<commit_message>
sua chua + luoc bo
</commit_message>
<xml_diff>
--- a/Project Management Solution.docx
+++ b/Project Management Solution.docx
@@ -1,6 +1,6 @@
 
 <file path=word/document.xml><?xml version="1.0" encoding="utf-8"?>
-<w:document xmlns:wpc="http://schemas.microsoft.com/office/word/2010/wordprocessingCanvas" xmlns:cx="http://schemas.microsoft.com/office/drawing/2014/chartex" xmlns:mc="http://schemas.openxmlformats.org/markup-compatibility/2006" xmlns:o="urn:schemas-microsoft-com:office:office" xmlns:r="http://schemas.openxmlformats.org/officeDocument/2006/relationships" xmlns:m="http://schemas.openxmlformats.org/officeDocument/2006/math" xmlns:v="urn:schemas-microsoft-com:vml" xmlns:wp14="http://schemas.microsoft.com/office/word/2010/wordprocessingDrawing" xmlns:wp="http://schemas.openxmlformats.org/drawingml/2006/wordprocessingDrawing" xmlns:w10="urn:schemas-microsoft-com:office:word" xmlns:w="http://schemas.openxmlformats.org/wordprocessingml/2006/main" xmlns:w14="http://schemas.microsoft.com/office/word/2010/wordml" xmlns:w15="http://schemas.microsoft.com/office/word/2012/wordml" xmlns:w16se="http://schemas.microsoft.com/office/word/2015/wordml/symex" xmlns:wpg="http://schemas.microsoft.com/office/word/2010/wordprocessingGroup" xmlns:wpi="http://schemas.microsoft.com/office/word/2010/wordprocessingInk" xmlns:wne="http://schemas.microsoft.com/office/word/2006/wordml" xmlns:wps="http://schemas.microsoft.com/office/word/2010/wordprocessingShape" mc:Ignorable="w14 w15 w16se wp14">
+<w:document xmlns:wpc="http://schemas.microsoft.com/office/word/2010/wordprocessingCanvas" xmlns:cx="http://schemas.microsoft.com/office/drawing/2014/chartex" xmlns:cx1="http://schemas.microsoft.com/office/drawing/2015/9/8/chartex" xmlns:cx2="http://schemas.microsoft.com/office/drawing/2015/10/21/chartex" xmlns:cx3="http://schemas.microsoft.com/office/drawing/2016/5/9/chartex" xmlns:cx4="http://schemas.microsoft.com/office/drawing/2016/5/10/chartex" xmlns:cx5="http://schemas.microsoft.com/office/drawing/2016/5/11/chartex" xmlns:cx6="http://schemas.microsoft.com/office/drawing/2016/5/12/chartex" xmlns:cx7="http://schemas.microsoft.com/office/drawing/2016/5/13/chartex" xmlns:cx8="http://schemas.microsoft.com/office/drawing/2016/5/14/chartex" xmlns:mc="http://schemas.openxmlformats.org/markup-compatibility/2006" xmlns:aink="http://schemas.microsoft.com/office/drawing/2016/ink" xmlns:am3d="http://schemas.microsoft.com/office/drawing/2017/model3d" xmlns:o="urn:schemas-microsoft-com:office:office" xmlns:r="http://schemas.openxmlformats.org/officeDocument/2006/relationships" xmlns:m="http://schemas.openxmlformats.org/officeDocument/2006/math" xmlns:v="urn:schemas-microsoft-com:vml" xmlns:wp14="http://schemas.microsoft.com/office/word/2010/wordprocessingDrawing" xmlns:wp="http://schemas.openxmlformats.org/drawingml/2006/wordprocessingDrawing" xmlns:w10="urn:schemas-microsoft-com:office:word" xmlns:w="http://schemas.openxmlformats.org/wordprocessingml/2006/main" xmlns:w14="http://schemas.microsoft.com/office/word/2010/wordml" xmlns:w15="http://schemas.microsoft.com/office/word/2012/wordml" xmlns:w16cex="http://schemas.microsoft.com/office/word/2018/wordml/cex" xmlns:w16cid="http://schemas.microsoft.com/office/word/2016/wordml/cid" xmlns:w16="http://schemas.microsoft.com/office/word/2018/wordml" xmlns:w16se="http://schemas.microsoft.com/office/word/2015/wordml/symex" xmlns:wpg="http://schemas.microsoft.com/office/word/2010/wordprocessingGroup" xmlns:wpi="http://schemas.microsoft.com/office/word/2010/wordprocessingInk" xmlns:wne="http://schemas.microsoft.com/office/word/2006/wordml" xmlns:wps="http://schemas.microsoft.com/office/word/2010/wordprocessingShape" mc:Ignorable="w14 w15 w16se w16cid w16 w16cex wp14">
   <w:body>
     <w:p>
       <w:pPr>
@@ -21,7 +21,7 @@
           <w:szCs w:val="26"/>
         </w:rPr>
         <w:drawing>
-          <wp:anchor distT="0" distB="0" distL="114300" distR="114300" simplePos="0" relativeHeight="251659264" behindDoc="1" locked="0" layoutInCell="1" allowOverlap="1" wp14:anchorId="37A7157B" wp14:editId="1FEFD632">
+          <wp:anchor distT="0" distB="0" distL="114300" distR="114300" simplePos="0" relativeHeight="251659264" behindDoc="1" locked="0" layoutInCell="1" allowOverlap="1" wp14:anchorId="7703F6F5" wp14:editId="6E260026">
             <wp:simplePos x="0" y="0"/>
             <wp:positionH relativeFrom="margin">
               <wp:align>right</wp:align>
@@ -199,7 +199,7 @@
           <w:szCs w:val="26"/>
         </w:rPr>
         <w:drawing>
-          <wp:anchor distT="0" distB="0" distL="114300" distR="114300" simplePos="0" relativeHeight="251660288" behindDoc="0" locked="0" layoutInCell="1" allowOverlap="1" wp14:anchorId="5CF57278" wp14:editId="4F35473A">
+          <wp:anchor distT="0" distB="0" distL="114300" distR="114300" simplePos="0" relativeHeight="251660288" behindDoc="0" locked="0" layoutInCell="1" allowOverlap="1" wp14:anchorId="42E0A86B" wp14:editId="3FA9D907">
             <wp:simplePos x="0" y="0"/>
             <wp:positionH relativeFrom="margin">
               <wp:align>center</wp:align>
@@ -609,6 +609,12 @@
     </w:p>
     <w:sdt>
       <w:sdtPr>
+        <w:rPr>
+          <w:rFonts w:eastAsiaTheme="minorHAnsi" w:cstheme="minorBidi"/>
+          <w:b w:val="0"/>
+          <w:sz w:val="28"/>
+          <w:szCs w:val="22"/>
+        </w:rPr>
         <w:id w:val="1669130373"/>
         <w:docPartObj>
           <w:docPartGallery w:val="Table of Contents"/>
@@ -617,11 +623,8 @@
       </w:sdtPr>
       <w:sdtEndPr>
         <w:rPr>
-          <w:rFonts w:eastAsiaTheme="minorHAnsi" w:cstheme="minorBidi"/>
           <w:bCs/>
           <w:noProof/>
-          <w:sz w:val="28"/>
-          <w:szCs w:val="22"/>
         </w:rPr>
       </w:sdtEndPr>
       <w:sdtContent>
@@ -3729,8 +3732,7 @@
         </w:numPr>
       </w:pPr>
       <w:r>
-        <w:lastRenderedPageBreak/>
-        <w:t>Nghiên cứu và tìm hiểu sâu về Laravel PHP Framework (Phiên bản 5.2).</w:t>
+        <w:t xml:space="preserve">Nghiên cứu và tìm hiểu sâu về Laravel PHP Framework </w:t>
       </w:r>
     </w:p>
     <w:p>
@@ -3740,6 +3742,7 @@
       <w:bookmarkStart w:id="18" w:name="_Toc60235838"/>
       <w:bookmarkStart w:id="19" w:name="_Toc60235894"/>
       <w:r>
+        <w:lastRenderedPageBreak/>
         <w:t>2.</w:t>
       </w:r>
       <w:r>
@@ -4299,7 +4302,10 @@
               <w:jc w:val="center"/>
             </w:pPr>
             <w:r>
-              <w:t>Quản lý kho hàng</w:t>
+              <w:t xml:space="preserve">Quản lý kho </w:t>
+            </w:r>
+            <w:r>
+              <w:t>hang // không có</w:t>
             </w:r>
           </w:p>
         </w:tc>
@@ -4355,6 +4361,9 @@
             <w:r>
               <w:t>Quản lý tin tức</w:t>
             </w:r>
+            <w:r>
+              <w:t xml:space="preserve"> // chưa làm đc</w:t>
+            </w:r>
           </w:p>
         </w:tc>
         <w:tc>
@@ -4572,6 +4581,9 @@
             <w:r>
               <w:t>Quản lý khuyến mãi</w:t>
             </w:r>
+            <w:r>
+              <w:t xml:space="preserve"> </w:t>
+            </w:r>
           </w:p>
         </w:tc>
         <w:tc>
@@ -4659,7 +4671,7 @@
         <w:ind w:firstLine="720"/>
       </w:pPr>
       <w:r>
-        <w:t>Website xây dựng trên mô hình Web Server với ngôn ngữ PHP sử dụng Laravel Framework và các plugin hổ trợ như Bootstrap, JQuery, domPDF. Cơ sở dữ liệu của hệ thống sử dụng hệ quản trị cơ sở dữ liệu MySQL.</w:t>
+        <w:t>Website xây dựng trên mô hình Web Server với ngôn ngữ PHP sử dụng Laravel Framework và các plugin hổ trợ như Bootstrap, JQuery. Cơ sở dữ liệu của hệ thống sử dụng hệ quản trị cơ sở dữ liệu MySQL.</w:t>
       </w:r>
     </w:p>
     <w:p>
@@ -4675,7 +4687,7 @@
         </w:rPr>
         <w:lastRenderedPageBreak/>
         <w:drawing>
-          <wp:inline distT="0" distB="0" distL="0" distR="0" wp14:anchorId="1855B4DB" wp14:editId="2B07F6AC">
+          <wp:inline distT="0" distB="0" distL="0" distR="0" wp14:anchorId="71F7B84F" wp14:editId="47669593">
             <wp:extent cx="5472430" cy="2779564"/>
             <wp:effectExtent l="0" t="0" r="0" b="1905"/>
             <wp:docPr id="1" name="Picture 1" descr="C:\Users\Han\Downloads\12562709_796065867164151_1804658611_o.jpg"/>
@@ -4798,19 +4810,13 @@
         </w:numPr>
       </w:pPr>
       <w:r>
-        <w:t>Công cụ lập trình chính: Sublime Text 3.</w:t>
-      </w:r>
-    </w:p>
-    <w:p>
-      <w:pPr>
-        <w:pStyle w:val="ListParagraph"/>
-        <w:numPr>
-          <w:ilvl w:val="1"/>
-          <w:numId w:val="5"/>
-        </w:numPr>
-      </w:pPr>
-      <w:r>
-        <w:t>Kích thước bộ nhớ máy (Máy lưu CSDL) phải đủ lớn để lưu thông tin tăng lên khi sử dụng.</w:t>
+        <w:t>Công cụ lập trình chính:</w:t>
+      </w:r>
+      <w:r>
+        <w:t xml:space="preserve"> </w:t>
+      </w:r>
+      <w:r>
+        <w:t>visual studio code</w:t>
       </w:r>
     </w:p>
     <w:p>
@@ -4834,18 +4840,6 @@
         </w:numPr>
       </w:pPr>
       <w:r>
-        <w:t>Đáp ứng nhanh yêu cầu người dùng, trong thời gian chờ vượt quá giới hạn hệ thông phải hiện thông báo đến người dùng.</w:t>
-      </w:r>
-    </w:p>
-    <w:p>
-      <w:pPr>
-        <w:pStyle w:val="ListParagraph"/>
-        <w:numPr>
-          <w:ilvl w:val="0"/>
-          <w:numId w:val="7"/>
-        </w:numPr>
-      </w:pPr>
-      <w:r>
         <w:t>Yêu cầu ngôn ngữ: ngắn gọn dễ hiểu.</w:t>
       </w:r>
     </w:p>
@@ -4909,6 +4903,7 @@
         </w:numPr>
       </w:pPr>
       <w:r>
+        <w:lastRenderedPageBreak/>
         <w:t>Giao diện gồm ít nhất một thứ tiếng: tiếng Việt. Ngôn ngữ dễ sử dụng.</w:t>
       </w:r>
     </w:p>
@@ -4922,18 +4917,6 @@
       </w:pPr>
       <w:r>
         <w:t>Tên các trường thông tin, chức năng phải thống nhất toàn bộ giao diện.</w:t>
-      </w:r>
-    </w:p>
-    <w:p>
-      <w:pPr>
-        <w:pStyle w:val="ListParagraph"/>
-        <w:numPr>
-          <w:ilvl w:val="0"/>
-          <w:numId w:val="8"/>
-        </w:numPr>
-      </w:pPr>
-      <w:r>
-        <w:t>Font chữ Arial đơn giản và không vướng mắt người dùng.</w:t>
       </w:r>
     </w:p>
     <w:p>
@@ -5207,12 +5190,14 @@
         <w:pStyle w:val="Heading4"/>
       </w:pPr>
       <w:r>
-        <w:lastRenderedPageBreak/>
         <w:t>2.4.</w:t>
       </w:r>
       <w:r>
         <w:tab/>
         <w:t>Giao tiếp truyền thông tin</w:t>
+      </w:r>
+      <w:r>
+        <w:t xml:space="preserve"> // bỏ</w:t>
       </w:r>
     </w:p>
     <w:p/>
@@ -5285,6 +5270,7 @@
         </w:numPr>
       </w:pPr>
       <w:r>
+        <w:lastRenderedPageBreak/>
         <w:t xml:space="preserve">Chrome </w:t>
       </w:r>
     </w:p>
@@ -5720,14 +5706,7 @@
               <w:rPr>
                 <w:lang w:val="vi-VN"/>
               </w:rPr>
-              <w:t xml:space="preserve">: Hệ thống kiểm tra dữ liệu người dùng vừa nhập vào. Nếu thành công hệ thống chuyển đến trang làm việc tiếp theo (trang tổng quan nếu người dùng đăng nhập và </w:t>
-            </w:r>
-            <w:r>
-              <w:rPr>
-                <w:lang w:val="vi-VN"/>
-              </w:rPr>
-              <w:lastRenderedPageBreak/>
-              <w:t>trang quản lý, trang chủ client nếu người dùng đăng nhập vào trang client). Ngược lại hệ thống gửi một thông báo đến người dùng.</w:t>
+              <w:t>: Hệ thống kiểm tra dữ liệu người dùng vừa nhập vào. Nếu thành công hệ thống chuyển đến trang làm việc tiếp theo (trang tổng quan nếu người dùng đăng nhập và trang quản lý, trang chủ client nếu người dùng đăng nhập vào trang client). Ngược lại hệ thống gửi một thông báo đến người dùng.</w:t>
             </w:r>
           </w:p>
         </w:tc>
@@ -5751,7 +5730,6 @@
                 <w:b/>
                 <w:lang w:val="vi-VN"/>
               </w:rPr>
-              <w:lastRenderedPageBreak/>
               <w:t>Kết quả</w:t>
             </w:r>
           </w:p>
@@ -5823,6 +5801,7 @@
         </w:rPr>
       </w:pPr>
       <w:r>
+        <w:lastRenderedPageBreak/>
         <w:t>3.2</w:t>
       </w:r>
       <w:r>
@@ -6298,7 +6277,6 @@
         <w:pStyle w:val="Heading4"/>
       </w:pPr>
       <w:r>
-        <w:lastRenderedPageBreak/>
         <w:t>3.3.</w:t>
       </w:r>
       <w:r>
@@ -6478,6 +6456,7 @@
                 <w:b/>
                 <w:lang w:val="vi-VN"/>
               </w:rPr>
+              <w:lastRenderedPageBreak/>
               <w:t>Mực ưu tiên</w:t>
             </w:r>
           </w:p>
@@ -6787,7 +6766,6 @@
         <w:pStyle w:val="Heading4"/>
       </w:pPr>
       <w:r>
-        <w:lastRenderedPageBreak/>
         <w:t>3.4.</w:t>
       </w:r>
       <w:r>
@@ -6917,6 +6895,7 @@
                 <w:b/>
                 <w:lang w:val="vi-VN"/>
               </w:rPr>
+              <w:lastRenderedPageBreak/>
               <w:t>Đối tượng sử dụng</w:t>
             </w:r>
           </w:p>
@@ -7252,7 +7231,6 @@
                 <w:i/>
                 <w:lang w:val="vi-VN"/>
               </w:rPr>
-              <w:lastRenderedPageBreak/>
               <w:t>Bước 2</w:t>
             </w:r>
             <w:r>
@@ -7284,7 +7262,14 @@
               <w:rPr>
                 <w:lang w:val="vi-VN"/>
               </w:rPr>
-              <w:t xml:space="preserve">: Hệ thống chuyển người dùng đến trang Cập nhật. Tại đây người dùng có thể cập nhật lại thông tin của quảng cáo vừa chọn ở </w:t>
+              <w:t xml:space="preserve">: Hệ thống chuyển người dùng đến trang Cập nhật. Tại đây người dùng </w:t>
+            </w:r>
+            <w:r>
+              <w:rPr>
+                <w:lang w:val="vi-VN"/>
+              </w:rPr>
+              <w:lastRenderedPageBreak/>
+              <w:t xml:space="preserve">có thể cập nhật lại thông tin của quảng cáo vừa chọn ở </w:t>
             </w:r>
             <w:r>
               <w:rPr>
@@ -7459,14 +7444,7 @@
               <w:rPr>
                 <w:lang w:val="vi-VN"/>
               </w:rPr>
-              <w:t xml:space="preserve">: Nếu người dùng tiếp tục nhấn nút Ok thì hệ thống tiến hành xóa bỏ </w:t>
-            </w:r>
-            <w:r>
-              <w:rPr>
-                <w:lang w:val="vi-VN"/>
-              </w:rPr>
-              <w:lastRenderedPageBreak/>
-              <w:t>hoàn toàn các thông tin của Tài khoản bị xóa ra khỏi CSDL và thông báo “Xóa thành công” đến người dùng.</w:t>
+              <w:t>: Nếu người dùng tiếp tục nhấn nút Ok thì hệ thống tiến hành xóa bỏ hoàn toàn các thông tin của Tài khoản bị xóa ra khỏi CSDL và thông báo “Xóa thành công” đến người dùng.</w:t>
             </w:r>
           </w:p>
           <w:p>
@@ -7484,6 +7462,7 @@
                 <w:i/>
                 <w:lang w:val="vi-VN"/>
               </w:rPr>
+              <w:lastRenderedPageBreak/>
               <w:t xml:space="preserve">Ẩn/Hiện quảng cáo </w:t>
             </w:r>
           </w:p>
@@ -8654,6 +8633,9 @@
       </w:r>
       <w:r>
         <w:t xml:space="preserve"> – Quản lý khuyến mãi</w:t>
+      </w:r>
+      <w:r>
+        <w:t xml:space="preserve"> // bỏ</w:t>
       </w:r>
     </w:p>
     <w:p/>
@@ -9315,6 +9297,9 @@
       </w:r>
       <w:bookmarkEnd w:id="30"/>
       <w:bookmarkEnd w:id="31"/>
+      <w:r>
+        <w:t xml:space="preserve"> // bỏ</w:t>
+      </w:r>
     </w:p>
     <w:p>
       <w:pPr>
@@ -9980,7 +9965,7 @@
           <w:szCs w:val="26"/>
         </w:rPr>
         <w:drawing>
-          <wp:inline distT="0" distB="0" distL="0" distR="0" wp14:anchorId="6B8EF867" wp14:editId="66DC720A">
+          <wp:inline distT="0" distB="0" distL="0" distR="0" wp14:anchorId="45851160" wp14:editId="1CF87C13">
             <wp:extent cx="5417185" cy="2306955"/>
             <wp:effectExtent l="0" t="0" r="0" b="0"/>
             <wp:docPr id="3" name="Picture 3" descr="mvc"/>
@@ -10056,7 +10041,7 @@
           <w:noProof/>
         </w:rPr>
         <w:drawing>
-          <wp:inline distT="0" distB="0" distL="0" distR="0" wp14:anchorId="320FD5C1" wp14:editId="24882B13">
+          <wp:inline distT="0" distB="0" distL="0" distR="0" wp14:anchorId="03BCA379" wp14:editId="76D7FFC4">
             <wp:extent cx="5472430" cy="3959860"/>
             <wp:effectExtent l="0" t="0" r="0" b="2540"/>
             <wp:docPr id="5" name="Picture 5"/>
@@ -10104,7 +10089,7 @@
           <w:noProof/>
         </w:rPr>
         <w:drawing>
-          <wp:inline distT="0" distB="0" distL="0" distR="0" wp14:anchorId="16E94934" wp14:editId="0EAA0671">
+          <wp:inline distT="0" distB="0" distL="0" distR="0" wp14:anchorId="577C05DA" wp14:editId="4BF95B94">
             <wp:extent cx="5472430" cy="4061460"/>
             <wp:effectExtent l="0" t="0" r="0" b="0"/>
             <wp:docPr id="4" name="Picture 4"/>
@@ -14550,7 +14535,7 @@
           <w:szCs w:val="26"/>
         </w:rPr>
         <w:drawing>
-          <wp:inline distT="0" distB="0" distL="0" distR="0" wp14:anchorId="2BC5D985" wp14:editId="60368D32">
+          <wp:inline distT="0" distB="0" distL="0" distR="0" wp14:anchorId="383B1F5F" wp14:editId="4F2F5AD9">
             <wp:extent cx="4810047" cy="3889612"/>
             <wp:effectExtent l="0" t="0" r="0" b="0"/>
             <wp:docPr id="6" name="Picture 6" descr="E:\Luận văn tốt nghiệp\Giao diện\Sơ đồ\dangky.PNG"/>
@@ -14676,7 +14661,7 @@
         </w:rPr>
         <w:lastRenderedPageBreak/>
         <w:drawing>
-          <wp:inline distT="0" distB="0" distL="0" distR="0" wp14:anchorId="27D394C0" wp14:editId="7AFE5E91">
+          <wp:inline distT="0" distB="0" distL="0" distR="0" wp14:anchorId="66BD20C7" wp14:editId="009F6C5B">
             <wp:extent cx="4630615" cy="4578877"/>
             <wp:effectExtent l="0" t="0" r="0" b="0"/>
             <wp:docPr id="7" name="Picture 7" descr="E:\Luận văn tốt nghiệp\Giao diện\Sơ đồ\dangnhap.PNG"/>
@@ -14813,7 +14798,7 @@
         </w:rPr>
         <w:lastRenderedPageBreak/>
         <w:drawing>
-          <wp:inline distT="0" distB="0" distL="0" distR="0" wp14:anchorId="0B7ED232" wp14:editId="1B5282D6">
+          <wp:inline distT="0" distB="0" distL="0" distR="0" wp14:anchorId="7F0C8E69" wp14:editId="1FC04A8F">
             <wp:extent cx="4700954" cy="2881742"/>
             <wp:effectExtent l="0" t="0" r="4445" b="0"/>
             <wp:docPr id="8" name="Picture 8" descr="E:\Luận văn tốt nghiệp\Giao diện\Sơ đồ\dangxuat.PNG"/>
@@ -14926,7 +14911,7 @@
           <w:noProof/>
         </w:rPr>
         <w:drawing>
-          <wp:inline distT="0" distB="0" distL="0" distR="0" wp14:anchorId="477207D6" wp14:editId="7CA36A24">
+          <wp:inline distT="0" distB="0" distL="0" distR="0" wp14:anchorId="2EF90B12" wp14:editId="232A7115">
             <wp:extent cx="5472430" cy="2830195"/>
             <wp:effectExtent l="0" t="0" r="0" b="8255"/>
             <wp:docPr id="9" name="Picture 9"/>
@@ -14994,7 +14979,7 @@
           <w:noProof/>
         </w:rPr>
         <w:drawing>
-          <wp:inline distT="0" distB="0" distL="0" distR="0" wp14:anchorId="779B7F93" wp14:editId="359CE847">
+          <wp:inline distT="0" distB="0" distL="0" distR="0" wp14:anchorId="2E40E74E" wp14:editId="0AF6696A">
             <wp:extent cx="5472430" cy="2882265"/>
             <wp:effectExtent l="0" t="0" r="0" b="0"/>
             <wp:docPr id="12" name="Picture 12"/>
@@ -15049,7 +15034,7 @@
           <w:noProof/>
         </w:rPr>
         <w:drawing>
-          <wp:inline distT="0" distB="0" distL="0" distR="0" wp14:anchorId="61802797" wp14:editId="3DE8A208">
+          <wp:inline distT="0" distB="0" distL="0" distR="0" wp14:anchorId="2A36C553" wp14:editId="123CD560">
             <wp:extent cx="5472430" cy="2906395"/>
             <wp:effectExtent l="0" t="0" r="0" b="8255"/>
             <wp:docPr id="13" name="Picture 13"/>
@@ -19887,19 +19872,13 @@
         <w:ind w:firstLine="720"/>
       </w:pPr>
       <w:r>
-        <w:t>Trong quá trình thực hiện đề tài em đã cố gắng hết sức để tìm hiều nghiệp vụ, quy trình quản lý bán hàng của cử</w:t>
-      </w:r>
-      <w:r>
-        <w:t>a hàng bán bánh</w:t>
-      </w:r>
-      <w:r>
-        <w:t xml:space="preserve"> để xây dựng và cài đặt chương trình nhưng vì thời gian có hạn nên chưa thể giải quyết được toàn bộ các vấn đề. Em mong nhận được sự cảm thông củ</w:t>
-      </w:r>
-      <w:r>
-        <w:t>a thầy</w:t>
-      </w:r>
-      <w:r>
-        <w:t>.</w:t>
+        <w:t xml:space="preserve">Trong quá trình thực hiện đề tài </w:t>
+      </w:r>
+      <w:r>
+        <w:t xml:space="preserve">nhóm chúng </w:t>
+      </w:r>
+      <w:r>
+        <w:t>em đã cố gắng hết sức để tìm hiều nghiệp vụ, quy trình quản lý bán hàng của cửa hàng bán bánh để xây dựng và cài đặt chương trình nhưng vì thời gian có hạn nên chưa thể giải quyết được toàn bộ các vấn đề. Em mong nhận được sự cảm thông của thầy.</w:t>
       </w:r>
     </w:p>
     <w:p>
@@ -19911,8 +19890,6 @@
       </w:r>
       <w:r>
         <w:tab/>
-      </w:r>
-      <w:r>
         <w:t>Về công nghệ:</w:t>
       </w:r>
     </w:p>
@@ -20248,26 +20225,21 @@
       </w:pPr>
       <w:r>
         <w:lastRenderedPageBreak/>
-        <w:t xml:space="preserve">Hoàn thiện hệ thống hơn để khi đưa vào vận hành thực tế có thể vận hành tốt nhất đáp ứng đủ </w:t>
-      </w:r>
-      <w:bookmarkStart w:id="52" w:name="_GoBack"/>
+        <w:t>Hoàn thiện hệ thống hơn để khi đưa vào vận hành thực tế có thể vận hành tốt nhất đáp ứng đủ các tiêu chí về web hiện nay.</w:t>
+      </w:r>
+    </w:p>
+    <w:p/>
+    <w:p>
+      <w:pPr>
+        <w:pStyle w:val="Heading2"/>
+      </w:pPr>
+      <w:bookmarkStart w:id="52" w:name="_Toc60235855"/>
+      <w:bookmarkStart w:id="53" w:name="_Toc60235911"/>
+      <w:r>
+        <w:t>TÀI LIỆU THAM KHẢO</w:t>
+      </w:r>
       <w:bookmarkEnd w:id="52"/>
-      <w:r>
-        <w:t>các tiêu chí về web hiện nay.</w:t>
-      </w:r>
-    </w:p>
-    <w:p/>
-    <w:p>
-      <w:pPr>
-        <w:pStyle w:val="Heading2"/>
-      </w:pPr>
-      <w:bookmarkStart w:id="53" w:name="_Toc60235855"/>
-      <w:bookmarkStart w:id="54" w:name="_Toc60235911"/>
-      <w:r>
-        <w:t>TÀI LIỆU THAM KHẢO</w:t>
-      </w:r>
       <w:bookmarkEnd w:id="53"/>
-      <w:bookmarkEnd w:id="54"/>
     </w:p>
     <w:p/>
     <w:p/>
@@ -20285,7 +20257,7 @@
 </file>
 
 <file path=word/endnotes.xml><?xml version="1.0" encoding="utf-8"?>
-<w:endnotes xmlns:wpc="http://schemas.microsoft.com/office/word/2010/wordprocessingCanvas" xmlns:cx="http://schemas.microsoft.com/office/drawing/2014/chartex" xmlns:mc="http://schemas.openxmlformats.org/markup-compatibility/2006" xmlns:o="urn:schemas-microsoft-com:office:office" xmlns:r="http://schemas.openxmlformats.org/officeDocument/2006/relationships" xmlns:m="http://schemas.openxmlformats.org/officeDocument/2006/math" xmlns:v="urn:schemas-microsoft-com:vml" xmlns:wp14="http://schemas.microsoft.com/office/word/2010/wordprocessingDrawing" xmlns:wp="http://schemas.openxmlformats.org/drawingml/2006/wordprocessingDrawing" xmlns:w10="urn:schemas-microsoft-com:office:word" xmlns:w="http://schemas.openxmlformats.org/wordprocessingml/2006/main" xmlns:w14="http://schemas.microsoft.com/office/word/2010/wordml" xmlns:w15="http://schemas.microsoft.com/office/word/2012/wordml" xmlns:w16se="http://schemas.microsoft.com/office/word/2015/wordml/symex" xmlns:wpg="http://schemas.microsoft.com/office/word/2010/wordprocessingGroup" xmlns:wpi="http://schemas.microsoft.com/office/word/2010/wordprocessingInk" xmlns:wne="http://schemas.microsoft.com/office/word/2006/wordml" xmlns:wps="http://schemas.microsoft.com/office/word/2010/wordprocessingShape" mc:Ignorable="w14 w15 w16se wp14">
+<w:endnotes xmlns:wpc="http://schemas.microsoft.com/office/word/2010/wordprocessingCanvas" xmlns:cx="http://schemas.microsoft.com/office/drawing/2014/chartex" xmlns:cx1="http://schemas.microsoft.com/office/drawing/2015/9/8/chartex" xmlns:cx2="http://schemas.microsoft.com/office/drawing/2015/10/21/chartex" xmlns:cx3="http://schemas.microsoft.com/office/drawing/2016/5/9/chartex" xmlns:cx4="http://schemas.microsoft.com/office/drawing/2016/5/10/chartex" xmlns:cx5="http://schemas.microsoft.com/office/drawing/2016/5/11/chartex" xmlns:cx6="http://schemas.microsoft.com/office/drawing/2016/5/12/chartex" xmlns:cx7="http://schemas.microsoft.com/office/drawing/2016/5/13/chartex" xmlns:cx8="http://schemas.microsoft.com/office/drawing/2016/5/14/chartex" xmlns:mc="http://schemas.openxmlformats.org/markup-compatibility/2006" xmlns:aink="http://schemas.microsoft.com/office/drawing/2016/ink" xmlns:am3d="http://schemas.microsoft.com/office/drawing/2017/model3d" xmlns:o="urn:schemas-microsoft-com:office:office" xmlns:r="http://schemas.openxmlformats.org/officeDocument/2006/relationships" xmlns:m="http://schemas.openxmlformats.org/officeDocument/2006/math" xmlns:v="urn:schemas-microsoft-com:vml" xmlns:wp14="http://schemas.microsoft.com/office/word/2010/wordprocessingDrawing" xmlns:wp="http://schemas.openxmlformats.org/drawingml/2006/wordprocessingDrawing" xmlns:w10="urn:schemas-microsoft-com:office:word" xmlns:w="http://schemas.openxmlformats.org/wordprocessingml/2006/main" xmlns:w14="http://schemas.microsoft.com/office/word/2010/wordml" xmlns:w15="http://schemas.microsoft.com/office/word/2012/wordml" xmlns:w16cex="http://schemas.microsoft.com/office/word/2018/wordml/cex" xmlns:w16cid="http://schemas.microsoft.com/office/word/2016/wordml/cid" xmlns:w16="http://schemas.microsoft.com/office/word/2018/wordml" xmlns:w16se="http://schemas.microsoft.com/office/word/2015/wordml/symex" xmlns:wpg="http://schemas.microsoft.com/office/word/2010/wordprocessingGroup" xmlns:wpi="http://schemas.microsoft.com/office/word/2010/wordprocessingInk" xmlns:wne="http://schemas.microsoft.com/office/word/2006/wordml" xmlns:wps="http://schemas.microsoft.com/office/word/2010/wordprocessingShape" mc:Ignorable="w14 w15 w16se w16cid w16 w16cex wp14">
   <w:endnote w:type="separator" w:id="-1">
     <w:p>
       <w:pPr>
@@ -20310,7 +20282,7 @@
 </file>
 
 <file path=word/footer1.xml><?xml version="1.0" encoding="utf-8"?>
-<w:ftr xmlns:wpc="http://schemas.microsoft.com/office/word/2010/wordprocessingCanvas" xmlns:cx="http://schemas.microsoft.com/office/drawing/2014/chartex" xmlns:mc="http://schemas.openxmlformats.org/markup-compatibility/2006" xmlns:o="urn:schemas-microsoft-com:office:office" xmlns:r="http://schemas.openxmlformats.org/officeDocument/2006/relationships" xmlns:m="http://schemas.openxmlformats.org/officeDocument/2006/math" xmlns:v="urn:schemas-microsoft-com:vml" xmlns:wp14="http://schemas.microsoft.com/office/word/2010/wordprocessingDrawing" xmlns:wp="http://schemas.openxmlformats.org/drawingml/2006/wordprocessingDrawing" xmlns:w10="urn:schemas-microsoft-com:office:word" xmlns:w="http://schemas.openxmlformats.org/wordprocessingml/2006/main" xmlns:w14="http://schemas.microsoft.com/office/word/2010/wordml" xmlns:w15="http://schemas.microsoft.com/office/word/2012/wordml" xmlns:w16se="http://schemas.microsoft.com/office/word/2015/wordml/symex" xmlns:wpg="http://schemas.microsoft.com/office/word/2010/wordprocessingGroup" xmlns:wpi="http://schemas.microsoft.com/office/word/2010/wordprocessingInk" xmlns:wne="http://schemas.microsoft.com/office/word/2006/wordml" xmlns:wps="http://schemas.microsoft.com/office/word/2010/wordprocessingShape" mc:Ignorable="w14 w15 w16se wp14">
+<w:ftr xmlns:wpc="http://schemas.microsoft.com/office/word/2010/wordprocessingCanvas" xmlns:cx="http://schemas.microsoft.com/office/drawing/2014/chartex" xmlns:cx1="http://schemas.microsoft.com/office/drawing/2015/9/8/chartex" xmlns:cx2="http://schemas.microsoft.com/office/drawing/2015/10/21/chartex" xmlns:cx3="http://schemas.microsoft.com/office/drawing/2016/5/9/chartex" xmlns:cx4="http://schemas.microsoft.com/office/drawing/2016/5/10/chartex" xmlns:cx5="http://schemas.microsoft.com/office/drawing/2016/5/11/chartex" xmlns:cx6="http://schemas.microsoft.com/office/drawing/2016/5/12/chartex" xmlns:cx7="http://schemas.microsoft.com/office/drawing/2016/5/13/chartex" xmlns:cx8="http://schemas.microsoft.com/office/drawing/2016/5/14/chartex" xmlns:mc="http://schemas.openxmlformats.org/markup-compatibility/2006" xmlns:aink="http://schemas.microsoft.com/office/drawing/2016/ink" xmlns:am3d="http://schemas.microsoft.com/office/drawing/2017/model3d" xmlns:o="urn:schemas-microsoft-com:office:office" xmlns:r="http://schemas.openxmlformats.org/officeDocument/2006/relationships" xmlns:m="http://schemas.openxmlformats.org/officeDocument/2006/math" xmlns:v="urn:schemas-microsoft-com:vml" xmlns:wp14="http://schemas.microsoft.com/office/word/2010/wordprocessingDrawing" xmlns:wp="http://schemas.openxmlformats.org/drawingml/2006/wordprocessingDrawing" xmlns:w10="urn:schemas-microsoft-com:office:word" xmlns:w="http://schemas.openxmlformats.org/wordprocessingml/2006/main" xmlns:w14="http://schemas.microsoft.com/office/word/2010/wordml" xmlns:w15="http://schemas.microsoft.com/office/word/2012/wordml" xmlns:w16cex="http://schemas.microsoft.com/office/word/2018/wordml/cex" xmlns:w16cid="http://schemas.microsoft.com/office/word/2016/wordml/cid" xmlns:w16="http://schemas.microsoft.com/office/word/2018/wordml" xmlns:w16se="http://schemas.microsoft.com/office/word/2015/wordml/symex" xmlns:wpg="http://schemas.microsoft.com/office/word/2010/wordprocessingGroup" xmlns:wpi="http://schemas.microsoft.com/office/word/2010/wordprocessingInk" xmlns:wne="http://schemas.microsoft.com/office/word/2006/wordml" xmlns:wps="http://schemas.microsoft.com/office/word/2010/wordprocessingShape" mc:Ignorable="w14 w15 w16se w16cid w16 w16cex wp14">
   <w:p>
     <w:pPr>
       <w:pStyle w:val="Footer"/>
@@ -20326,7 +20298,7 @@
 </file>
 
 <file path=word/footer2.xml><?xml version="1.0" encoding="utf-8"?>
-<w:ftr xmlns:wpc="http://schemas.microsoft.com/office/word/2010/wordprocessingCanvas" xmlns:cx="http://schemas.microsoft.com/office/drawing/2014/chartex" xmlns:mc="http://schemas.openxmlformats.org/markup-compatibility/2006" xmlns:o="urn:schemas-microsoft-com:office:office" xmlns:r="http://schemas.openxmlformats.org/officeDocument/2006/relationships" xmlns:m="http://schemas.openxmlformats.org/officeDocument/2006/math" xmlns:v="urn:schemas-microsoft-com:vml" xmlns:wp14="http://schemas.microsoft.com/office/word/2010/wordprocessingDrawing" xmlns:wp="http://schemas.openxmlformats.org/drawingml/2006/wordprocessingDrawing" xmlns:w10="urn:schemas-microsoft-com:office:word" xmlns:w="http://schemas.openxmlformats.org/wordprocessingml/2006/main" xmlns:w14="http://schemas.microsoft.com/office/word/2010/wordml" xmlns:w15="http://schemas.microsoft.com/office/word/2012/wordml" xmlns:w16se="http://schemas.microsoft.com/office/word/2015/wordml/symex" xmlns:wpg="http://schemas.microsoft.com/office/word/2010/wordprocessingGroup" xmlns:wpi="http://schemas.microsoft.com/office/word/2010/wordprocessingInk" xmlns:wne="http://schemas.microsoft.com/office/word/2006/wordml" xmlns:wps="http://schemas.microsoft.com/office/word/2010/wordprocessingShape" mc:Ignorable="w14 w15 w16se wp14">
+<w:ftr xmlns:wpc="http://schemas.microsoft.com/office/word/2010/wordprocessingCanvas" xmlns:cx="http://schemas.microsoft.com/office/drawing/2014/chartex" xmlns:cx1="http://schemas.microsoft.com/office/drawing/2015/9/8/chartex" xmlns:cx2="http://schemas.microsoft.com/office/drawing/2015/10/21/chartex" xmlns:cx3="http://schemas.microsoft.com/office/drawing/2016/5/9/chartex" xmlns:cx4="http://schemas.microsoft.com/office/drawing/2016/5/10/chartex" xmlns:cx5="http://schemas.microsoft.com/office/drawing/2016/5/11/chartex" xmlns:cx6="http://schemas.microsoft.com/office/drawing/2016/5/12/chartex" xmlns:cx7="http://schemas.microsoft.com/office/drawing/2016/5/13/chartex" xmlns:cx8="http://schemas.microsoft.com/office/drawing/2016/5/14/chartex" xmlns:mc="http://schemas.openxmlformats.org/markup-compatibility/2006" xmlns:aink="http://schemas.microsoft.com/office/drawing/2016/ink" xmlns:am3d="http://schemas.microsoft.com/office/drawing/2017/model3d" xmlns:o="urn:schemas-microsoft-com:office:office" xmlns:r="http://schemas.openxmlformats.org/officeDocument/2006/relationships" xmlns:m="http://schemas.openxmlformats.org/officeDocument/2006/math" xmlns:v="urn:schemas-microsoft-com:vml" xmlns:wp14="http://schemas.microsoft.com/office/word/2010/wordprocessingDrawing" xmlns:wp="http://schemas.openxmlformats.org/drawingml/2006/wordprocessingDrawing" xmlns:w10="urn:schemas-microsoft-com:office:word" xmlns:w="http://schemas.openxmlformats.org/wordprocessingml/2006/main" xmlns:w14="http://schemas.microsoft.com/office/word/2010/wordml" xmlns:w15="http://schemas.microsoft.com/office/word/2012/wordml" xmlns:w16cex="http://schemas.microsoft.com/office/word/2018/wordml/cex" xmlns:w16cid="http://schemas.microsoft.com/office/word/2016/wordml/cid" xmlns:w16="http://schemas.microsoft.com/office/word/2018/wordml" xmlns:w16se="http://schemas.microsoft.com/office/word/2015/wordml/symex" xmlns:wpg="http://schemas.microsoft.com/office/word/2010/wordprocessingGroup" xmlns:wpi="http://schemas.microsoft.com/office/word/2010/wordprocessingInk" xmlns:wne="http://schemas.microsoft.com/office/word/2006/wordml" xmlns:wps="http://schemas.microsoft.com/office/word/2010/wordprocessingShape" mc:Ignorable="w14 w15 w16se w16cid w16 w16cex wp14">
   <w:sdt>
     <w:sdtPr>
       <w:id w:val="96140409"/>
@@ -20353,7 +20325,7 @@
           <mc:AlternateContent>
             <mc:Choice Requires="wps">
               <w:drawing>
-                <wp:anchor distT="0" distB="0" distL="114300" distR="114300" simplePos="0" relativeHeight="251660288" behindDoc="0" locked="0" layoutInCell="1" allowOverlap="1" wp14:anchorId="08060FD8" wp14:editId="6B9A91C1">
+                <wp:anchor distT="0" distB="0" distL="114300" distR="114300" simplePos="0" relativeHeight="251660288" behindDoc="0" locked="0" layoutInCell="1" allowOverlap="1" wp14:anchorId="4E5EE829" wp14:editId="29FD51F9">
                   <wp:simplePos x="0" y="0"/>
                   <wp:positionH relativeFrom="column">
                     <wp:posOffset>-96462</wp:posOffset>
@@ -20442,7 +20414,7 @@
 </file>
 
 <file path=word/footnotes.xml><?xml version="1.0" encoding="utf-8"?>
-<w:footnotes xmlns:wpc="http://schemas.microsoft.com/office/word/2010/wordprocessingCanvas" xmlns:cx="http://schemas.microsoft.com/office/drawing/2014/chartex" xmlns:mc="http://schemas.openxmlformats.org/markup-compatibility/2006" xmlns:o="urn:schemas-microsoft-com:office:office" xmlns:r="http://schemas.openxmlformats.org/officeDocument/2006/relationships" xmlns:m="http://schemas.openxmlformats.org/officeDocument/2006/math" xmlns:v="urn:schemas-microsoft-com:vml" xmlns:wp14="http://schemas.microsoft.com/office/word/2010/wordprocessingDrawing" xmlns:wp="http://schemas.openxmlformats.org/drawingml/2006/wordprocessingDrawing" xmlns:w10="urn:schemas-microsoft-com:office:word" xmlns:w="http://schemas.openxmlformats.org/wordprocessingml/2006/main" xmlns:w14="http://schemas.microsoft.com/office/word/2010/wordml" xmlns:w15="http://schemas.microsoft.com/office/word/2012/wordml" xmlns:w16se="http://schemas.microsoft.com/office/word/2015/wordml/symex" xmlns:wpg="http://schemas.microsoft.com/office/word/2010/wordprocessingGroup" xmlns:wpi="http://schemas.microsoft.com/office/word/2010/wordprocessingInk" xmlns:wne="http://schemas.microsoft.com/office/word/2006/wordml" xmlns:wps="http://schemas.microsoft.com/office/word/2010/wordprocessingShape" mc:Ignorable="w14 w15 w16se wp14">
+<w:footnotes xmlns:wpc="http://schemas.microsoft.com/office/word/2010/wordprocessingCanvas" xmlns:cx="http://schemas.microsoft.com/office/drawing/2014/chartex" xmlns:cx1="http://schemas.microsoft.com/office/drawing/2015/9/8/chartex" xmlns:cx2="http://schemas.microsoft.com/office/drawing/2015/10/21/chartex" xmlns:cx3="http://schemas.microsoft.com/office/drawing/2016/5/9/chartex" xmlns:cx4="http://schemas.microsoft.com/office/drawing/2016/5/10/chartex" xmlns:cx5="http://schemas.microsoft.com/office/drawing/2016/5/11/chartex" xmlns:cx6="http://schemas.microsoft.com/office/drawing/2016/5/12/chartex" xmlns:cx7="http://schemas.microsoft.com/office/drawing/2016/5/13/chartex" xmlns:cx8="http://schemas.microsoft.com/office/drawing/2016/5/14/chartex" xmlns:mc="http://schemas.openxmlformats.org/markup-compatibility/2006" xmlns:aink="http://schemas.microsoft.com/office/drawing/2016/ink" xmlns:am3d="http://schemas.microsoft.com/office/drawing/2017/model3d" xmlns:o="urn:schemas-microsoft-com:office:office" xmlns:r="http://schemas.openxmlformats.org/officeDocument/2006/relationships" xmlns:m="http://schemas.openxmlformats.org/officeDocument/2006/math" xmlns:v="urn:schemas-microsoft-com:vml" xmlns:wp14="http://schemas.microsoft.com/office/word/2010/wordprocessingDrawing" xmlns:wp="http://schemas.openxmlformats.org/drawingml/2006/wordprocessingDrawing" xmlns:w10="urn:schemas-microsoft-com:office:word" xmlns:w="http://schemas.openxmlformats.org/wordprocessingml/2006/main" xmlns:w14="http://schemas.microsoft.com/office/word/2010/wordml" xmlns:w15="http://schemas.microsoft.com/office/word/2012/wordml" xmlns:w16cex="http://schemas.microsoft.com/office/word/2018/wordml/cex" xmlns:w16cid="http://schemas.microsoft.com/office/word/2016/wordml/cid" xmlns:w16="http://schemas.microsoft.com/office/word/2018/wordml" xmlns:w16se="http://schemas.microsoft.com/office/word/2015/wordml/symex" xmlns:wpg="http://schemas.microsoft.com/office/word/2010/wordprocessingGroup" xmlns:wpi="http://schemas.microsoft.com/office/word/2010/wordprocessingInk" xmlns:wne="http://schemas.microsoft.com/office/word/2006/wordml" xmlns:wps="http://schemas.microsoft.com/office/word/2010/wordprocessingShape" mc:Ignorable="w14 w15 w16se w16cid w16 w16cex wp14">
   <w:footnote w:type="separator" w:id="-1">
     <w:p>
       <w:pPr>
@@ -20467,7 +20439,7 @@
 </file>
 
 <file path=word/header1.xml><?xml version="1.0" encoding="utf-8"?>
-<w:hdr xmlns:wpc="http://schemas.microsoft.com/office/word/2010/wordprocessingCanvas" xmlns:cx="http://schemas.microsoft.com/office/drawing/2014/chartex" xmlns:mc="http://schemas.openxmlformats.org/markup-compatibility/2006" xmlns:o="urn:schemas-microsoft-com:office:office" xmlns:r="http://schemas.openxmlformats.org/officeDocument/2006/relationships" xmlns:m="http://schemas.openxmlformats.org/officeDocument/2006/math" xmlns:v="urn:schemas-microsoft-com:vml" xmlns:wp14="http://schemas.microsoft.com/office/word/2010/wordprocessingDrawing" xmlns:wp="http://schemas.openxmlformats.org/drawingml/2006/wordprocessingDrawing" xmlns:w10="urn:schemas-microsoft-com:office:word" xmlns:w="http://schemas.openxmlformats.org/wordprocessingml/2006/main" xmlns:w14="http://schemas.microsoft.com/office/word/2010/wordml" xmlns:w15="http://schemas.microsoft.com/office/word/2012/wordml" xmlns:w16se="http://schemas.microsoft.com/office/word/2015/wordml/symex" xmlns:wpg="http://schemas.microsoft.com/office/word/2010/wordprocessingGroup" xmlns:wpi="http://schemas.microsoft.com/office/word/2010/wordprocessingInk" xmlns:wne="http://schemas.microsoft.com/office/word/2006/wordml" xmlns:wps="http://schemas.microsoft.com/office/word/2010/wordprocessingShape" mc:Ignorable="w14 w15 w16se wp14">
+<w:hdr xmlns:wpc="http://schemas.microsoft.com/office/word/2010/wordprocessingCanvas" xmlns:cx="http://schemas.microsoft.com/office/drawing/2014/chartex" xmlns:cx1="http://schemas.microsoft.com/office/drawing/2015/9/8/chartex" xmlns:cx2="http://schemas.microsoft.com/office/drawing/2015/10/21/chartex" xmlns:cx3="http://schemas.microsoft.com/office/drawing/2016/5/9/chartex" xmlns:cx4="http://schemas.microsoft.com/office/drawing/2016/5/10/chartex" xmlns:cx5="http://schemas.microsoft.com/office/drawing/2016/5/11/chartex" xmlns:cx6="http://schemas.microsoft.com/office/drawing/2016/5/12/chartex" xmlns:cx7="http://schemas.microsoft.com/office/drawing/2016/5/13/chartex" xmlns:cx8="http://schemas.microsoft.com/office/drawing/2016/5/14/chartex" xmlns:mc="http://schemas.openxmlformats.org/markup-compatibility/2006" xmlns:aink="http://schemas.microsoft.com/office/drawing/2016/ink" xmlns:am3d="http://schemas.microsoft.com/office/drawing/2017/model3d" xmlns:o="urn:schemas-microsoft-com:office:office" xmlns:r="http://schemas.openxmlformats.org/officeDocument/2006/relationships" xmlns:m="http://schemas.openxmlformats.org/officeDocument/2006/math" xmlns:v="urn:schemas-microsoft-com:vml" xmlns:wp14="http://schemas.microsoft.com/office/word/2010/wordprocessingDrawing" xmlns:wp="http://schemas.openxmlformats.org/drawingml/2006/wordprocessingDrawing" xmlns:w10="urn:schemas-microsoft-com:office:word" xmlns:w="http://schemas.openxmlformats.org/wordprocessingml/2006/main" xmlns:w14="http://schemas.microsoft.com/office/word/2010/wordml" xmlns:w15="http://schemas.microsoft.com/office/word/2012/wordml" xmlns:w16cex="http://schemas.microsoft.com/office/word/2018/wordml/cex" xmlns:w16cid="http://schemas.microsoft.com/office/word/2016/wordml/cid" xmlns:w16="http://schemas.microsoft.com/office/word/2018/wordml" xmlns:w16se="http://schemas.microsoft.com/office/word/2015/wordml/symex" xmlns:wpg="http://schemas.microsoft.com/office/word/2010/wordprocessingGroup" xmlns:wpi="http://schemas.microsoft.com/office/word/2010/wordprocessingInk" xmlns:wne="http://schemas.microsoft.com/office/word/2006/wordml" xmlns:wps="http://schemas.microsoft.com/office/word/2010/wordprocessingShape" mc:Ignorable="w14 w15 w16se w16cid w16 w16cex wp14">
   <w:p>
     <w:pPr>
       <w:pStyle w:val="Header"/>
@@ -20482,7 +20454,7 @@
 </file>
 
 <file path=word/header2.xml><?xml version="1.0" encoding="utf-8"?>
-<w:hdr xmlns:wpc="http://schemas.microsoft.com/office/word/2010/wordprocessingCanvas" xmlns:cx="http://schemas.microsoft.com/office/drawing/2014/chartex" xmlns:mc="http://schemas.openxmlformats.org/markup-compatibility/2006" xmlns:o="urn:schemas-microsoft-com:office:office" xmlns:r="http://schemas.openxmlformats.org/officeDocument/2006/relationships" xmlns:m="http://schemas.openxmlformats.org/officeDocument/2006/math" xmlns:v="urn:schemas-microsoft-com:vml" xmlns:wp14="http://schemas.microsoft.com/office/word/2010/wordprocessingDrawing" xmlns:wp="http://schemas.openxmlformats.org/drawingml/2006/wordprocessingDrawing" xmlns:w10="urn:schemas-microsoft-com:office:word" xmlns:w="http://schemas.openxmlformats.org/wordprocessingml/2006/main" xmlns:w14="http://schemas.microsoft.com/office/word/2010/wordml" xmlns:w15="http://schemas.microsoft.com/office/word/2012/wordml" xmlns:w16se="http://schemas.microsoft.com/office/word/2015/wordml/symex" xmlns:wpg="http://schemas.microsoft.com/office/word/2010/wordprocessingGroup" xmlns:wpi="http://schemas.microsoft.com/office/word/2010/wordprocessingInk" xmlns:wne="http://schemas.microsoft.com/office/word/2006/wordml" xmlns:wps="http://schemas.microsoft.com/office/word/2010/wordprocessingShape" mc:Ignorable="w14 w15 w16se wp14">
+<w:hdr xmlns:wpc="http://schemas.microsoft.com/office/word/2010/wordprocessingCanvas" xmlns:cx="http://schemas.microsoft.com/office/drawing/2014/chartex" xmlns:cx1="http://schemas.microsoft.com/office/drawing/2015/9/8/chartex" xmlns:cx2="http://schemas.microsoft.com/office/drawing/2015/10/21/chartex" xmlns:cx3="http://schemas.microsoft.com/office/drawing/2016/5/9/chartex" xmlns:cx4="http://schemas.microsoft.com/office/drawing/2016/5/10/chartex" xmlns:cx5="http://schemas.microsoft.com/office/drawing/2016/5/11/chartex" xmlns:cx6="http://schemas.microsoft.com/office/drawing/2016/5/12/chartex" xmlns:cx7="http://schemas.microsoft.com/office/drawing/2016/5/13/chartex" xmlns:cx8="http://schemas.microsoft.com/office/drawing/2016/5/14/chartex" xmlns:mc="http://schemas.openxmlformats.org/markup-compatibility/2006" xmlns:aink="http://schemas.microsoft.com/office/drawing/2016/ink" xmlns:am3d="http://schemas.microsoft.com/office/drawing/2017/model3d" xmlns:o="urn:schemas-microsoft-com:office:office" xmlns:r="http://schemas.openxmlformats.org/officeDocument/2006/relationships" xmlns:m="http://schemas.openxmlformats.org/officeDocument/2006/math" xmlns:v="urn:schemas-microsoft-com:vml" xmlns:wp14="http://schemas.microsoft.com/office/word/2010/wordprocessingDrawing" xmlns:wp="http://schemas.openxmlformats.org/drawingml/2006/wordprocessingDrawing" xmlns:w10="urn:schemas-microsoft-com:office:word" xmlns:w="http://schemas.openxmlformats.org/wordprocessingml/2006/main" xmlns:w14="http://schemas.microsoft.com/office/word/2010/wordml" xmlns:w15="http://schemas.microsoft.com/office/word/2012/wordml" xmlns:w16cex="http://schemas.microsoft.com/office/word/2018/wordml/cex" xmlns:w16cid="http://schemas.microsoft.com/office/word/2016/wordml/cid" xmlns:w16="http://schemas.microsoft.com/office/word/2018/wordml" xmlns:w16se="http://schemas.microsoft.com/office/word/2015/wordml/symex" xmlns:wpg="http://schemas.microsoft.com/office/word/2010/wordprocessingGroup" xmlns:wpi="http://schemas.microsoft.com/office/word/2010/wordprocessingInk" xmlns:wne="http://schemas.microsoft.com/office/word/2006/wordml" xmlns:wps="http://schemas.microsoft.com/office/word/2010/wordprocessingShape" mc:Ignorable="w14 w15 w16se w16cid w16 w16cex wp14">
   <w:p>
     <w:pPr>
       <w:pStyle w:val="Header"/>
@@ -20502,7 +20474,7 @@
       <mc:AlternateContent>
         <mc:Choice Requires="wps">
           <w:drawing>
-            <wp:anchor distT="0" distB="0" distL="114300" distR="114300" simplePos="0" relativeHeight="251659264" behindDoc="0" locked="0" layoutInCell="1" allowOverlap="1">
+            <wp:anchor distT="0" distB="0" distL="114300" distR="114300" simplePos="0" relativeHeight="251659264" behindDoc="0" locked="0" layoutInCell="1" allowOverlap="1" wp14:anchorId="1891FB60" wp14:editId="33654042">
               <wp:simplePos x="0" y="0"/>
               <wp:positionH relativeFrom="column">
                 <wp:posOffset>-158346</wp:posOffset>
@@ -20595,7 +20567,7 @@
 </file>
 
 <file path=word/numbering.xml><?xml version="1.0" encoding="utf-8"?>
-<w:numbering xmlns:wpc="http://schemas.microsoft.com/office/word/2010/wordprocessingCanvas" xmlns:cx="http://schemas.microsoft.com/office/drawing/2014/chartex" xmlns:mc="http://schemas.openxmlformats.org/markup-compatibility/2006" xmlns:o="urn:schemas-microsoft-com:office:office" xmlns:r="http://schemas.openxmlformats.org/officeDocument/2006/relationships" xmlns:m="http://schemas.openxmlformats.org/officeDocument/2006/math" xmlns:v="urn:schemas-microsoft-com:vml" xmlns:wp14="http://schemas.microsoft.com/office/word/2010/wordprocessingDrawing" xmlns:wp="http://schemas.openxmlformats.org/drawingml/2006/wordprocessingDrawing" xmlns:w10="urn:schemas-microsoft-com:office:word" xmlns:w="http://schemas.openxmlformats.org/wordprocessingml/2006/main" xmlns:w14="http://schemas.microsoft.com/office/word/2010/wordml" xmlns:w15="http://schemas.microsoft.com/office/word/2012/wordml" xmlns:w16se="http://schemas.microsoft.com/office/word/2015/wordml/symex" xmlns:wpg="http://schemas.microsoft.com/office/word/2010/wordprocessingGroup" xmlns:wpi="http://schemas.microsoft.com/office/word/2010/wordprocessingInk" xmlns:wne="http://schemas.microsoft.com/office/word/2006/wordml" xmlns:wps="http://schemas.microsoft.com/office/word/2010/wordprocessingShape" mc:Ignorable="w14 w15 w16se wp14">
+<w:numbering xmlns:wpc="http://schemas.microsoft.com/office/word/2010/wordprocessingCanvas" xmlns:cx="http://schemas.microsoft.com/office/drawing/2014/chartex" xmlns:cx1="http://schemas.microsoft.com/office/drawing/2015/9/8/chartex" xmlns:cx2="http://schemas.microsoft.com/office/drawing/2015/10/21/chartex" xmlns:cx3="http://schemas.microsoft.com/office/drawing/2016/5/9/chartex" xmlns:cx4="http://schemas.microsoft.com/office/drawing/2016/5/10/chartex" xmlns:cx5="http://schemas.microsoft.com/office/drawing/2016/5/11/chartex" xmlns:cx6="http://schemas.microsoft.com/office/drawing/2016/5/12/chartex" xmlns:cx7="http://schemas.microsoft.com/office/drawing/2016/5/13/chartex" xmlns:cx8="http://schemas.microsoft.com/office/drawing/2016/5/14/chartex" xmlns:mc="http://schemas.openxmlformats.org/markup-compatibility/2006" xmlns:aink="http://schemas.microsoft.com/office/drawing/2016/ink" xmlns:am3d="http://schemas.microsoft.com/office/drawing/2017/model3d" xmlns:o="urn:schemas-microsoft-com:office:office" xmlns:r="http://schemas.openxmlformats.org/officeDocument/2006/relationships" xmlns:m="http://schemas.openxmlformats.org/officeDocument/2006/math" xmlns:v="urn:schemas-microsoft-com:vml" xmlns:wp14="http://schemas.microsoft.com/office/word/2010/wordprocessingDrawing" xmlns:wp="http://schemas.openxmlformats.org/drawingml/2006/wordprocessingDrawing" xmlns:w10="urn:schemas-microsoft-com:office:word" xmlns:w="http://schemas.openxmlformats.org/wordprocessingml/2006/main" xmlns:w14="http://schemas.microsoft.com/office/word/2010/wordml" xmlns:w15="http://schemas.microsoft.com/office/word/2012/wordml" xmlns:w16cex="http://schemas.microsoft.com/office/word/2018/wordml/cex" xmlns:w16cid="http://schemas.microsoft.com/office/word/2016/wordml/cid" xmlns:w16="http://schemas.microsoft.com/office/word/2018/wordml" xmlns:w16se="http://schemas.microsoft.com/office/word/2015/wordml/symex" xmlns:wpg="http://schemas.microsoft.com/office/word/2010/wordprocessingGroup" xmlns:wpi="http://schemas.microsoft.com/office/word/2010/wordprocessingInk" xmlns:wne="http://schemas.microsoft.com/office/word/2006/wordml" xmlns:wps="http://schemas.microsoft.com/office/word/2010/wordprocessingShape" mc:Ignorable="w14 w15 w16se w16cid w16 w16cex wp14">
   <w:abstractNum w:abstractNumId="0" w15:restartNumberingAfterBreak="0">
     <w:nsid w:val="027B4746"/>
     <w:multiLevelType w:val="hybridMultilevel"/>
@@ -24752,7 +24724,7 @@
 </file>
 
 <file path=word/styles.xml><?xml version="1.0" encoding="utf-8"?>
-<w:styles xmlns:mc="http://schemas.openxmlformats.org/markup-compatibility/2006" xmlns:r="http://schemas.openxmlformats.org/officeDocument/2006/relationships" xmlns:w="http://schemas.openxmlformats.org/wordprocessingml/2006/main" xmlns:w14="http://schemas.microsoft.com/office/word/2010/wordml" xmlns:w15="http://schemas.microsoft.com/office/word/2012/wordml" xmlns:w16se="http://schemas.microsoft.com/office/word/2015/wordml/symex" mc:Ignorable="w14 w15 w16se">
+<w:styles xmlns:mc="http://schemas.openxmlformats.org/markup-compatibility/2006" xmlns:r="http://schemas.openxmlformats.org/officeDocument/2006/relationships" xmlns:w="http://schemas.openxmlformats.org/wordprocessingml/2006/main" xmlns:w14="http://schemas.microsoft.com/office/word/2010/wordml" xmlns:w15="http://schemas.microsoft.com/office/word/2012/wordml" xmlns:w16cex="http://schemas.microsoft.com/office/word/2018/wordml/cex" xmlns:w16cid="http://schemas.microsoft.com/office/word/2016/wordml/cid" xmlns:w16="http://schemas.microsoft.com/office/word/2018/wordml" xmlns:w16se="http://schemas.microsoft.com/office/word/2015/wordml/symex" mc:Ignorable="w14 w15 w16se w16cid w16 w16cex">
   <w:docDefaults>
     <w:rPrDefault>
       <w:rPr>
@@ -24768,7 +24740,7 @@
       </w:pPr>
     </w:pPrDefault>
   </w:docDefaults>
-  <w:latentStyles w:defLockedState="0" w:defUIPriority="99" w:defSemiHidden="0" w:defUnhideWhenUsed="0" w:defQFormat="0" w:count="371">
+  <w:latentStyles w:defLockedState="0" w:defUIPriority="99" w:defSemiHidden="0" w:defUnhideWhenUsed="0" w:defQFormat="0" w:count="376">
     <w:lsdException w:name="Normal" w:uiPriority="0" w:qFormat="1"/>
     <w:lsdException w:name="heading 1" w:uiPriority="9" w:qFormat="1"/>
     <w:lsdException w:name="heading 2" w:semiHidden="1" w:uiPriority="9" w:unhideWhenUsed="1" w:qFormat="1"/>
@@ -24874,7 +24846,6 @@
     <w:lsdException w:name="HTML Sample" w:semiHidden="1" w:unhideWhenUsed="1"/>
     <w:lsdException w:name="HTML Typewriter" w:semiHidden="1" w:unhideWhenUsed="1"/>
     <w:lsdException w:name="HTML Variable" w:semiHidden="1" w:unhideWhenUsed="1"/>
-    <w:lsdException w:name="Normal Table" w:semiHidden="1" w:unhideWhenUsed="1"/>
     <w:lsdException w:name="annotation subject" w:semiHidden="1" w:unhideWhenUsed="1"/>
     <w:lsdException w:name="No List" w:semiHidden="1" w:unhideWhenUsed="1"/>
     <w:lsdException w:name="Outline List 1" w:semiHidden="1" w:unhideWhenUsed="1"/>
@@ -24917,11 +24888,8 @@
     <w:lsdException w:name="Table Contemporary" w:semiHidden="1" w:unhideWhenUsed="1"/>
     <w:lsdException w:name="Table Elegant" w:semiHidden="1" w:unhideWhenUsed="1"/>
     <w:lsdException w:name="Table Professional" w:semiHidden="1" w:unhideWhenUsed="1"/>
-    <w:lsdException w:name="Table Subtle 1" w:semiHidden="1" w:unhideWhenUsed="1"/>
     <w:lsdException w:name="Table Subtle 2" w:semiHidden="1" w:unhideWhenUsed="1"/>
     <w:lsdException w:name="Table Web 1" w:semiHidden="1" w:unhideWhenUsed="1"/>
-    <w:lsdException w:name="Table Web 2" w:semiHidden="1" w:unhideWhenUsed="1"/>
-    <w:lsdException w:name="Table Web 3" w:semiHidden="1" w:unhideWhenUsed="1"/>
     <w:lsdException w:name="Balloon Text" w:semiHidden="1" w:unhideWhenUsed="1"/>
     <w:lsdException w:name="Table Grid" w:uiPriority="39"/>
     <w:lsdException w:name="Table Theme" w:semiHidden="1" w:unhideWhenUsed="1"/>
@@ -25140,6 +25108,11 @@
     <w:lsdException w:name="List Table 5 Dark Accent 6" w:uiPriority="50"/>
     <w:lsdException w:name="List Table 6 Colorful Accent 6" w:uiPriority="51"/>
     <w:lsdException w:name="List Table 7 Colorful Accent 6" w:uiPriority="52"/>
+    <w:lsdException w:name="Mention" w:semiHidden="1" w:unhideWhenUsed="1"/>
+    <w:lsdException w:name="Smart Hyperlink" w:semiHidden="1" w:unhideWhenUsed="1"/>
+    <w:lsdException w:name="Hashtag" w:semiHidden="1" w:unhideWhenUsed="1"/>
+    <w:lsdException w:name="Unresolved Mention" w:semiHidden="1" w:unhideWhenUsed="1"/>
+    <w:lsdException w:name="Smart Link" w:semiHidden="1" w:unhideWhenUsed="1"/>
   </w:latentStyles>
   <w:style w:type="paragraph" w:default="1" w:styleId="Normal">
     <w:name w:val="Normal"/>
@@ -25307,6 +25280,7 @@
   <w:style w:type="character" w:default="1" w:styleId="DefaultParagraphFont">
     <w:name w:val="Default Paragraph Font"/>
     <w:uiPriority w:val="1"/>
+    <w:semiHidden/>
     <w:unhideWhenUsed/>
   </w:style>
   <w:style w:type="table" w:default="1" w:styleId="TableNormal">
@@ -25586,545 +25560,6 @@
 </w:styles>
 </file>
 
-<file path=word/glossary/document.xml><?xml version="1.0" encoding="utf-8"?>
-<w:glossaryDocument xmlns:wpc="http://schemas.microsoft.com/office/word/2010/wordprocessingCanvas" xmlns:cx="http://schemas.microsoft.com/office/drawing/2014/chartex" xmlns:mc="http://schemas.openxmlformats.org/markup-compatibility/2006" xmlns:o="urn:schemas-microsoft-com:office:office" xmlns:r="http://schemas.openxmlformats.org/officeDocument/2006/relationships" xmlns:m="http://schemas.openxmlformats.org/officeDocument/2006/math" xmlns:v="urn:schemas-microsoft-com:vml" xmlns:wp14="http://schemas.microsoft.com/office/word/2010/wordprocessingDrawing" xmlns:wp="http://schemas.openxmlformats.org/drawingml/2006/wordprocessingDrawing" xmlns:w10="urn:schemas-microsoft-com:office:word" xmlns:w="http://schemas.openxmlformats.org/wordprocessingml/2006/main" xmlns:w14="http://schemas.microsoft.com/office/word/2010/wordml" xmlns:w15="http://schemas.microsoft.com/office/word/2012/wordml" xmlns:w16se="http://schemas.microsoft.com/office/word/2015/wordml/symex" xmlns:wpg="http://schemas.microsoft.com/office/word/2010/wordprocessingGroup" xmlns:wpi="http://schemas.microsoft.com/office/word/2010/wordprocessingInk" xmlns:wne="http://schemas.microsoft.com/office/word/2006/wordml" xmlns:wps="http://schemas.microsoft.com/office/word/2010/wordprocessingShape" mc:Ignorable="w14 w15 w16se wp14"/>
-</file>
-
-<file path=word/glossary/fontTable.xml><?xml version="1.0" encoding="utf-8"?>
-<w:fonts xmlns:mc="http://schemas.openxmlformats.org/markup-compatibility/2006" xmlns:r="http://schemas.openxmlformats.org/officeDocument/2006/relationships" xmlns:w="http://schemas.openxmlformats.org/wordprocessingml/2006/main" xmlns:w14="http://schemas.microsoft.com/office/word/2010/wordml" xmlns:w15="http://schemas.microsoft.com/office/word/2012/wordml" xmlns:w16se="http://schemas.microsoft.com/office/word/2015/wordml/symex" mc:Ignorable="w14 w15 w16se">
-  <w:font w:name="Symbol">
-    <w:panose1 w:val="05050102010706020507"/>
-    <w:charset w:val="02"/>
-    <w:family w:val="roman"/>
-    <w:pitch w:val="variable"/>
-    <w:sig w:usb0="00000000" w:usb1="10000000" w:usb2="00000000" w:usb3="00000000" w:csb0="80000000" w:csb1="00000000"/>
-  </w:font>
-  <w:font w:name="Times New Roman">
-    <w:panose1 w:val="02020603050405020304"/>
-    <w:charset w:val="00"/>
-    <w:family w:val="roman"/>
-    <w:pitch w:val="variable"/>
-    <w:sig w:usb0="E0002AFF" w:usb1="C0007843" w:usb2="00000009" w:usb3="00000000" w:csb0="000001FF" w:csb1="00000000"/>
-  </w:font>
-  <w:font w:name="Courier New">
-    <w:panose1 w:val="02070309020205020404"/>
-    <w:charset w:val="00"/>
-    <w:family w:val="modern"/>
-    <w:pitch w:val="fixed"/>
-    <w:sig w:usb0="E0002EFF" w:usb1="C0007843" w:usb2="00000009" w:usb3="00000000" w:csb0="000001FF" w:csb1="00000000"/>
-  </w:font>
-  <w:font w:name="Wingdings">
-    <w:panose1 w:val="05000000000000000000"/>
-    <w:charset w:val="02"/>
-    <w:family w:val="auto"/>
-    <w:pitch w:val="variable"/>
-    <w:sig w:usb0="00000000" w:usb1="10000000" w:usb2="00000000" w:usb3="00000000" w:csb0="80000000" w:csb1="00000000"/>
-  </w:font>
-  <w:font w:name="Calibri">
-    <w:panose1 w:val="020F0502020204030204"/>
-    <w:charset w:val="00"/>
-    <w:family w:val="swiss"/>
-    <w:pitch w:val="variable"/>
-    <w:sig w:usb0="E0002AFF" w:usb1="4000ACFF" w:usb2="00000001" w:usb3="00000000" w:csb0="000001FF" w:csb1="00000000"/>
-  </w:font>
-  <w:font w:name="Arial">
-    <w:panose1 w:val="020B0604020202020204"/>
-    <w:charset w:val="00"/>
-    <w:family w:val="swiss"/>
-    <w:pitch w:val="variable"/>
-    <w:sig w:usb0="E0002AFF" w:usb1="C0007843" w:usb2="00000009" w:usb3="00000000" w:csb0="000001FF" w:csb1="00000000"/>
-  </w:font>
-  <w:font w:name="MS Mincho">
-    <w:altName w:val="Yu Gothic UI"/>
-    <w:panose1 w:val="02020609040205080304"/>
-    <w:charset w:val="80"/>
-    <w:family w:val="modern"/>
-    <w:pitch w:val="fixed"/>
-    <w:sig w:usb0="E00002FF" w:usb1="6AC7FDFB" w:usb2="08000012" w:usb3="00000000" w:csb0="0002009F" w:csb1="00000000"/>
-  </w:font>
-  <w:font w:name="Calibri Light">
-    <w:panose1 w:val="020F0302020204030204"/>
-    <w:charset w:val="00"/>
-    <w:family w:val="swiss"/>
-    <w:pitch w:val="variable"/>
-    <w:sig w:usb0="A0002AEF" w:usb1="4000207B" w:usb2="00000000" w:usb3="00000000" w:csb0="000001FF" w:csb1="00000000"/>
-  </w:font>
-</w:fonts>
-</file>
-
-<file path=word/glossary/settings.xml><?xml version="1.0" encoding="utf-8"?>
-<w:settings xmlns:mc="http://schemas.openxmlformats.org/markup-compatibility/2006" xmlns:o="urn:schemas-microsoft-com:office:office" xmlns:r="http://schemas.openxmlformats.org/officeDocument/2006/relationships" xmlns:m="http://schemas.openxmlformats.org/officeDocument/2006/math" xmlns:v="urn:schemas-microsoft-com:vml" xmlns:w10="urn:schemas-microsoft-com:office:word" xmlns:w="http://schemas.openxmlformats.org/wordprocessingml/2006/main" xmlns:w14="http://schemas.microsoft.com/office/word/2010/wordml" xmlns:w15="http://schemas.microsoft.com/office/word/2012/wordml" xmlns:w16se="http://schemas.microsoft.com/office/word/2015/wordml/symex" xmlns:sl="http://schemas.openxmlformats.org/schemaLibrary/2006/main" mc:Ignorable="w14 w15 w16se">
-  <w:view w:val="normal"/>
-  <w:defaultTabStop w:val="720"/>
-  <w:characterSpacingControl w:val="doNotCompress"/>
-  <w:compat>
-    <w:useFELayout/>
-    <w:compatSetting w:name="compatibilityMode" w:uri="http://schemas.microsoft.com/office/word" w:val="15"/>
-    <w:compatSetting w:name="overrideTableStyleFontSizeAndJustification" w:uri="http://schemas.microsoft.com/office/word" w:val="1"/>
-    <w:compatSetting w:name="enableOpenTypeFeatures" w:uri="http://schemas.microsoft.com/office/word" w:val="1"/>
-    <w:compatSetting w:name="doNotFlipMirrorIndents" w:uri="http://schemas.microsoft.com/office/word" w:val="1"/>
-    <w:compatSetting w:name="differentiateMultirowTableHeaders" w:uri="http://schemas.microsoft.com/office/word" w:val="1"/>
-  </w:compat>
-  <w:rsids>
-    <w:rsidRoot w:val="00ED602E"/>
-    <w:rsid w:val="00ED602E"/>
-  </w:rsids>
-  <m:mathPr>
-    <m:mathFont m:val="Cambria Math"/>
-    <m:brkBin m:val="before"/>
-    <m:brkBinSub m:val="--"/>
-    <m:smallFrac m:val="0"/>
-    <m:dispDef/>
-    <m:lMargin m:val="0"/>
-    <m:rMargin m:val="0"/>
-    <m:defJc m:val="centerGroup"/>
-    <m:wrapIndent m:val="1440"/>
-    <m:intLim m:val="subSup"/>
-    <m:naryLim m:val="undOvr"/>
-  </m:mathPr>
-  <w:themeFontLang w:val="en-US"/>
-  <w:clrSchemeMapping w:bg1="light1" w:t1="dark1" w:bg2="light2" w:t2="dark2" w:accent1="accent1" w:accent2="accent2" w:accent3="accent3" w:accent4="accent4" w:accent5="accent5" w:accent6="accent6" w:hyperlink="hyperlink" w:followedHyperlink="followedHyperlink"/>
-  <w:decimalSymbol w:val="."/>
-  <w:listSeparator w:val=","/>
-  <w15:chartTrackingRefBased/>
-</w:settings>
-</file>
-
-<file path=word/glossary/styles.xml><?xml version="1.0" encoding="utf-8"?>
-<w:styles xmlns:mc="http://schemas.openxmlformats.org/markup-compatibility/2006" xmlns:r="http://schemas.openxmlformats.org/officeDocument/2006/relationships" xmlns:w="http://schemas.openxmlformats.org/wordprocessingml/2006/main" xmlns:w14="http://schemas.microsoft.com/office/word/2010/wordml" xmlns:w15="http://schemas.microsoft.com/office/word/2012/wordml" xmlns:w16se="http://schemas.microsoft.com/office/word/2015/wordml/symex" mc:Ignorable="w14 w15 w16se">
-  <w:docDefaults>
-    <w:rPrDefault>
-      <w:rPr>
-        <w:rFonts w:asciiTheme="minorHAnsi" w:eastAsiaTheme="minorEastAsia" w:hAnsiTheme="minorHAnsi" w:cstheme="minorBidi"/>
-        <w:sz w:val="22"/>
-        <w:szCs w:val="22"/>
-        <w:lang w:val="en-US" w:eastAsia="en-US" w:bidi="ar-SA"/>
-      </w:rPr>
-    </w:rPrDefault>
-    <w:pPrDefault>
-      <w:pPr>
-        <w:spacing w:after="160" w:line="259" w:lineRule="auto"/>
-      </w:pPr>
-    </w:pPrDefault>
-  </w:docDefaults>
-  <w:latentStyles w:defLockedState="0" w:defUIPriority="99" w:defSemiHidden="0" w:defUnhideWhenUsed="0" w:defQFormat="0" w:count="371">
-    <w:lsdException w:name="Normal" w:uiPriority="0" w:qFormat="1"/>
-    <w:lsdException w:name="heading 1" w:uiPriority="9" w:qFormat="1"/>
-    <w:lsdException w:name="heading 2" w:semiHidden="1" w:uiPriority="9" w:unhideWhenUsed="1" w:qFormat="1"/>
-    <w:lsdException w:name="heading 3" w:semiHidden="1" w:uiPriority="9" w:unhideWhenUsed="1" w:qFormat="1"/>
-    <w:lsdException w:name="heading 4" w:semiHidden="1" w:uiPriority="9" w:unhideWhenUsed="1" w:qFormat="1"/>
-    <w:lsdException w:name="heading 5" w:semiHidden="1" w:uiPriority="9" w:unhideWhenUsed="1" w:qFormat="1"/>
-    <w:lsdException w:name="heading 6" w:semiHidden="1" w:uiPriority="9" w:unhideWhenUsed="1" w:qFormat="1"/>
-    <w:lsdException w:name="heading 7" w:semiHidden="1" w:uiPriority="9" w:unhideWhenUsed="1" w:qFormat="1"/>
-    <w:lsdException w:name="heading 8" w:semiHidden="1" w:uiPriority="9" w:unhideWhenUsed="1" w:qFormat="1"/>
-    <w:lsdException w:name="heading 9" w:semiHidden="1" w:uiPriority="9" w:unhideWhenUsed="1" w:qFormat="1"/>
-    <w:lsdException w:name="index 1" w:semiHidden="1" w:unhideWhenUsed="1"/>
-    <w:lsdException w:name="index 2" w:semiHidden="1" w:unhideWhenUsed="1"/>
-    <w:lsdException w:name="index 3" w:semiHidden="1" w:unhideWhenUsed="1"/>
-    <w:lsdException w:name="index 4" w:semiHidden="1" w:unhideWhenUsed="1"/>
-    <w:lsdException w:name="index 5" w:semiHidden="1" w:unhideWhenUsed="1"/>
-    <w:lsdException w:name="index 6" w:semiHidden="1" w:unhideWhenUsed="1"/>
-    <w:lsdException w:name="index 7" w:semiHidden="1" w:unhideWhenUsed="1"/>
-    <w:lsdException w:name="index 8" w:semiHidden="1" w:unhideWhenUsed="1"/>
-    <w:lsdException w:name="index 9" w:semiHidden="1" w:unhideWhenUsed="1"/>
-    <w:lsdException w:name="toc 1" w:semiHidden="1" w:uiPriority="39" w:unhideWhenUsed="1"/>
-    <w:lsdException w:name="toc 2" w:semiHidden="1" w:uiPriority="39" w:unhideWhenUsed="1"/>
-    <w:lsdException w:name="toc 3" w:semiHidden="1" w:uiPriority="39" w:unhideWhenUsed="1"/>
-    <w:lsdException w:name="toc 4" w:semiHidden="1" w:uiPriority="39" w:unhideWhenUsed="1"/>
-    <w:lsdException w:name="toc 5" w:semiHidden="1" w:uiPriority="39" w:unhideWhenUsed="1"/>
-    <w:lsdException w:name="toc 6" w:semiHidden="1" w:uiPriority="39" w:unhideWhenUsed="1"/>
-    <w:lsdException w:name="toc 7" w:semiHidden="1" w:uiPriority="39" w:unhideWhenUsed="1"/>
-    <w:lsdException w:name="toc 8" w:semiHidden="1" w:uiPriority="39" w:unhideWhenUsed="1"/>
-    <w:lsdException w:name="toc 9" w:semiHidden="1" w:uiPriority="39" w:unhideWhenUsed="1"/>
-    <w:lsdException w:name="Normal Indent" w:semiHidden="1" w:unhideWhenUsed="1"/>
-    <w:lsdException w:name="footnote text" w:semiHidden="1" w:unhideWhenUsed="1"/>
-    <w:lsdException w:name="annotation text" w:semiHidden="1" w:unhideWhenUsed="1"/>
-    <w:lsdException w:name="header" w:semiHidden="1" w:unhideWhenUsed="1"/>
-    <w:lsdException w:name="footer" w:semiHidden="1" w:unhideWhenUsed="1"/>
-    <w:lsdException w:name="index heading" w:semiHidden="1" w:unhideWhenUsed="1"/>
-    <w:lsdException w:name="caption" w:semiHidden="1" w:uiPriority="35" w:unhideWhenUsed="1" w:qFormat="1"/>
-    <w:lsdException w:name="table of figures" w:semiHidden="1" w:unhideWhenUsed="1"/>
-    <w:lsdException w:name="envelope address" w:semiHidden="1" w:unhideWhenUsed="1"/>
-    <w:lsdException w:name="envelope return" w:semiHidden="1" w:unhideWhenUsed="1"/>
-    <w:lsdException w:name="footnote reference" w:semiHidden="1" w:unhideWhenUsed="1"/>
-    <w:lsdException w:name="annotation reference" w:semiHidden="1" w:unhideWhenUsed="1"/>
-    <w:lsdException w:name="line number" w:semiHidden="1" w:unhideWhenUsed="1"/>
-    <w:lsdException w:name="page number" w:semiHidden="1" w:unhideWhenUsed="1"/>
-    <w:lsdException w:name="endnote reference" w:semiHidden="1" w:unhideWhenUsed="1"/>
-    <w:lsdException w:name="endnote text" w:semiHidden="1" w:unhideWhenUsed="1"/>
-    <w:lsdException w:name="table of authorities" w:semiHidden="1" w:unhideWhenUsed="1"/>
-    <w:lsdException w:name="macro" w:semiHidden="1" w:unhideWhenUsed="1"/>
-    <w:lsdException w:name="toa heading" w:semiHidden="1" w:unhideWhenUsed="1"/>
-    <w:lsdException w:name="List" w:semiHidden="1" w:unhideWhenUsed="1"/>
-    <w:lsdException w:name="List Bullet" w:semiHidden="1" w:unhideWhenUsed="1"/>
-    <w:lsdException w:name="List Number" w:semiHidden="1" w:unhideWhenUsed="1"/>
-    <w:lsdException w:name="List 2" w:semiHidden="1" w:unhideWhenUsed="1"/>
-    <w:lsdException w:name="List 3" w:semiHidden="1" w:unhideWhenUsed="1"/>
-    <w:lsdException w:name="List 4" w:semiHidden="1" w:unhideWhenUsed="1"/>
-    <w:lsdException w:name="List 5" w:semiHidden="1" w:unhideWhenUsed="1"/>
-    <w:lsdException w:name="List Bullet 2" w:semiHidden="1" w:unhideWhenUsed="1"/>
-    <w:lsdException w:name="List Bullet 3" w:semiHidden="1" w:unhideWhenUsed="1"/>
-    <w:lsdException w:name="List Bullet 4" w:semiHidden="1" w:unhideWhenUsed="1"/>
-    <w:lsdException w:name="List Bullet 5" w:semiHidden="1" w:unhideWhenUsed="1"/>
-    <w:lsdException w:name="List Number 2" w:semiHidden="1" w:unhideWhenUsed="1"/>
-    <w:lsdException w:name="List Number 3" w:semiHidden="1" w:unhideWhenUsed="1"/>
-    <w:lsdException w:name="List Number 4" w:semiHidden="1" w:unhideWhenUsed="1"/>
-    <w:lsdException w:name="List Number 5" w:semiHidden="1" w:unhideWhenUsed="1"/>
-    <w:lsdException w:name="Title" w:uiPriority="10" w:qFormat="1"/>
-    <w:lsdException w:name="Closing" w:semiHidden="1" w:unhideWhenUsed="1"/>
-    <w:lsdException w:name="Signature" w:semiHidden="1" w:unhideWhenUsed="1"/>
-    <w:lsdException w:name="Default Paragraph Font" w:semiHidden="1" w:uiPriority="1" w:unhideWhenUsed="1"/>
-    <w:lsdException w:name="Body Text" w:semiHidden="1" w:unhideWhenUsed="1"/>
-    <w:lsdException w:name="Body Text Indent" w:semiHidden="1" w:unhideWhenUsed="1"/>
-    <w:lsdException w:name="List Continue" w:semiHidden="1" w:unhideWhenUsed="1"/>
-    <w:lsdException w:name="List Continue 2" w:semiHidden="1" w:unhideWhenUsed="1"/>
-    <w:lsdException w:name="List Continue 3" w:semiHidden="1" w:unhideWhenUsed="1"/>
-    <w:lsdException w:name="List Continue 4" w:semiHidden="1" w:unhideWhenUsed="1"/>
-    <w:lsdException w:name="List Continue 5" w:semiHidden="1" w:unhideWhenUsed="1"/>
-    <w:lsdException w:name="Message Header" w:semiHidden="1" w:unhideWhenUsed="1"/>
-    <w:lsdException w:name="Subtitle" w:uiPriority="11" w:qFormat="1"/>
-    <w:lsdException w:name="Salutation" w:semiHidden="1" w:unhideWhenUsed="1"/>
-    <w:lsdException w:name="Date" w:semiHidden="1" w:unhideWhenUsed="1"/>
-    <w:lsdException w:name="Body Text First Indent" w:semiHidden="1" w:unhideWhenUsed="1"/>
-    <w:lsdException w:name="Body Text First Indent 2" w:semiHidden="1" w:unhideWhenUsed="1"/>
-    <w:lsdException w:name="Note Heading" w:semiHidden="1" w:unhideWhenUsed="1"/>
-    <w:lsdException w:name="Body Text 2" w:semiHidden="1" w:unhideWhenUsed="1"/>
-    <w:lsdException w:name="Body Text 3" w:semiHidden="1" w:unhideWhenUsed="1"/>
-    <w:lsdException w:name="Body Text Indent 2" w:semiHidden="1" w:unhideWhenUsed="1"/>
-    <w:lsdException w:name="Body Text Indent 3" w:semiHidden="1" w:unhideWhenUsed="1"/>
-    <w:lsdException w:name="Block Text" w:semiHidden="1" w:unhideWhenUsed="1"/>
-    <w:lsdException w:name="Hyperlink" w:semiHidden="1" w:unhideWhenUsed="1"/>
-    <w:lsdException w:name="FollowedHyperlink" w:semiHidden="1" w:unhideWhenUsed="1"/>
-    <w:lsdException w:name="Strong" w:uiPriority="22" w:qFormat="1"/>
-    <w:lsdException w:name="Emphasis" w:uiPriority="20" w:qFormat="1"/>
-    <w:lsdException w:name="Document Map" w:semiHidden="1" w:unhideWhenUsed="1"/>
-    <w:lsdException w:name="Plain Text" w:semiHidden="1" w:unhideWhenUsed="1"/>
-    <w:lsdException w:name="E-mail Signature" w:semiHidden="1" w:unhideWhenUsed="1"/>
-    <w:lsdException w:name="HTML Top of Form" w:semiHidden="1" w:unhideWhenUsed="1"/>
-    <w:lsdException w:name="HTML Bottom of Form" w:semiHidden="1" w:unhideWhenUsed="1"/>
-    <w:lsdException w:name="Normal (Web)" w:semiHidden="1" w:unhideWhenUsed="1"/>
-    <w:lsdException w:name="HTML Acronym" w:semiHidden="1" w:unhideWhenUsed="1"/>
-    <w:lsdException w:name="HTML Address" w:semiHidden="1" w:unhideWhenUsed="1"/>
-    <w:lsdException w:name="HTML Cite" w:semiHidden="1" w:unhideWhenUsed="1"/>
-    <w:lsdException w:name="HTML Code" w:semiHidden="1" w:unhideWhenUsed="1"/>
-    <w:lsdException w:name="HTML Definition" w:semiHidden="1" w:unhideWhenUsed="1"/>
-    <w:lsdException w:name="HTML Keyboard" w:semiHidden="1" w:unhideWhenUsed="1"/>
-    <w:lsdException w:name="HTML Preformatted" w:semiHidden="1" w:unhideWhenUsed="1"/>
-    <w:lsdException w:name="HTML Sample" w:semiHidden="1" w:unhideWhenUsed="1"/>
-    <w:lsdException w:name="HTML Typewriter" w:semiHidden="1" w:unhideWhenUsed="1"/>
-    <w:lsdException w:name="HTML Variable" w:semiHidden="1" w:unhideWhenUsed="1"/>
-    <w:lsdException w:name="Normal Table" w:semiHidden="1" w:unhideWhenUsed="1"/>
-    <w:lsdException w:name="annotation subject" w:semiHidden="1" w:unhideWhenUsed="1"/>
-    <w:lsdException w:name="No List" w:semiHidden="1" w:unhideWhenUsed="1"/>
-    <w:lsdException w:name="Outline List 1" w:semiHidden="1" w:unhideWhenUsed="1"/>
-    <w:lsdException w:name="Outline List 2" w:semiHidden="1" w:unhideWhenUsed="1"/>
-    <w:lsdException w:name="Outline List 3" w:semiHidden="1" w:unhideWhenUsed="1"/>
-    <w:lsdException w:name="Table Simple 1" w:semiHidden="1" w:unhideWhenUsed="1"/>
-    <w:lsdException w:name="Table Simple 2" w:semiHidden="1" w:unhideWhenUsed="1"/>
-    <w:lsdException w:name="Table Simple 3" w:semiHidden="1" w:unhideWhenUsed="1"/>
-    <w:lsdException w:name="Table Classic 1" w:semiHidden="1" w:unhideWhenUsed="1"/>
-    <w:lsdException w:name="Table Classic 2" w:semiHidden="1" w:unhideWhenUsed="1"/>
-    <w:lsdException w:name="Table Classic 3" w:semiHidden="1" w:unhideWhenUsed="1"/>
-    <w:lsdException w:name="Table Classic 4" w:semiHidden="1" w:unhideWhenUsed="1"/>
-    <w:lsdException w:name="Table Colorful 1" w:semiHidden="1" w:unhideWhenUsed="1"/>
-    <w:lsdException w:name="Table Colorful 2" w:semiHidden="1" w:unhideWhenUsed="1"/>
-    <w:lsdException w:name="Table Colorful 3" w:semiHidden="1" w:unhideWhenUsed="1"/>
-    <w:lsdException w:name="Table Columns 1" w:semiHidden="1" w:unhideWhenUsed="1"/>
-    <w:lsdException w:name="Table Columns 2" w:semiHidden="1" w:unhideWhenUsed="1"/>
-    <w:lsdException w:name="Table Columns 3" w:semiHidden="1" w:unhideWhenUsed="1"/>
-    <w:lsdException w:name="Table Columns 4" w:semiHidden="1" w:unhideWhenUsed="1"/>
-    <w:lsdException w:name="Table Columns 5" w:semiHidden="1" w:unhideWhenUsed="1"/>
-    <w:lsdException w:name="Table Grid 1" w:semiHidden="1" w:unhideWhenUsed="1"/>
-    <w:lsdException w:name="Table Grid 2" w:semiHidden="1" w:unhideWhenUsed="1"/>
-    <w:lsdException w:name="Table Grid 3" w:semiHidden="1" w:unhideWhenUsed="1"/>
-    <w:lsdException w:name="Table Grid 4" w:semiHidden="1" w:unhideWhenUsed="1"/>
-    <w:lsdException w:name="Table Grid 5" w:semiHidden="1" w:unhideWhenUsed="1"/>
-    <w:lsdException w:name="Table Grid 6" w:semiHidden="1" w:unhideWhenUsed="1"/>
-    <w:lsdException w:name="Table Grid 7" w:semiHidden="1" w:unhideWhenUsed="1"/>
-    <w:lsdException w:name="Table Grid 8" w:semiHidden="1" w:unhideWhenUsed="1"/>
-    <w:lsdException w:name="Table List 1" w:semiHidden="1" w:unhideWhenUsed="1"/>
-    <w:lsdException w:name="Table List 2" w:semiHidden="1" w:unhideWhenUsed="1"/>
-    <w:lsdException w:name="Table List 3" w:semiHidden="1" w:unhideWhenUsed="1"/>
-    <w:lsdException w:name="Table List 4" w:semiHidden="1" w:unhideWhenUsed="1"/>
-    <w:lsdException w:name="Table List 5" w:semiHidden="1" w:unhideWhenUsed="1"/>
-    <w:lsdException w:name="Table List 6" w:semiHidden="1" w:unhideWhenUsed="1"/>
-    <w:lsdException w:name="Table List 7" w:semiHidden="1" w:unhideWhenUsed="1"/>
-    <w:lsdException w:name="Table List 8" w:semiHidden="1" w:unhideWhenUsed="1"/>
-    <w:lsdException w:name="Table 3D effects 1" w:semiHidden="1" w:unhideWhenUsed="1"/>
-    <w:lsdException w:name="Table 3D effects 2" w:semiHidden="1" w:unhideWhenUsed="1"/>
-    <w:lsdException w:name="Table 3D effects 3" w:semiHidden="1" w:unhideWhenUsed="1"/>
-    <w:lsdException w:name="Table Contemporary" w:semiHidden="1" w:unhideWhenUsed="1"/>
-    <w:lsdException w:name="Table Elegant" w:semiHidden="1" w:unhideWhenUsed="1"/>
-    <w:lsdException w:name="Table Professional" w:semiHidden="1" w:unhideWhenUsed="1"/>
-    <w:lsdException w:name="Table Subtle 1" w:semiHidden="1" w:unhideWhenUsed="1"/>
-    <w:lsdException w:name="Table Subtle 2" w:semiHidden="1" w:unhideWhenUsed="1"/>
-    <w:lsdException w:name="Table Web 1" w:semiHidden="1" w:unhideWhenUsed="1"/>
-    <w:lsdException w:name="Table Web 2" w:semiHidden="1" w:unhideWhenUsed="1"/>
-    <w:lsdException w:name="Table Web 3" w:semiHidden="1" w:unhideWhenUsed="1"/>
-    <w:lsdException w:name="Balloon Text" w:semiHidden="1" w:unhideWhenUsed="1"/>
-    <w:lsdException w:name="Table Grid" w:uiPriority="39"/>
-    <w:lsdException w:name="Table Theme" w:semiHidden="1" w:unhideWhenUsed="1"/>
-    <w:lsdException w:name="Placeholder Text" w:semiHidden="1"/>
-    <w:lsdException w:name="No Spacing" w:uiPriority="1" w:qFormat="1"/>
-    <w:lsdException w:name="Light Shading" w:uiPriority="60"/>
-    <w:lsdException w:name="Light List" w:uiPriority="61"/>
-    <w:lsdException w:name="Light Grid" w:uiPriority="62"/>
-    <w:lsdException w:name="Medium Shading 1" w:uiPriority="63"/>
-    <w:lsdException w:name="Medium Shading 2" w:uiPriority="64"/>
-    <w:lsdException w:name="Medium List 1" w:uiPriority="65"/>
-    <w:lsdException w:name="Medium List 2" w:uiPriority="66"/>
-    <w:lsdException w:name="Medium Grid 1" w:uiPriority="67"/>
-    <w:lsdException w:name="Medium Grid 2" w:uiPriority="68"/>
-    <w:lsdException w:name="Medium Grid 3" w:uiPriority="69"/>
-    <w:lsdException w:name="Dark List" w:uiPriority="70"/>
-    <w:lsdException w:name="Colorful Shading" w:uiPriority="71"/>
-    <w:lsdException w:name="Colorful List" w:uiPriority="72"/>
-    <w:lsdException w:name="Colorful Grid" w:uiPriority="73"/>
-    <w:lsdException w:name="Light Shading Accent 1" w:uiPriority="60"/>
-    <w:lsdException w:name="Light List Accent 1" w:uiPriority="61"/>
-    <w:lsdException w:name="Light Grid Accent 1" w:uiPriority="62"/>
-    <w:lsdException w:name="Medium Shading 1 Accent 1" w:uiPriority="63"/>
-    <w:lsdException w:name="Medium Shading 2 Accent 1" w:uiPriority="64"/>
-    <w:lsdException w:name="Medium List 1 Accent 1" w:uiPriority="65"/>
-    <w:lsdException w:name="Revision" w:semiHidden="1"/>
-    <w:lsdException w:name="List Paragraph" w:uiPriority="34" w:qFormat="1"/>
-    <w:lsdException w:name="Quote" w:uiPriority="29" w:qFormat="1"/>
-    <w:lsdException w:name="Intense Quote" w:uiPriority="30" w:qFormat="1"/>
-    <w:lsdException w:name="Medium List 2 Accent 1" w:uiPriority="66"/>
-    <w:lsdException w:name="Medium Grid 1 Accent 1" w:uiPriority="67"/>
-    <w:lsdException w:name="Medium Grid 2 Accent 1" w:uiPriority="68"/>
-    <w:lsdException w:name="Medium Grid 3 Accent 1" w:uiPriority="69"/>
-    <w:lsdException w:name="Dark List Accent 1" w:uiPriority="70"/>
-    <w:lsdException w:name="Colorful Shading Accent 1" w:uiPriority="71"/>
-    <w:lsdException w:name="Colorful List Accent 1" w:uiPriority="72"/>
-    <w:lsdException w:name="Colorful Grid Accent 1" w:uiPriority="73"/>
-    <w:lsdException w:name="Light Shading Accent 2" w:uiPriority="60"/>
-    <w:lsdException w:name="Light List Accent 2" w:uiPriority="61"/>
-    <w:lsdException w:name="Light Grid Accent 2" w:uiPriority="62"/>
-    <w:lsdException w:name="Medium Shading 1 Accent 2" w:uiPriority="63"/>
-    <w:lsdException w:name="Medium Shading 2 Accent 2" w:uiPriority="64"/>
-    <w:lsdException w:name="Medium List 1 Accent 2" w:uiPriority="65"/>
-    <w:lsdException w:name="Medium List 2 Accent 2" w:uiPriority="66"/>
-    <w:lsdException w:name="Medium Grid 1 Accent 2" w:uiPriority="67"/>
-    <w:lsdException w:name="Medium Grid 2 Accent 2" w:uiPriority="68"/>
-    <w:lsdException w:name="Medium Grid 3 Accent 2" w:uiPriority="69"/>
-    <w:lsdException w:name="Dark List Accent 2" w:uiPriority="70"/>
-    <w:lsdException w:name="Colorful Shading Accent 2" w:uiPriority="71"/>
-    <w:lsdException w:name="Colorful List Accent 2" w:uiPriority="72"/>
-    <w:lsdException w:name="Colorful Grid Accent 2" w:uiPriority="73"/>
-    <w:lsdException w:name="Light Shading Accent 3" w:uiPriority="60"/>
-    <w:lsdException w:name="Light List Accent 3" w:uiPriority="61"/>
-    <w:lsdException w:name="Light Grid Accent 3" w:uiPriority="62"/>
-    <w:lsdException w:name="Medium Shading 1 Accent 3" w:uiPriority="63"/>
-    <w:lsdException w:name="Medium Shading 2 Accent 3" w:uiPriority="64"/>
-    <w:lsdException w:name="Medium List 1 Accent 3" w:uiPriority="65"/>
-    <w:lsdException w:name="Medium List 2 Accent 3" w:uiPriority="66"/>
-    <w:lsdException w:name="Medium Grid 1 Accent 3" w:uiPriority="67"/>
-    <w:lsdException w:name="Medium Grid 2 Accent 3" w:uiPriority="68"/>
-    <w:lsdException w:name="Medium Grid 3 Accent 3" w:uiPriority="69"/>
-    <w:lsdException w:name="Dark List Accent 3" w:uiPriority="70"/>
-    <w:lsdException w:name="Colorful Shading Accent 3" w:uiPriority="71"/>
-    <w:lsdException w:name="Colorful List Accent 3" w:uiPriority="72"/>
-    <w:lsdException w:name="Colorful Grid Accent 3" w:uiPriority="73"/>
-    <w:lsdException w:name="Light Shading Accent 4" w:uiPriority="60"/>
-    <w:lsdException w:name="Light List Accent 4" w:uiPriority="61"/>
-    <w:lsdException w:name="Light Grid Accent 4" w:uiPriority="62"/>
-    <w:lsdException w:name="Medium Shading 1 Accent 4" w:uiPriority="63"/>
-    <w:lsdException w:name="Medium Shading 2 Accent 4" w:uiPriority="64"/>
-    <w:lsdException w:name="Medium List 1 Accent 4" w:uiPriority="65"/>
-    <w:lsdException w:name="Medium List 2 Accent 4" w:uiPriority="66"/>
-    <w:lsdException w:name="Medium Grid 1 Accent 4" w:uiPriority="67"/>
-    <w:lsdException w:name="Medium Grid 2 Accent 4" w:uiPriority="68"/>
-    <w:lsdException w:name="Medium Grid 3 Accent 4" w:uiPriority="69"/>
-    <w:lsdException w:name="Dark List Accent 4" w:uiPriority="70"/>
-    <w:lsdException w:name="Colorful Shading Accent 4" w:uiPriority="71"/>
-    <w:lsdException w:name="Colorful List Accent 4" w:uiPriority="72"/>
-    <w:lsdException w:name="Colorful Grid Accent 4" w:uiPriority="73"/>
-    <w:lsdException w:name="Light Shading Accent 5" w:uiPriority="60"/>
-    <w:lsdException w:name="Light List Accent 5" w:uiPriority="61"/>
-    <w:lsdException w:name="Light Grid Accent 5" w:uiPriority="62"/>
-    <w:lsdException w:name="Medium Shading 1 Accent 5" w:uiPriority="63"/>
-    <w:lsdException w:name="Medium Shading 2 Accent 5" w:uiPriority="64"/>
-    <w:lsdException w:name="Medium List 1 Accent 5" w:uiPriority="65"/>
-    <w:lsdException w:name="Medium List 2 Accent 5" w:uiPriority="66"/>
-    <w:lsdException w:name="Medium Grid 1 Accent 5" w:uiPriority="67"/>
-    <w:lsdException w:name="Medium Grid 2 Accent 5" w:uiPriority="68"/>
-    <w:lsdException w:name="Medium Grid 3 Accent 5" w:uiPriority="69"/>
-    <w:lsdException w:name="Dark List Accent 5" w:uiPriority="70"/>
-    <w:lsdException w:name="Colorful Shading Accent 5" w:uiPriority="71"/>
-    <w:lsdException w:name="Colorful List Accent 5" w:uiPriority="72"/>
-    <w:lsdException w:name="Colorful Grid Accent 5" w:uiPriority="73"/>
-    <w:lsdException w:name="Light Shading Accent 6" w:uiPriority="60"/>
-    <w:lsdException w:name="Light List Accent 6" w:uiPriority="61"/>
-    <w:lsdException w:name="Light Grid Accent 6" w:uiPriority="62"/>
-    <w:lsdException w:name="Medium Shading 1 Accent 6" w:uiPriority="63"/>
-    <w:lsdException w:name="Medium Shading 2 Accent 6" w:uiPriority="64"/>
-    <w:lsdException w:name="Medium List 1 Accent 6" w:uiPriority="65"/>
-    <w:lsdException w:name="Medium List 2 Accent 6" w:uiPriority="66"/>
-    <w:lsdException w:name="Medium Grid 1 Accent 6" w:uiPriority="67"/>
-    <w:lsdException w:name="Medium Grid 2 Accent 6" w:uiPriority="68"/>
-    <w:lsdException w:name="Medium Grid 3 Accent 6" w:uiPriority="69"/>
-    <w:lsdException w:name="Dark List Accent 6" w:uiPriority="70"/>
-    <w:lsdException w:name="Colorful Shading Accent 6" w:uiPriority="71"/>
-    <w:lsdException w:name="Colorful List Accent 6" w:uiPriority="72"/>
-    <w:lsdException w:name="Colorful Grid Accent 6" w:uiPriority="73"/>
-    <w:lsdException w:name="Subtle Emphasis" w:uiPriority="19" w:qFormat="1"/>
-    <w:lsdException w:name="Intense Emphasis" w:uiPriority="21" w:qFormat="1"/>
-    <w:lsdException w:name="Subtle Reference" w:uiPriority="31" w:qFormat="1"/>
-    <w:lsdException w:name="Intense Reference" w:uiPriority="32" w:qFormat="1"/>
-    <w:lsdException w:name="Book Title" w:uiPriority="33" w:qFormat="1"/>
-    <w:lsdException w:name="Bibliography" w:semiHidden="1" w:uiPriority="37" w:unhideWhenUsed="1"/>
-    <w:lsdException w:name="TOC Heading" w:semiHidden="1" w:uiPriority="39" w:unhideWhenUsed="1" w:qFormat="1"/>
-    <w:lsdException w:name="Plain Table 1" w:uiPriority="41"/>
-    <w:lsdException w:name="Plain Table 2" w:uiPriority="42"/>
-    <w:lsdException w:name="Plain Table 3" w:uiPriority="43"/>
-    <w:lsdException w:name="Plain Table 4" w:uiPriority="44"/>
-    <w:lsdException w:name="Plain Table 5" w:uiPriority="45"/>
-    <w:lsdException w:name="Grid Table Light" w:uiPriority="40"/>
-    <w:lsdException w:name="Grid Table 1 Light" w:uiPriority="46"/>
-    <w:lsdException w:name="Grid Table 2" w:uiPriority="47"/>
-    <w:lsdException w:name="Grid Table 3" w:uiPriority="48"/>
-    <w:lsdException w:name="Grid Table 4" w:uiPriority="49"/>
-    <w:lsdException w:name="Grid Table 5 Dark" w:uiPriority="50"/>
-    <w:lsdException w:name="Grid Table 6 Colorful" w:uiPriority="51"/>
-    <w:lsdException w:name="Grid Table 7 Colorful" w:uiPriority="52"/>
-    <w:lsdException w:name="Grid Table 1 Light Accent 1" w:uiPriority="46"/>
-    <w:lsdException w:name="Grid Table 2 Accent 1" w:uiPriority="47"/>
-    <w:lsdException w:name="Grid Table 3 Accent 1" w:uiPriority="48"/>
-    <w:lsdException w:name="Grid Table 4 Accent 1" w:uiPriority="49"/>
-    <w:lsdException w:name="Grid Table 5 Dark Accent 1" w:uiPriority="50"/>
-    <w:lsdException w:name="Grid Table 6 Colorful Accent 1" w:uiPriority="51"/>
-    <w:lsdException w:name="Grid Table 7 Colorful Accent 1" w:uiPriority="52"/>
-    <w:lsdException w:name="Grid Table 1 Light Accent 2" w:uiPriority="46"/>
-    <w:lsdException w:name="Grid Table 2 Accent 2" w:uiPriority="47"/>
-    <w:lsdException w:name="Grid Table 3 Accent 2" w:uiPriority="48"/>
-    <w:lsdException w:name="Grid Table 4 Accent 2" w:uiPriority="49"/>
-    <w:lsdException w:name="Grid Table 5 Dark Accent 2" w:uiPriority="50"/>
-    <w:lsdException w:name="Grid Table 6 Colorful Accent 2" w:uiPriority="51"/>
-    <w:lsdException w:name="Grid Table 7 Colorful Accent 2" w:uiPriority="52"/>
-    <w:lsdException w:name="Grid Table 1 Light Accent 3" w:uiPriority="46"/>
-    <w:lsdException w:name="Grid Table 2 Accent 3" w:uiPriority="47"/>
-    <w:lsdException w:name="Grid Table 3 Accent 3" w:uiPriority="48"/>
-    <w:lsdException w:name="Grid Table 4 Accent 3" w:uiPriority="49"/>
-    <w:lsdException w:name="Grid Table 5 Dark Accent 3" w:uiPriority="50"/>
-    <w:lsdException w:name="Grid Table 6 Colorful Accent 3" w:uiPriority="51"/>
-    <w:lsdException w:name="Grid Table 7 Colorful Accent 3" w:uiPriority="52"/>
-    <w:lsdException w:name="Grid Table 1 Light Accent 4" w:uiPriority="46"/>
-    <w:lsdException w:name="Grid Table 2 Accent 4" w:uiPriority="47"/>
-    <w:lsdException w:name="Grid Table 3 Accent 4" w:uiPriority="48"/>
-    <w:lsdException w:name="Grid Table 4 Accent 4" w:uiPriority="49"/>
-    <w:lsdException w:name="Grid Table 5 Dark Accent 4" w:uiPriority="50"/>
-    <w:lsdException w:name="Grid Table 6 Colorful Accent 4" w:uiPriority="51"/>
-    <w:lsdException w:name="Grid Table 7 Colorful Accent 4" w:uiPriority="52"/>
-    <w:lsdException w:name="Grid Table 1 Light Accent 5" w:uiPriority="46"/>
-    <w:lsdException w:name="Grid Table 2 Accent 5" w:uiPriority="47"/>
-    <w:lsdException w:name="Grid Table 3 Accent 5" w:uiPriority="48"/>
-    <w:lsdException w:name="Grid Table 4 Accent 5" w:uiPriority="49"/>
-    <w:lsdException w:name="Grid Table 5 Dark Accent 5" w:uiPriority="50"/>
-    <w:lsdException w:name="Grid Table 6 Colorful Accent 5" w:uiPriority="51"/>
-    <w:lsdException w:name="Grid Table 7 Colorful Accent 5" w:uiPriority="52"/>
-    <w:lsdException w:name="Grid Table 1 Light Accent 6" w:uiPriority="46"/>
-    <w:lsdException w:name="Grid Table 2 Accent 6" w:uiPriority="47"/>
-    <w:lsdException w:name="Grid Table 3 Accent 6" w:uiPriority="48"/>
-    <w:lsdException w:name="Grid Table 4 Accent 6" w:uiPriority="49"/>
-    <w:lsdException w:name="Grid Table 5 Dark Accent 6" w:uiPriority="50"/>
-    <w:lsdException w:name="Grid Table 6 Colorful Accent 6" w:uiPriority="51"/>
-    <w:lsdException w:name="Grid Table 7 Colorful Accent 6" w:uiPriority="52"/>
-    <w:lsdException w:name="List Table 1 Light" w:uiPriority="46"/>
-    <w:lsdException w:name="List Table 2" w:uiPriority="47"/>
-    <w:lsdException w:name="List Table 3" w:uiPriority="48"/>
-    <w:lsdException w:name="List Table 4" w:uiPriority="49"/>
-    <w:lsdException w:name="List Table 5 Dark" w:uiPriority="50"/>
-    <w:lsdException w:name="List Table 6 Colorful" w:uiPriority="51"/>
-    <w:lsdException w:name="List Table 7 Colorful" w:uiPriority="52"/>
-    <w:lsdException w:name="List Table 1 Light Accent 1" w:uiPriority="46"/>
-    <w:lsdException w:name="List Table 2 Accent 1" w:uiPriority="47"/>
-    <w:lsdException w:name="List Table 3 Accent 1" w:uiPriority="48"/>
-    <w:lsdException w:name="List Table 4 Accent 1" w:uiPriority="49"/>
-    <w:lsdException w:name="List Table 5 Dark Accent 1" w:uiPriority="50"/>
-    <w:lsdException w:name="List Table 6 Colorful Accent 1" w:uiPriority="51"/>
-    <w:lsdException w:name="List Table 7 Colorful Accent 1" w:uiPriority="52"/>
-    <w:lsdException w:name="List Table 1 Light Accent 2" w:uiPriority="46"/>
-    <w:lsdException w:name="List Table 2 Accent 2" w:uiPriority="47"/>
-    <w:lsdException w:name="List Table 3 Accent 2" w:uiPriority="48"/>
-    <w:lsdException w:name="List Table 4 Accent 2" w:uiPriority="49"/>
-    <w:lsdException w:name="List Table 5 Dark Accent 2" w:uiPriority="50"/>
-    <w:lsdException w:name="List Table 6 Colorful Accent 2" w:uiPriority="51"/>
-    <w:lsdException w:name="List Table 7 Colorful Accent 2" w:uiPriority="52"/>
-    <w:lsdException w:name="List Table 1 Light Accent 3" w:uiPriority="46"/>
-    <w:lsdException w:name="List Table 2 Accent 3" w:uiPriority="47"/>
-    <w:lsdException w:name="List Table 3 Accent 3" w:uiPriority="48"/>
-    <w:lsdException w:name="List Table 4 Accent 3" w:uiPriority="49"/>
-    <w:lsdException w:name="List Table 5 Dark Accent 3" w:uiPriority="50"/>
-    <w:lsdException w:name="List Table 6 Colorful Accent 3" w:uiPriority="51"/>
-    <w:lsdException w:name="List Table 7 Colorful Accent 3" w:uiPriority="52"/>
-    <w:lsdException w:name="List Table 1 Light Accent 4" w:uiPriority="46"/>
-    <w:lsdException w:name="List Table 2 Accent 4" w:uiPriority="47"/>
-    <w:lsdException w:name="List Table 3 Accent 4" w:uiPriority="48"/>
-    <w:lsdException w:name="List Table 4 Accent 4" w:uiPriority="49"/>
-    <w:lsdException w:name="List Table 5 Dark Accent 4" w:uiPriority="50"/>
-    <w:lsdException w:name="List Table 6 Colorful Accent 4" w:uiPriority="51"/>
-    <w:lsdException w:name="List Table 7 Colorful Accent 4" w:uiPriority="52"/>
-    <w:lsdException w:name="List Table 1 Light Accent 5" w:uiPriority="46"/>
-    <w:lsdException w:name="List Table 2 Accent 5" w:uiPriority="47"/>
-    <w:lsdException w:name="List Table 3 Accent 5" w:uiPriority="48"/>
-    <w:lsdException w:name="List Table 4 Accent 5" w:uiPriority="49"/>
-    <w:lsdException w:name="List Table 5 Dark Accent 5" w:uiPriority="50"/>
-    <w:lsdException w:name="List Table 6 Colorful Accent 5" w:uiPriority="51"/>
-    <w:lsdException w:name="List Table 7 Colorful Accent 5" w:uiPriority="52"/>
-    <w:lsdException w:name="List Table 1 Light Accent 6" w:uiPriority="46"/>
-    <w:lsdException w:name="List Table 2 Accent 6" w:uiPriority="47"/>
-    <w:lsdException w:name="List Table 3 Accent 6" w:uiPriority="48"/>
-    <w:lsdException w:name="List Table 4 Accent 6" w:uiPriority="49"/>
-    <w:lsdException w:name="List Table 5 Dark Accent 6" w:uiPriority="50"/>
-    <w:lsdException w:name="List Table 6 Colorful Accent 6" w:uiPriority="51"/>
-    <w:lsdException w:name="List Table 7 Colorful Accent 6" w:uiPriority="52"/>
-  </w:latentStyles>
-  <w:style w:type="paragraph" w:default="1" w:styleId="Normal">
-    <w:name w:val="Normal"/>
-    <w:qFormat/>
-  </w:style>
-  <w:style w:type="character" w:default="1" w:styleId="DefaultParagraphFont">
-    <w:name w:val="Default Paragraph Font"/>
-    <w:uiPriority w:val="1"/>
-    <w:semiHidden/>
-    <w:unhideWhenUsed/>
-  </w:style>
-  <w:style w:type="table" w:default="1" w:styleId="TableNormal">
-    <w:name w:val="Normal Table"/>
-    <w:uiPriority w:val="99"/>
-    <w:semiHidden/>
-    <w:unhideWhenUsed/>
-    <w:tblPr>
-      <w:tblInd w:w="0" w:type="dxa"/>
-      <w:tblCellMar>
-        <w:top w:w="0" w:type="dxa"/>
-        <w:left w:w="108" w:type="dxa"/>
-        <w:bottom w:w="0" w:type="dxa"/>
-        <w:right w:w="108" w:type="dxa"/>
-      </w:tblCellMar>
-    </w:tblPr>
-  </w:style>
-  <w:style w:type="numbering" w:default="1" w:styleId="NoList">
-    <w:name w:val="No List"/>
-    <w:uiPriority w:val="99"/>
-    <w:semiHidden/>
-    <w:unhideWhenUsed/>
-  </w:style>
-  <w:style w:type="paragraph" w:customStyle="1" w:styleId="8D126B6864C64BB8A66913C4B82D25EF">
-    <w:name w:val="8D126B6864C64BB8A66913C4B82D25EF"/>
-    <w:rsid w:val="00ED602E"/>
-  </w:style>
-</w:styles>
-</file>
-
-<file path=word/glossary/webSettings.xml><?xml version="1.0" encoding="utf-8"?>
-<w:webSettings xmlns:mc="http://schemas.openxmlformats.org/markup-compatibility/2006" xmlns:r="http://schemas.openxmlformats.org/officeDocument/2006/relationships" xmlns:w="http://schemas.openxmlformats.org/wordprocessingml/2006/main" xmlns:w14="http://schemas.microsoft.com/office/word/2010/wordml" xmlns:w15="http://schemas.microsoft.com/office/word/2012/wordml" xmlns:w16se="http://schemas.microsoft.com/office/word/2015/wordml/symex" mc:Ignorable="w14 w15 w16se">
-  <w:optimizeForBrowser/>
-  <w:allowPNG/>
-</w:webSettings>
-</file>
-
 <file path=word/theme/theme1.xml><?xml version="1.0" encoding="utf-8"?>
 <a:theme xmlns:a="http://schemas.openxmlformats.org/drawingml/2006/main" name="Office Theme">
   <a:themeElements>

</xml_diff>

<commit_message>
thêm bảng quan hệ csdl
</commit_message>
<xml_diff>
--- a/Project Management Solution.docx
+++ b/Project Management Solution.docx
@@ -2004,8 +2004,6 @@
               </w:rPr>
               <w:tab/>
             </w:r>
-            <w:bookmarkStart w:id="1" w:name="_GoBack"/>
-            <w:bookmarkEnd w:id="1"/>
             <w:r>
               <w:rPr>
                 <w:noProof/>
@@ -3058,57 +3056,57 @@
       <w:pPr>
         <w:pStyle w:val="Heading1"/>
       </w:pPr>
-      <w:bookmarkStart w:id="2" w:name="_Toc60235829"/>
-      <w:bookmarkStart w:id="3" w:name="_Toc60331747"/>
+      <w:bookmarkStart w:id="1" w:name="_Toc60235829"/>
+      <w:bookmarkStart w:id="2" w:name="_Toc60331747"/>
       <w:r>
         <w:lastRenderedPageBreak/>
         <w:t>CÁC KÝ KIỆU VÀ TỪ VIẾT TẮT</w:t>
       </w:r>
+      <w:bookmarkEnd w:id="1"/>
       <w:bookmarkEnd w:id="2"/>
-      <w:bookmarkEnd w:id="3"/>
     </w:p>
     <w:p>
       <w:pPr>
         <w:pStyle w:val="Heading1"/>
       </w:pPr>
-      <w:bookmarkStart w:id="4" w:name="_Toc60235830"/>
-      <w:bookmarkStart w:id="5" w:name="_Toc60331748"/>
+      <w:bookmarkStart w:id="3" w:name="_Toc60235830"/>
+      <w:bookmarkStart w:id="4" w:name="_Toc60331748"/>
       <w:r>
         <w:t>DANH MỤC BẢNG</w:t>
       </w:r>
+      <w:bookmarkEnd w:id="3"/>
       <w:bookmarkEnd w:id="4"/>
-      <w:bookmarkEnd w:id="5"/>
     </w:p>
     <w:p>
       <w:pPr>
         <w:pStyle w:val="Heading1"/>
       </w:pPr>
-      <w:bookmarkStart w:id="6" w:name="_Toc60235831"/>
-      <w:bookmarkStart w:id="7" w:name="_Toc60331749"/>
+      <w:bookmarkStart w:id="5" w:name="_Toc60235831"/>
+      <w:bookmarkStart w:id="6" w:name="_Toc60331749"/>
       <w:r>
         <w:t>DANH MỤC HÌNH ẢNH</w:t>
       </w:r>
+      <w:bookmarkEnd w:id="5"/>
       <w:bookmarkEnd w:id="6"/>
-      <w:bookmarkEnd w:id="7"/>
     </w:p>
     <w:p>
       <w:pPr>
         <w:pStyle w:val="Heading1"/>
       </w:pPr>
-      <w:bookmarkStart w:id="8" w:name="_Toc60235832"/>
-      <w:bookmarkStart w:id="9" w:name="_Toc60331750"/>
+      <w:bookmarkStart w:id="7" w:name="_Toc60235832"/>
+      <w:bookmarkStart w:id="8" w:name="_Toc60331750"/>
       <w:r>
         <w:t>PHẦN GIỚI THIỆU</w:t>
       </w:r>
+      <w:bookmarkEnd w:id="7"/>
       <w:bookmarkEnd w:id="8"/>
-      <w:bookmarkEnd w:id="9"/>
     </w:p>
     <w:p>
       <w:pPr>
         <w:pStyle w:val="Heading2"/>
       </w:pPr>
-      <w:bookmarkStart w:id="10" w:name="_Toc60235833"/>
-      <w:bookmarkStart w:id="11" w:name="_Toc60331751"/>
+      <w:bookmarkStart w:id="9" w:name="_Toc60235833"/>
+      <w:bookmarkStart w:id="10" w:name="_Toc60331751"/>
       <w:r>
         <w:t>I.</w:t>
       </w:r>
@@ -3118,8 +3116,8 @@
       <w:r>
         <w:t>ĐẶT VẤN ĐỀ</w:t>
       </w:r>
+      <w:bookmarkEnd w:id="9"/>
       <w:bookmarkEnd w:id="10"/>
-      <w:bookmarkEnd w:id="11"/>
     </w:p>
     <w:p/>
     <w:p>
@@ -3180,8 +3178,8 @@
       <w:pPr>
         <w:pStyle w:val="Heading2"/>
       </w:pPr>
-      <w:bookmarkStart w:id="12" w:name="_Toc60235834"/>
-      <w:bookmarkStart w:id="13" w:name="_Toc60331752"/>
+      <w:bookmarkStart w:id="11" w:name="_Toc60235834"/>
+      <w:bookmarkStart w:id="12" w:name="_Toc60331752"/>
       <w:r>
         <w:lastRenderedPageBreak/>
         <w:t>II</w:t>
@@ -3193,8 +3191,8 @@
         <w:tab/>
         <w:t>MỤC TIÊU ĐỀ TÀI</w:t>
       </w:r>
+      <w:bookmarkEnd w:id="11"/>
       <w:bookmarkEnd w:id="12"/>
-      <w:bookmarkEnd w:id="13"/>
     </w:p>
     <w:p>
       <w:pPr>
@@ -3270,8 +3268,8 @@
       <w:pPr>
         <w:pStyle w:val="Heading2"/>
       </w:pPr>
-      <w:bookmarkStart w:id="14" w:name="_Toc60235835"/>
-      <w:bookmarkStart w:id="15" w:name="_Toc60331753"/>
+      <w:bookmarkStart w:id="13" w:name="_Toc60235835"/>
+      <w:bookmarkStart w:id="14" w:name="_Toc60331753"/>
       <w:r>
         <w:t>III</w:t>
       </w:r>
@@ -3282,8 +3280,8 @@
         <w:tab/>
         <w:t>PHẠM VI ĐỀ TÀI</w:t>
       </w:r>
+      <w:bookmarkEnd w:id="13"/>
       <w:bookmarkEnd w:id="14"/>
-      <w:bookmarkEnd w:id="15"/>
     </w:p>
     <w:p>
       <w:pPr>
@@ -3313,8 +3311,8 @@
       <w:pPr>
         <w:pStyle w:val="Heading2"/>
       </w:pPr>
-      <w:bookmarkStart w:id="16" w:name="_Toc60235836"/>
-      <w:bookmarkStart w:id="17" w:name="_Toc60331754"/>
+      <w:bookmarkStart w:id="15" w:name="_Toc60235836"/>
+      <w:bookmarkStart w:id="16" w:name="_Toc60331754"/>
       <w:r>
         <w:t>I</w:t>
       </w:r>
@@ -3325,15 +3323,15 @@
         <w:tab/>
         <w:t>PHƯƠNG PHÁP NGHIÊN CỨU</w:t>
       </w:r>
+      <w:bookmarkEnd w:id="15"/>
       <w:bookmarkEnd w:id="16"/>
-      <w:bookmarkEnd w:id="17"/>
     </w:p>
     <w:p>
       <w:pPr>
         <w:pStyle w:val="Heading3"/>
       </w:pPr>
-      <w:bookmarkStart w:id="18" w:name="_Toc60235837"/>
-      <w:bookmarkStart w:id="19" w:name="_Toc60331755"/>
+      <w:bookmarkStart w:id="17" w:name="_Toc60235837"/>
+      <w:bookmarkStart w:id="18" w:name="_Toc60331755"/>
       <w:r>
         <w:t>1.</w:t>
       </w:r>
@@ -3341,8 +3339,8 @@
         <w:tab/>
         <w:t>Về lý thuyết:</w:t>
       </w:r>
+      <w:bookmarkEnd w:id="17"/>
       <w:bookmarkEnd w:id="18"/>
-      <w:bookmarkEnd w:id="19"/>
     </w:p>
     <w:p>
       <w:pPr>
@@ -3408,8 +3406,8 @@
       <w:pPr>
         <w:pStyle w:val="Heading3"/>
       </w:pPr>
-      <w:bookmarkStart w:id="20" w:name="_Toc60235838"/>
-      <w:bookmarkStart w:id="21" w:name="_Toc60331756"/>
+      <w:bookmarkStart w:id="19" w:name="_Toc60235838"/>
+      <w:bookmarkStart w:id="20" w:name="_Toc60331756"/>
       <w:r>
         <w:lastRenderedPageBreak/>
         <w:t>2.</w:t>
@@ -3418,8 +3416,8 @@
         <w:tab/>
         <w:t>Về ứng dụng:</w:t>
       </w:r>
+      <w:bookmarkEnd w:id="19"/>
       <w:bookmarkEnd w:id="20"/>
-      <w:bookmarkEnd w:id="21"/>
     </w:p>
     <w:p>
       <w:pPr>
@@ -3452,20 +3450,20 @@
       <w:r>
         <w:t xml:space="preserve"> </w:t>
       </w:r>
-      <w:bookmarkStart w:id="22" w:name="_Toc60235839"/>
-      <w:bookmarkStart w:id="23" w:name="_Toc60331757"/>
+      <w:bookmarkStart w:id="21" w:name="_Toc60235839"/>
+      <w:bookmarkStart w:id="22" w:name="_Toc60331757"/>
       <w:r>
         <w:t>PHẦN NỘI DUNG</w:t>
       </w:r>
+      <w:bookmarkEnd w:id="21"/>
       <w:bookmarkEnd w:id="22"/>
-      <w:bookmarkEnd w:id="23"/>
     </w:p>
     <w:p>
       <w:pPr>
         <w:pStyle w:val="Heading2"/>
       </w:pPr>
-      <w:bookmarkStart w:id="24" w:name="_Toc60235840"/>
-      <w:bookmarkStart w:id="25" w:name="_Toc60331758"/>
+      <w:bookmarkStart w:id="23" w:name="_Toc60235840"/>
+      <w:bookmarkStart w:id="24" w:name="_Toc60331758"/>
       <w:r>
         <w:t>I.</w:t>
       </w:r>
@@ -3473,8 +3471,8 @@
         <w:tab/>
         <w:t>MÔ TẢ BÀI TOÁN</w:t>
       </w:r>
+      <w:bookmarkEnd w:id="23"/>
       <w:bookmarkEnd w:id="24"/>
-      <w:bookmarkEnd w:id="25"/>
       <w:r>
         <w:t xml:space="preserve"> </w:t>
       </w:r>
@@ -3483,8 +3481,8 @@
       <w:pPr>
         <w:pStyle w:val="Heading3"/>
       </w:pPr>
-      <w:bookmarkStart w:id="26" w:name="_Toc60235841"/>
-      <w:bookmarkStart w:id="27" w:name="_Toc60331759"/>
+      <w:bookmarkStart w:id="25" w:name="_Toc60235841"/>
+      <w:bookmarkStart w:id="26" w:name="_Toc60331759"/>
       <w:r>
         <w:t>1.</w:t>
       </w:r>
@@ -3492,8 +3490,8 @@
         <w:tab/>
         <w:t>MÔ TẢ TỔNG QUAN</w:t>
       </w:r>
+      <w:bookmarkEnd w:id="25"/>
       <w:bookmarkEnd w:id="26"/>
-      <w:bookmarkEnd w:id="27"/>
     </w:p>
     <w:p>
       <w:pPr>
@@ -4506,8 +4504,8 @@
       <w:pPr>
         <w:pStyle w:val="Heading3"/>
       </w:pPr>
-      <w:bookmarkStart w:id="28" w:name="_Toc60235842"/>
-      <w:bookmarkStart w:id="29" w:name="_Toc60331760"/>
+      <w:bookmarkStart w:id="27" w:name="_Toc60235842"/>
+      <w:bookmarkStart w:id="28" w:name="_Toc60331760"/>
       <w:r>
         <w:t>2</w:t>
       </w:r>
@@ -4518,8 +4516,8 @@
         <w:tab/>
         <w:t>CÁC YÊU CẦU GIAO TIẾP BÊN NGOÀI</w:t>
       </w:r>
+      <w:bookmarkEnd w:id="27"/>
       <w:bookmarkEnd w:id="28"/>
-      <w:bookmarkEnd w:id="29"/>
     </w:p>
     <w:p>
       <w:pPr>
@@ -4842,8 +4840,8 @@
       <w:pPr>
         <w:pStyle w:val="Heading3"/>
       </w:pPr>
-      <w:bookmarkStart w:id="30" w:name="_Toc60235843"/>
-      <w:bookmarkStart w:id="31" w:name="_Toc60331761"/>
+      <w:bookmarkStart w:id="29" w:name="_Toc60235843"/>
+      <w:bookmarkStart w:id="30" w:name="_Toc60331761"/>
       <w:r>
         <w:t>3</w:t>
       </w:r>
@@ -4856,8 +4854,8 @@
       <w:r>
         <w:t>CÁC TÍNH NĂNG CỦA HỆ THỐNG</w:t>
       </w:r>
+      <w:bookmarkEnd w:id="29"/>
       <w:bookmarkEnd w:id="30"/>
-      <w:bookmarkEnd w:id="31"/>
     </w:p>
     <w:p>
       <w:pPr>
@@ -11838,8 +11836,8 @@
       <w:pPr>
         <w:pStyle w:val="Heading2"/>
       </w:pPr>
-      <w:bookmarkStart w:id="32" w:name="_Toc60235845"/>
-      <w:bookmarkStart w:id="33" w:name="_Toc60331762"/>
+      <w:bookmarkStart w:id="31" w:name="_Toc60235845"/>
+      <w:bookmarkStart w:id="32" w:name="_Toc60331762"/>
       <w:r>
         <w:lastRenderedPageBreak/>
         <w:t>II.</w:t>
@@ -11850,15 +11848,15 @@
       <w:r>
         <w:t>THIẾT KẾ VÀ CÀI ĐẶT GIẢI PHÁP</w:t>
       </w:r>
+      <w:bookmarkEnd w:id="31"/>
       <w:bookmarkEnd w:id="32"/>
-      <w:bookmarkEnd w:id="33"/>
     </w:p>
     <w:p>
       <w:pPr>
         <w:pStyle w:val="Heading3"/>
       </w:pPr>
-      <w:bookmarkStart w:id="34" w:name="_Toc60235846"/>
-      <w:bookmarkStart w:id="35" w:name="_Toc60331763"/>
+      <w:bookmarkStart w:id="33" w:name="_Toc60235846"/>
+      <w:bookmarkStart w:id="34" w:name="_Toc60331763"/>
       <w:r>
         <w:t>1.</w:t>
       </w:r>
@@ -11866,8 +11864,8 @@
         <w:tab/>
         <w:t>KIẾN TRÚC HỆ THỐNG</w:t>
       </w:r>
+      <w:bookmarkEnd w:id="33"/>
       <w:bookmarkEnd w:id="34"/>
-      <w:bookmarkEnd w:id="35"/>
     </w:p>
     <w:p>
       <w:pPr>
@@ -12056,8 +12054,8 @@
       <w:pPr>
         <w:pStyle w:val="Heading3"/>
       </w:pPr>
-      <w:bookmarkStart w:id="36" w:name="_Toc60235847"/>
-      <w:bookmarkStart w:id="37" w:name="_Toc60331764"/>
+      <w:bookmarkStart w:id="35" w:name="_Toc60235847"/>
+      <w:bookmarkStart w:id="36" w:name="_Toc60331764"/>
       <w:r>
         <w:t>2.</w:t>
       </w:r>
@@ -12065,36 +12063,103 @@
         <w:tab/>
         <w:t>THIẾT KẾ DỮ LIỆU</w:t>
       </w:r>
+      <w:bookmarkEnd w:id="35"/>
       <w:bookmarkEnd w:id="36"/>
+    </w:p>
+    <w:p>
+      <w:pPr>
+        <w:pStyle w:val="Heading4"/>
+      </w:pPr>
+      <w:r>
+        <w:t>2.1.</w:t>
+      </w:r>
+      <w:r>
+        <w:tab/>
+        <w:t>Mô hình dữ liệu CDM</w:t>
+      </w:r>
+    </w:p>
+    <w:p>
+      <w:r>
+        <w:t>Bảng liên kết csdl</w:t>
+      </w:r>
+    </w:p>
+    <w:p/>
+    <w:p>
+      <w:r>
+        <w:rPr>
+          <w:noProof/>
+        </w:rPr>
+        <w:lastRenderedPageBreak/>
+        <w:drawing>
+          <wp:inline distT="0" distB="0" distL="0" distR="0" wp14:anchorId="676739B1" wp14:editId="739CE98A">
+            <wp:extent cx="5544185" cy="2971165"/>
+            <wp:effectExtent l="0" t="0" r="0" b="635"/>
+            <wp:docPr id="14" name="Picture 14"/>
+            <wp:cNvGraphicFramePr>
+              <a:graphicFrameLocks xmlns:a="http://schemas.openxmlformats.org/drawingml/2006/main" noChangeAspect="1"/>
+            </wp:cNvGraphicFramePr>
+            <a:graphic xmlns:a="http://schemas.openxmlformats.org/drawingml/2006/main">
+              <a:graphicData uri="http://schemas.openxmlformats.org/drawingml/2006/picture">
+                <pic:pic xmlns:pic="http://schemas.openxmlformats.org/drawingml/2006/picture">
+                  <pic:nvPicPr>
+                    <pic:cNvPr id="1" name=""/>
+                    <pic:cNvPicPr/>
+                  </pic:nvPicPr>
+                  <pic:blipFill>
+                    <a:blip r:embed="rId16"/>
+                    <a:stretch>
+                      <a:fillRect/>
+                    </a:stretch>
+                  </pic:blipFill>
+                  <pic:spPr>
+                    <a:xfrm>
+                      <a:off x="0" y="0"/>
+                      <a:ext cx="5544185" cy="2971165"/>
+                    </a:xfrm>
+                    <a:prstGeom prst="rect">
+                      <a:avLst/>
+                    </a:prstGeom>
+                  </pic:spPr>
+                </pic:pic>
+              </a:graphicData>
+            </a:graphic>
+          </wp:inline>
+        </w:drawing>
+      </w:r>
+    </w:p>
+    <w:p>
+      <w:bookmarkStart w:id="37" w:name="_GoBack"/>
       <w:bookmarkEnd w:id="37"/>
     </w:p>
+    <w:p/>
+    <w:p/>
+    <w:p/>
     <w:p>
       <w:pPr>
         <w:pStyle w:val="Heading4"/>
       </w:pPr>
       <w:r>
-        <w:t>2.1.</w:t>
+        <w:t>2.2.</w:t>
       </w:r>
       <w:r>
         <w:tab/>
-        <w:t>Mô hình dữ liệu CDM</w:t>
+        <w:t>Từ điển dữ liệu</w:t>
       </w:r>
     </w:p>
     <w:p>
-      <w:r>
-        <w:t>Bảng liên kết csdl</w:t>
+      <w:pPr>
+        <w:ind w:firstLine="720"/>
+      </w:pPr>
+      <w:r>
+        <w:t>Note:</w:t>
       </w:r>
     </w:p>
     <w:p>
       <w:pPr>
-        <w:pStyle w:val="Heading4"/>
-      </w:pPr>
-      <w:r>
-        <w:t>2.2.</w:t>
-      </w:r>
-      <w:r>
-        <w:tab/>
-        <w:t>Từ điển dữ liệu</w:t>
+        <w:ind w:firstLine="720"/>
+      </w:pPr>
+      <w:r>
+        <w:t>PMK: Primary Key</w:t>
       </w:r>
     </w:p>
     <w:p>
@@ -12102,24 +12167,18 @@
         <w:ind w:firstLine="720"/>
       </w:pPr>
       <w:r>
-        <w:t>Note:</w:t>
+        <w:t xml:space="preserve">FRK: Foreign Key </w:t>
       </w:r>
     </w:p>
     <w:p>
       <w:pPr>
         <w:ind w:firstLine="720"/>
       </w:pPr>
-      <w:r>
-        <w:t>PMK: Primary Key</w:t>
-      </w:r>
     </w:p>
     <w:p>
       <w:pPr>
         <w:ind w:firstLine="720"/>
       </w:pPr>
-      <w:r>
-        <w:t xml:space="preserve">FRK: Foreign Key </w:t>
-      </w:r>
     </w:p>
     <w:p>
       <w:pPr>
@@ -12127,22 +12186,11 @@
       </w:pPr>
     </w:p>
     <w:p>
-      <w:pPr>
-        <w:ind w:firstLine="720"/>
-      </w:pPr>
-    </w:p>
-    <w:p>
-      <w:pPr>
-        <w:ind w:firstLine="720"/>
-      </w:pPr>
-    </w:p>
-    <w:p>
-      <w:r>
-        <w:lastRenderedPageBreak/>
-        <w:t xml:space="preserve">Bảng dữ liệu </w:t>
-      </w:r>
-      <w:r>
-        <w:t>đơn hàng</w:t>
+      <w:r>
+        <w:t xml:space="preserve">Bảng </w:t>
+      </w:r>
+      <w:r>
+        <w:t>Bills</w:t>
       </w:r>
     </w:p>
     <w:tbl>
@@ -12255,6 +12303,7 @@
           </w:tcPr>
           <w:p>
             <w:r>
+              <w:lastRenderedPageBreak/>
               <w:t>1</w:t>
             </w:r>
           </w:p>
@@ -12719,7 +12768,13 @@
     <w:p/>
     <w:p>
       <w:r>
-        <w:t>Bảng bill detail</w:t>
+        <w:t>Bả</w:t>
+      </w:r>
+      <w:r>
+        <w:t>ng bill_</w:t>
+      </w:r>
+      <w:r>
+        <w:t>detail</w:t>
       </w:r>
     </w:p>
     <w:tbl>
@@ -13228,7 +13283,6 @@
     <w:p/>
     <w:p>
       <w:r>
-        <w:lastRenderedPageBreak/>
         <w:t>Bảng customer</w:t>
       </w:r>
     </w:p>
@@ -13257,6 +13311,7 @@
           </w:tcPr>
           <w:p>
             <w:r>
+              <w:lastRenderedPageBreak/>
               <w:t>STT</w:t>
             </w:r>
           </w:p>
@@ -16366,6 +16421,8 @@
     </w:tbl>
     <w:p/>
     <w:p/>
+    <w:p/>
+    <w:p/>
     <w:p>
       <w:pPr>
         <w:pStyle w:val="Heading3"/>
@@ -16373,7 +16430,6 @@
       <w:bookmarkStart w:id="38" w:name="_Toc60235848"/>
       <w:bookmarkStart w:id="39" w:name="_Toc60331765"/>
       <w:r>
-        <w:lastRenderedPageBreak/>
         <w:t>3.</w:t>
       </w:r>
       <w:r>
@@ -16478,7 +16534,7 @@
                     </pic:cNvPicPr>
                   </pic:nvPicPr>
                   <pic:blipFill>
-                    <a:blip r:embed="rId16">
+                    <a:blip r:embed="rId17">
                       <a:extLst>
                         <a:ext uri="{28A0092B-C50C-407E-A947-70E740481C1C}">
                           <a14:useLocalDpi xmlns:a14="http://schemas.microsoft.com/office/drawing/2010/main" val="0"/>
@@ -16604,7 +16660,7 @@
                     </pic:cNvPicPr>
                   </pic:nvPicPr>
                   <pic:blipFill>
-                    <a:blip r:embed="rId17">
+                    <a:blip r:embed="rId18">
                       <a:extLst>
                         <a:ext uri="{28A0092B-C50C-407E-A947-70E740481C1C}">
                           <a14:useLocalDpi xmlns:a14="http://schemas.microsoft.com/office/drawing/2010/main" val="0"/>
@@ -16741,7 +16797,7 @@
                     </pic:cNvPicPr>
                   </pic:nvPicPr>
                   <pic:blipFill>
-                    <a:blip r:embed="rId18">
+                    <a:blip r:embed="rId19">
                       <a:extLst>
                         <a:ext uri="{28A0092B-C50C-407E-A947-70E740481C1C}">
                           <a14:useLocalDpi xmlns:a14="http://schemas.microsoft.com/office/drawing/2010/main" val="0"/>
@@ -16852,7 +16908,7 @@
                     <pic:cNvPicPr/>
                   </pic:nvPicPr>
                   <pic:blipFill>
-                    <a:blip r:embed="rId19"/>
+                    <a:blip r:embed="rId20"/>
                     <a:stretch>
                       <a:fillRect/>
                     </a:stretch>
@@ -16920,7 +16976,7 @@
                     <pic:cNvPicPr/>
                   </pic:nvPicPr>
                   <pic:blipFill>
-                    <a:blip r:embed="rId20"/>
+                    <a:blip r:embed="rId21"/>
                     <a:stretch>
                       <a:fillRect/>
                     </a:stretch>
@@ -16975,7 +17031,7 @@
                     <pic:cNvPicPr/>
                   </pic:nvPicPr>
                   <pic:blipFill>
-                    <a:blip r:embed="rId21"/>
+                    <a:blip r:embed="rId22"/>
                     <a:stretch>
                       <a:fillRect/>
                     </a:stretch>
@@ -17973,7 +18029,7 @@
               </w:rPr>
               <w:t>Email:</w:t>
             </w:r>
-            <w:hyperlink r:id="rId22" w:history="1">
+            <w:hyperlink r:id="rId23" w:history="1">
               <w:r>
                 <w:rPr>
                   <w:rStyle w:val="Hyperlink"/>
@@ -18045,7 +18101,7 @@
               </w:rPr>
               <w:t>Email:</w:t>
             </w:r>
-            <w:hyperlink r:id="rId23">
+            <w:hyperlink r:id="rId24">
               <w:r>
                 <w:rPr>
                   <w:rStyle w:val="Hyperlink"/>
@@ -18117,7 +18173,7 @@
               </w:rPr>
               <w:t>Email:</w:t>
             </w:r>
-            <w:hyperlink r:id="rId24" w:history="1">
+            <w:hyperlink r:id="rId25" w:history="1">
               <w:r>
                 <w:rPr>
                   <w:rStyle w:val="Hyperlink"/>
@@ -22212,8 +22268,8 @@
     <w:p/>
     <w:p/>
     <w:sectPr>
-      <w:headerReference w:type="default" r:id="rId25"/>
-      <w:footerReference w:type="default" r:id="rId26"/>
+      <w:headerReference w:type="default" r:id="rId26"/>
+      <w:footerReference w:type="default" r:id="rId27"/>
       <w:pgSz w:w="11907" w:h="16840" w:code="9"/>
       <w:pgMar w:top="1418" w:right="1588" w:bottom="1418" w:left="1588" w:header="720" w:footer="720" w:gutter="0"/>
       <w:pgNumType w:start="1"/>
@@ -22340,7 +22396,7 @@
                 </wp:anchor>
               </w:drawing>
             </mc:Choice>
-            <mc:Fallback xmlns:cx1="http://schemas.microsoft.com/office/drawing/2015/9/8/chartex" xmlns:cx2="http://schemas.microsoft.com/office/drawing/2015/10/21/chartex" xmlns:cx3="http://schemas.microsoft.com/office/drawing/2016/5/9/chartex" xmlns:cx4="http://schemas.microsoft.com/office/drawing/2016/5/10/chartex" xmlns:cx5="http://schemas.microsoft.com/office/drawing/2016/5/11/chartex" xmlns:cx6="http://schemas.microsoft.com/office/drawing/2016/5/12/chartex" xmlns:cx7="http://schemas.microsoft.com/office/drawing/2016/5/13/chartex" xmlns:cx8="http://schemas.microsoft.com/office/drawing/2016/5/14/chartex" xmlns:aink="http://schemas.microsoft.com/office/drawing/2016/ink" xmlns:am3d="http://schemas.microsoft.com/office/drawing/2017/model3d" xmlns:w16cex="http://schemas.microsoft.com/office/word/2018/wordml/cex" xmlns:w16cid="http://schemas.microsoft.com/office/word/2016/wordml/cid" xmlns:w16="http://schemas.microsoft.com/office/word/2018/wordml">
+            <mc:Fallback xmlns:w16="http://schemas.microsoft.com/office/word/2018/wordml" xmlns:w16cid="http://schemas.microsoft.com/office/word/2016/wordml/cid" xmlns:w16cex="http://schemas.microsoft.com/office/word/2018/wordml/cex" xmlns:am3d="http://schemas.microsoft.com/office/drawing/2017/model3d" xmlns:aink="http://schemas.microsoft.com/office/drawing/2016/ink" xmlns:cx8="http://schemas.microsoft.com/office/drawing/2016/5/14/chartex" xmlns:cx7="http://schemas.microsoft.com/office/drawing/2016/5/13/chartex" xmlns:cx6="http://schemas.microsoft.com/office/drawing/2016/5/12/chartex" xmlns:cx5="http://schemas.microsoft.com/office/drawing/2016/5/11/chartex" xmlns:cx4="http://schemas.microsoft.com/office/drawing/2016/5/10/chartex" xmlns:cx3="http://schemas.microsoft.com/office/drawing/2016/5/9/chartex" xmlns:cx2="http://schemas.microsoft.com/office/drawing/2015/10/21/chartex" xmlns:cx1="http://schemas.microsoft.com/office/drawing/2015/9/8/chartex">
               <w:pict>
                 <v:line w14:anchorId="18D7F660" id="Straight Connector 11" o:spid="_x0000_s1026" style="position:absolute;z-index:251660288;visibility:visible;mso-wrap-style:square;mso-wrap-distance-left:9pt;mso-wrap-distance-top:0;mso-wrap-distance-right:9pt;mso-wrap-distance-bottom:0;mso-position-horizontal:absolute;mso-position-horizontal-relative:text;mso-position-vertical:absolute;mso-position-vertical-relative:text" from="-7.6pt,-1.45pt" to="444.05pt,-1.45pt" o:gfxdata="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" strokecolor="#5b9bd5 [3204]" strokeweight=".5pt">
                   <v:stroke joinstyle="miter"/>
@@ -22362,7 +22418,7 @@
           <w:rPr>
             <w:noProof/>
           </w:rPr>
-          <w:t>2</w:t>
+          <w:t>41</w:t>
         </w:r>
         <w:r>
           <w:rPr>
@@ -22489,7 +22545,7 @@
             </wp:anchor>
           </w:drawing>
         </mc:Choice>
-        <mc:Fallback xmlns:cx1="http://schemas.microsoft.com/office/drawing/2015/9/8/chartex" xmlns:cx2="http://schemas.microsoft.com/office/drawing/2015/10/21/chartex" xmlns:cx3="http://schemas.microsoft.com/office/drawing/2016/5/9/chartex" xmlns:cx4="http://schemas.microsoft.com/office/drawing/2016/5/10/chartex" xmlns:cx5="http://schemas.microsoft.com/office/drawing/2016/5/11/chartex" xmlns:cx6="http://schemas.microsoft.com/office/drawing/2016/5/12/chartex" xmlns:cx7="http://schemas.microsoft.com/office/drawing/2016/5/13/chartex" xmlns:cx8="http://schemas.microsoft.com/office/drawing/2016/5/14/chartex" xmlns:aink="http://schemas.microsoft.com/office/drawing/2016/ink" xmlns:am3d="http://schemas.microsoft.com/office/drawing/2017/model3d" xmlns:w16cex="http://schemas.microsoft.com/office/word/2018/wordml/cex" xmlns:w16cid="http://schemas.microsoft.com/office/word/2016/wordml/cid" xmlns:w16="http://schemas.microsoft.com/office/word/2018/wordml">
+        <mc:Fallback xmlns:w16="http://schemas.microsoft.com/office/word/2018/wordml" xmlns:w16cid="http://schemas.microsoft.com/office/word/2016/wordml/cid" xmlns:w16cex="http://schemas.microsoft.com/office/word/2018/wordml/cex" xmlns:am3d="http://schemas.microsoft.com/office/drawing/2017/model3d" xmlns:aink="http://schemas.microsoft.com/office/drawing/2016/ink" xmlns:cx8="http://schemas.microsoft.com/office/drawing/2016/5/14/chartex" xmlns:cx7="http://schemas.microsoft.com/office/drawing/2016/5/13/chartex" xmlns:cx6="http://schemas.microsoft.com/office/drawing/2016/5/12/chartex" xmlns:cx5="http://schemas.microsoft.com/office/drawing/2016/5/11/chartex" xmlns:cx4="http://schemas.microsoft.com/office/drawing/2016/5/10/chartex" xmlns:cx3="http://schemas.microsoft.com/office/drawing/2016/5/9/chartex" xmlns:cx2="http://schemas.microsoft.com/office/drawing/2015/10/21/chartex" xmlns:cx1="http://schemas.microsoft.com/office/drawing/2015/9/8/chartex">
           <w:pict>
             <v:line w14:anchorId="77779704" id="Straight Connector 10" o:spid="_x0000_s1026" style="position:absolute;z-index:251659264;visibility:visible;mso-wrap-style:square;mso-wrap-distance-left:9pt;mso-wrap-distance-top:0;mso-wrap-distance-right:9pt;mso-wrap-distance-bottom:0;mso-position-horizontal:absolute;mso-position-horizontal-relative:text;mso-position-vertical:absolute;mso-position-vertical-relative:text" from="-12.45pt,27.8pt" to="452.3pt,27.8pt" o:gfxdata="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" strokecolor="#5b9bd5 [3204]" strokeweight=".5pt">
               <v:stroke joinstyle="miter"/>
@@ -27791,7 +27847,7 @@
 </file>
 
 <file path=customXml/itemProps1.xml><?xml version="1.0" encoding="utf-8"?>
-<ds:datastoreItem xmlns:ds="http://schemas.openxmlformats.org/officeDocument/2006/customXml" ds:itemID="{84F404DF-62AE-4845-BC14-67A971F18799}">
+<ds:datastoreItem xmlns:ds="http://schemas.openxmlformats.org/officeDocument/2006/customXml" ds:itemID="{160E3657-FDFD-4CD9-9FB3-2F607212F0BF}">
   <ds:schemaRefs>
     <ds:schemaRef ds:uri="http://schemas.openxmlformats.org/officeDocument/2006/bibliography"/>
   </ds:schemaRefs>

</xml_diff>

<commit_message>
hoàn thiện thiết kế cách xử lý và phần giao diện
</commit_message>
<xml_diff>
--- a/Project Management Solution.docx
+++ b/Project Management Solution.docx
@@ -1,6 +1,6 @@
 
 <file path=word/document.xml><?xml version="1.0" encoding="utf-8"?>
-<w:document xmlns:wpc="http://schemas.microsoft.com/office/word/2010/wordprocessingCanvas" xmlns:cx="http://schemas.microsoft.com/office/drawing/2014/chartex" xmlns:cx1="http://schemas.microsoft.com/office/drawing/2015/9/8/chartex" xmlns:cx2="http://schemas.microsoft.com/office/drawing/2015/10/21/chartex" xmlns:cx3="http://schemas.microsoft.com/office/drawing/2016/5/9/chartex" xmlns:cx4="http://schemas.microsoft.com/office/drawing/2016/5/10/chartex" xmlns:cx5="http://schemas.microsoft.com/office/drawing/2016/5/11/chartex" xmlns:cx6="http://schemas.microsoft.com/office/drawing/2016/5/12/chartex" xmlns:cx7="http://schemas.microsoft.com/office/drawing/2016/5/13/chartex" xmlns:cx8="http://schemas.microsoft.com/office/drawing/2016/5/14/chartex" xmlns:mc="http://schemas.openxmlformats.org/markup-compatibility/2006" xmlns:aink="http://schemas.microsoft.com/office/drawing/2016/ink" xmlns:am3d="http://schemas.microsoft.com/office/drawing/2017/model3d" xmlns:o="urn:schemas-microsoft-com:office:office" xmlns:r="http://schemas.openxmlformats.org/officeDocument/2006/relationships" xmlns:m="http://schemas.openxmlformats.org/officeDocument/2006/math" xmlns:v="urn:schemas-microsoft-com:vml" xmlns:wp14="http://schemas.microsoft.com/office/word/2010/wordprocessingDrawing" xmlns:wp="http://schemas.openxmlformats.org/drawingml/2006/wordprocessingDrawing" xmlns:w10="urn:schemas-microsoft-com:office:word" xmlns:w="http://schemas.openxmlformats.org/wordprocessingml/2006/main" xmlns:w14="http://schemas.microsoft.com/office/word/2010/wordml" xmlns:w15="http://schemas.microsoft.com/office/word/2012/wordml" xmlns:w16cex="http://schemas.microsoft.com/office/word/2018/wordml/cex" xmlns:w16cid="http://schemas.microsoft.com/office/word/2016/wordml/cid" xmlns:w16="http://schemas.microsoft.com/office/word/2018/wordml" xmlns:w16se="http://schemas.microsoft.com/office/word/2015/wordml/symex" xmlns:wpg="http://schemas.microsoft.com/office/word/2010/wordprocessingGroup" xmlns:wpi="http://schemas.microsoft.com/office/word/2010/wordprocessingInk" xmlns:wne="http://schemas.microsoft.com/office/word/2006/wordml" xmlns:wps="http://schemas.microsoft.com/office/word/2010/wordprocessingShape" mc:Ignorable="w14 w15 w16se w16cid w16 w16cex wp14">
+<w:document xmlns:wpc="http://schemas.microsoft.com/office/word/2010/wordprocessingCanvas" xmlns:cx="http://schemas.microsoft.com/office/drawing/2014/chartex" xmlns:mc="http://schemas.openxmlformats.org/markup-compatibility/2006" xmlns:o="urn:schemas-microsoft-com:office:office" xmlns:r="http://schemas.openxmlformats.org/officeDocument/2006/relationships" xmlns:m="http://schemas.openxmlformats.org/officeDocument/2006/math" xmlns:v="urn:schemas-microsoft-com:vml" xmlns:wp14="http://schemas.microsoft.com/office/word/2010/wordprocessingDrawing" xmlns:wp="http://schemas.openxmlformats.org/drawingml/2006/wordprocessingDrawing" xmlns:w10="urn:schemas-microsoft-com:office:word" xmlns:w="http://schemas.openxmlformats.org/wordprocessingml/2006/main" xmlns:w14="http://schemas.microsoft.com/office/word/2010/wordml" xmlns:w15="http://schemas.microsoft.com/office/word/2012/wordml" xmlns:w16se="http://schemas.microsoft.com/office/word/2015/wordml/symex" xmlns:wpg="http://schemas.microsoft.com/office/word/2010/wordprocessingGroup" xmlns:wpi="http://schemas.microsoft.com/office/word/2010/wordprocessingInk" xmlns:wne="http://schemas.microsoft.com/office/word/2006/wordml" xmlns:wps="http://schemas.microsoft.com/office/word/2010/wordprocessingShape" mc:Ignorable="w14 w15 w16se wp14">
   <w:body>
     <w:p>
       <w:pPr>
@@ -635,16 +635,64 @@
         </w:sectPr>
       </w:pPr>
     </w:p>
-    <w:bookmarkStart w:id="0" w:name="_Toc60360958" w:displacedByCustomXml="next"/>
+    <w:p>
+      <w:pPr>
+        <w:spacing w:line="259" w:lineRule="auto"/>
+        <w:rPr>
+          <w:rFonts w:eastAsiaTheme="majorEastAsia" w:cstheme="majorBidi"/>
+          <w:b/>
+          <w:sz w:val="32"/>
+          <w:szCs w:val="32"/>
+        </w:rPr>
+      </w:pPr>
+      <w:bookmarkStart w:id="0" w:name="_Toc60235832"/>
+      <w:bookmarkStart w:id="1" w:name="_Toc60360962"/>
+      <w:r>
+        <w:rPr>
+          <w:b/>
+          <w:sz w:val="32"/>
+          <w:szCs w:val="32"/>
+        </w:rPr>
+        <w:lastRenderedPageBreak/>
+        <w:tab/>
+      </w:r>
+      <w:r>
+        <w:rPr>
+          <w:b/>
+          <w:sz w:val="32"/>
+          <w:szCs w:val="32"/>
+        </w:rPr>
+        <w:tab/>
+      </w:r>
+      <w:r>
+        <w:rPr>
+          <w:b/>
+          <w:sz w:val="32"/>
+          <w:szCs w:val="32"/>
+        </w:rPr>
+        <w:tab/>
+      </w:r>
+      <w:r>
+        <w:rPr>
+          <w:b/>
+          <w:sz w:val="32"/>
+          <w:szCs w:val="32"/>
+        </w:rPr>
+        <w:tab/>
+      </w:r>
+      <w:r>
+        <w:rPr>
+          <w:b/>
+          <w:sz w:val="32"/>
+          <w:szCs w:val="32"/>
+        </w:rPr>
+        <w:tab/>
+        <w:t>MỤC LỤC</w:t>
+      </w:r>
+    </w:p>
     <w:sdt>
       <w:sdtPr>
-        <w:rPr>
-          <w:rFonts w:eastAsiaTheme="minorHAnsi" w:cstheme="minorBidi"/>
-          <w:b w:val="0"/>
-          <w:sz w:val="28"/>
-          <w:szCs w:val="22"/>
-        </w:rPr>
-        <w:id w:val="1669130373"/>
+        <w:id w:val="-892960919"/>
         <w:docPartObj>
           <w:docPartGallery w:val="Table of Contents"/>
           <w:docPartUnique/>
@@ -652,29 +700,27 @@
       </w:sdtPr>
       <w:sdtEndPr>
         <w:rPr>
+          <w:rFonts w:ascii="Times New Roman" w:eastAsiaTheme="minorHAnsi" w:hAnsi="Times New Roman" w:cstheme="minorBidi"/>
+          <w:b/>
           <w:bCs/>
           <w:noProof/>
+          <w:color w:val="auto"/>
+          <w:sz w:val="28"/>
+          <w:szCs w:val="22"/>
         </w:rPr>
       </w:sdtEndPr>
       <w:sdtContent>
         <w:p>
           <w:pPr>
-            <w:pStyle w:val="Heading2"/>
-            <w:tabs>
-              <w:tab w:val="center" w:pos="4365"/>
-            </w:tabs>
+            <w:pStyle w:val="TOCHeading"/>
           </w:pPr>
           <w:r>
-            <w:t>MỤC LỤC</w:t>
-          </w:r>
-          <w:bookmarkEnd w:id="0"/>
-          <w:r>
-            <w:tab/>
+            <w:t>Contents</w:t>
           </w:r>
         </w:p>
         <w:p>
           <w:pPr>
-            <w:pStyle w:val="TOC2"/>
+            <w:pStyle w:val="TOC1"/>
             <w:tabs>
               <w:tab w:val="right" w:leader="dot" w:pos="8721"/>
             </w:tabs>
@@ -693,13 +739,13 @@
           <w:r>
             <w:fldChar w:fldCharType="separate"/>
           </w:r>
-          <w:hyperlink w:anchor="_Toc60360958" w:history="1">
+          <w:hyperlink w:anchor="_Toc60431161" w:history="1">
             <w:r>
               <w:rPr>
                 <w:rStyle w:val="Hyperlink"/>
                 <w:noProof/>
               </w:rPr>
-              <w:t>MỤC LỤC</w:t>
+              <w:t>PHẦN GIỚI THIỆU</w:t>
             </w:r>
             <w:r>
               <w:rPr>
@@ -720,287 +766,7 @@
                 <w:noProof/>
                 <w:webHidden/>
               </w:rPr>
-              <w:instrText xml:space="preserve"> PAGEREF _Toc60360958 \h </w:instrText>
-            </w:r>
-            <w:r>
-              <w:rPr>
-                <w:noProof/>
-                <w:webHidden/>
-              </w:rPr>
-            </w:r>
-            <w:r>
-              <w:rPr>
-                <w:noProof/>
-                <w:webHidden/>
-              </w:rPr>
-              <w:fldChar w:fldCharType="separate"/>
-            </w:r>
-            <w:r>
-              <w:rPr>
-                <w:noProof/>
-                <w:webHidden/>
-              </w:rPr>
-              <w:t>1</w:t>
-            </w:r>
-            <w:r>
-              <w:rPr>
-                <w:noProof/>
-                <w:webHidden/>
-              </w:rPr>
-              <w:fldChar w:fldCharType="end"/>
-            </w:r>
-          </w:hyperlink>
-        </w:p>
-        <w:p>
-          <w:pPr>
-            <w:pStyle w:val="TOC1"/>
-            <w:tabs>
-              <w:tab w:val="right" w:leader="dot" w:pos="8721"/>
-            </w:tabs>
-            <w:rPr>
-              <w:rFonts w:asciiTheme="minorHAnsi" w:eastAsiaTheme="minorEastAsia" w:hAnsiTheme="minorHAnsi" w:cstheme="minorBidi"/>
-              <w:noProof/>
-              <w:sz w:val="22"/>
-            </w:rPr>
-          </w:pPr>
-          <w:hyperlink w:anchor="_Toc60360959" w:history="1">
-            <w:r>
-              <w:rPr>
-                <w:rStyle w:val="Hyperlink"/>
-                <w:noProof/>
-              </w:rPr>
-              <w:t>CÁC KÝ KIỆU VÀ TỪ VIẾT TẮT</w:t>
-            </w:r>
-            <w:r>
-              <w:rPr>
-                <w:noProof/>
-                <w:webHidden/>
-              </w:rPr>
-              <w:tab/>
-            </w:r>
-            <w:r>
-              <w:rPr>
-                <w:noProof/>
-                <w:webHidden/>
-              </w:rPr>
-              <w:fldChar w:fldCharType="begin"/>
-            </w:r>
-            <w:r>
-              <w:rPr>
-                <w:noProof/>
-                <w:webHidden/>
-              </w:rPr>
-              <w:instrText xml:space="preserve"> PAGEREF _Toc60360959 \h </w:instrText>
-            </w:r>
-            <w:r>
-              <w:rPr>
-                <w:noProof/>
-                <w:webHidden/>
-              </w:rPr>
-            </w:r>
-            <w:r>
-              <w:rPr>
-                <w:noProof/>
-                <w:webHidden/>
-              </w:rPr>
-              <w:fldChar w:fldCharType="separate"/>
-            </w:r>
-            <w:r>
-              <w:rPr>
-                <w:noProof/>
-                <w:webHidden/>
-              </w:rPr>
-              <w:t>2</w:t>
-            </w:r>
-            <w:r>
-              <w:rPr>
-                <w:noProof/>
-                <w:webHidden/>
-              </w:rPr>
-              <w:fldChar w:fldCharType="end"/>
-            </w:r>
-          </w:hyperlink>
-        </w:p>
-        <w:p>
-          <w:pPr>
-            <w:pStyle w:val="TOC1"/>
-            <w:tabs>
-              <w:tab w:val="right" w:leader="dot" w:pos="8721"/>
-            </w:tabs>
-            <w:rPr>
-              <w:rFonts w:asciiTheme="minorHAnsi" w:eastAsiaTheme="minorEastAsia" w:hAnsiTheme="minorHAnsi" w:cstheme="minorBidi"/>
-              <w:noProof/>
-              <w:sz w:val="22"/>
-            </w:rPr>
-          </w:pPr>
-          <w:hyperlink w:anchor="_Toc60360960" w:history="1">
-            <w:r>
-              <w:rPr>
-                <w:rStyle w:val="Hyperlink"/>
-                <w:noProof/>
-              </w:rPr>
-              <w:t>DANH MỤC BẢNG</w:t>
-            </w:r>
-            <w:r>
-              <w:rPr>
-                <w:noProof/>
-                <w:webHidden/>
-              </w:rPr>
-              <w:tab/>
-            </w:r>
-            <w:r>
-              <w:rPr>
-                <w:noProof/>
-                <w:webHidden/>
-              </w:rPr>
-              <w:fldChar w:fldCharType="begin"/>
-            </w:r>
-            <w:r>
-              <w:rPr>
-                <w:noProof/>
-                <w:webHidden/>
-              </w:rPr>
-              <w:instrText xml:space="preserve"> PAGEREF _Toc60360960 \h </w:instrText>
-            </w:r>
-            <w:r>
-              <w:rPr>
-                <w:noProof/>
-                <w:webHidden/>
-              </w:rPr>
-            </w:r>
-            <w:r>
-              <w:rPr>
-                <w:noProof/>
-                <w:webHidden/>
-              </w:rPr>
-              <w:fldChar w:fldCharType="separate"/>
-            </w:r>
-            <w:r>
-              <w:rPr>
-                <w:noProof/>
-                <w:webHidden/>
-              </w:rPr>
-              <w:t>2</w:t>
-            </w:r>
-            <w:r>
-              <w:rPr>
-                <w:noProof/>
-                <w:webHidden/>
-              </w:rPr>
-              <w:fldChar w:fldCharType="end"/>
-            </w:r>
-          </w:hyperlink>
-        </w:p>
-        <w:p>
-          <w:pPr>
-            <w:pStyle w:val="TOC1"/>
-            <w:tabs>
-              <w:tab w:val="right" w:leader="dot" w:pos="8721"/>
-            </w:tabs>
-            <w:rPr>
-              <w:rFonts w:asciiTheme="minorHAnsi" w:eastAsiaTheme="minorEastAsia" w:hAnsiTheme="minorHAnsi" w:cstheme="minorBidi"/>
-              <w:noProof/>
-              <w:sz w:val="22"/>
-            </w:rPr>
-          </w:pPr>
-          <w:hyperlink w:anchor="_Toc60360961" w:history="1">
-            <w:r>
-              <w:rPr>
-                <w:rStyle w:val="Hyperlink"/>
-                <w:noProof/>
-              </w:rPr>
-              <w:t>DANH MỤC HÌNH ẢNH</w:t>
-            </w:r>
-            <w:r>
-              <w:rPr>
-                <w:noProof/>
-                <w:webHidden/>
-              </w:rPr>
-              <w:tab/>
-            </w:r>
-            <w:r>
-              <w:rPr>
-                <w:noProof/>
-                <w:webHidden/>
-              </w:rPr>
-              <w:fldChar w:fldCharType="begin"/>
-            </w:r>
-            <w:r>
-              <w:rPr>
-                <w:noProof/>
-                <w:webHidden/>
-              </w:rPr>
-              <w:instrText xml:space="preserve"> PAGEREF _Toc60360961 \h </w:instrText>
-            </w:r>
-            <w:r>
-              <w:rPr>
-                <w:noProof/>
-                <w:webHidden/>
-              </w:rPr>
-            </w:r>
-            <w:r>
-              <w:rPr>
-                <w:noProof/>
-                <w:webHidden/>
-              </w:rPr>
-              <w:fldChar w:fldCharType="separate"/>
-            </w:r>
-            <w:r>
-              <w:rPr>
-                <w:noProof/>
-                <w:webHidden/>
-              </w:rPr>
-              <w:t>2</w:t>
-            </w:r>
-            <w:r>
-              <w:rPr>
-                <w:noProof/>
-                <w:webHidden/>
-              </w:rPr>
-              <w:fldChar w:fldCharType="end"/>
-            </w:r>
-          </w:hyperlink>
-        </w:p>
-        <w:p>
-          <w:pPr>
-            <w:pStyle w:val="TOC1"/>
-            <w:tabs>
-              <w:tab w:val="right" w:leader="dot" w:pos="8721"/>
-            </w:tabs>
-            <w:rPr>
-              <w:rFonts w:asciiTheme="minorHAnsi" w:eastAsiaTheme="minorEastAsia" w:hAnsiTheme="minorHAnsi" w:cstheme="minorBidi"/>
-              <w:noProof/>
-              <w:sz w:val="22"/>
-            </w:rPr>
-          </w:pPr>
-          <w:hyperlink w:anchor="_Toc60360962" w:history="1">
-            <w:r>
-              <w:rPr>
-                <w:rStyle w:val="Hyperlink"/>
-                <w:noProof/>
-              </w:rPr>
-              <w:t>PHẦN GIỚI THIỆU</w:t>
-            </w:r>
-            <w:r>
-              <w:rPr>
-                <w:noProof/>
-                <w:webHidden/>
-              </w:rPr>
-              <w:tab/>
-            </w:r>
-            <w:r>
-              <w:rPr>
-                <w:noProof/>
-                <w:webHidden/>
-              </w:rPr>
-              <w:fldChar w:fldCharType="begin"/>
-            </w:r>
-            <w:r>
-              <w:rPr>
-                <w:noProof/>
-                <w:webHidden/>
-              </w:rPr>
-              <w:instrText xml:space="preserve"> PAGEREF _Toc60360962 \h </w:instrText>
+              <w:instrText xml:space="preserve"> PAGEREF _Toc60431161 \h </w:instrText>
             </w:r>
             <w:r>
               <w:rPr>
@@ -1044,7 +810,7 @@
               <w:sz w:val="22"/>
             </w:rPr>
           </w:pPr>
-          <w:hyperlink w:anchor="_Toc60360963" w:history="1">
+          <w:hyperlink w:anchor="_Toc60431162" w:history="1">
             <w:r>
               <w:rPr>
                 <w:rStyle w:val="Hyperlink"/>
@@ -1086,7 +852,7 @@
                 <w:noProof/>
                 <w:webHidden/>
               </w:rPr>
-              <w:instrText xml:space="preserve"> PAGEREF _Toc60360963 \h </w:instrText>
+              <w:instrText xml:space="preserve"> PAGEREF _Toc60431162 \h </w:instrText>
             </w:r>
             <w:r>
               <w:rPr>
@@ -1130,7 +896,7 @@
               <w:sz w:val="22"/>
             </w:rPr>
           </w:pPr>
-          <w:hyperlink w:anchor="_Toc60360964" w:history="1">
+          <w:hyperlink w:anchor="_Toc60431163" w:history="1">
             <w:r>
               <w:rPr>
                 <w:rStyle w:val="Hyperlink"/>
@@ -1172,7 +938,7 @@
                 <w:noProof/>
                 <w:webHidden/>
               </w:rPr>
-              <w:instrText xml:space="preserve"> PAGEREF _Toc60360964 \h </w:instrText>
+              <w:instrText xml:space="preserve"> PAGEREF _Toc60431163 \h </w:instrText>
             </w:r>
             <w:r>
               <w:rPr>
@@ -1216,7 +982,7 @@
               <w:sz w:val="22"/>
             </w:rPr>
           </w:pPr>
-          <w:hyperlink w:anchor="_Toc60360965" w:history="1">
+          <w:hyperlink w:anchor="_Toc60431164" w:history="1">
             <w:r>
               <w:rPr>
                 <w:rStyle w:val="Hyperlink"/>
@@ -1258,7 +1024,7 @@
                 <w:noProof/>
                 <w:webHidden/>
               </w:rPr>
-              <w:instrText xml:space="preserve"> PAGEREF _Toc60360965 \h </w:instrText>
+              <w:instrText xml:space="preserve"> PAGEREF _Toc60431164 \h </w:instrText>
             </w:r>
             <w:r>
               <w:rPr>
@@ -1302,7 +1068,7 @@
               <w:sz w:val="22"/>
             </w:rPr>
           </w:pPr>
-          <w:hyperlink w:anchor="_Toc60360966" w:history="1">
+          <w:hyperlink w:anchor="_Toc60431165" w:history="1">
             <w:r>
               <w:rPr>
                 <w:rStyle w:val="Hyperlink"/>
@@ -1344,7 +1110,7 @@
                 <w:noProof/>
                 <w:webHidden/>
               </w:rPr>
-              <w:instrText xml:space="preserve"> PAGEREF _Toc60360966 \h </w:instrText>
+              <w:instrText xml:space="preserve"> PAGEREF _Toc60431165 \h </w:instrText>
             </w:r>
             <w:r>
               <w:rPr>
@@ -1388,7 +1154,7 @@
               <w:sz w:val="22"/>
             </w:rPr>
           </w:pPr>
-          <w:hyperlink w:anchor="_Toc60360967" w:history="1">
+          <w:hyperlink w:anchor="_Toc60431166" w:history="1">
             <w:r>
               <w:rPr>
                 <w:rStyle w:val="Hyperlink"/>
@@ -1430,7 +1196,7 @@
                 <w:noProof/>
                 <w:webHidden/>
               </w:rPr>
-              <w:instrText xml:space="preserve"> PAGEREF _Toc60360967 \h </w:instrText>
+              <w:instrText xml:space="preserve"> PAGEREF _Toc60431166 \h </w:instrText>
             </w:r>
             <w:r>
               <w:rPr>
@@ -1474,7 +1240,7 @@
               <w:sz w:val="22"/>
             </w:rPr>
           </w:pPr>
-          <w:hyperlink w:anchor="_Toc60360968" w:history="1">
+          <w:hyperlink w:anchor="_Toc60431167" w:history="1">
             <w:r>
               <w:rPr>
                 <w:rStyle w:val="Hyperlink"/>
@@ -1516,7 +1282,7 @@
                 <w:noProof/>
                 <w:webHidden/>
               </w:rPr>
-              <w:instrText xml:space="preserve"> PAGEREF _Toc60360968 \h </w:instrText>
+              <w:instrText xml:space="preserve"> PAGEREF _Toc60431167 \h </w:instrText>
             </w:r>
             <w:r>
               <w:rPr>
@@ -1559,7 +1325,7 @@
               <w:sz w:val="22"/>
             </w:rPr>
           </w:pPr>
-          <w:hyperlink w:anchor="_Toc60360969" w:history="1">
+          <w:hyperlink w:anchor="_Toc60431168" w:history="1">
             <w:r>
               <w:rPr>
                 <w:rStyle w:val="Hyperlink"/>
@@ -1586,7 +1352,7 @@
                 <w:noProof/>
                 <w:webHidden/>
               </w:rPr>
-              <w:instrText xml:space="preserve"> PAGEREF _Toc60360969 \h </w:instrText>
+              <w:instrText xml:space="preserve"> PAGEREF _Toc60431168 \h </w:instrText>
             </w:r>
             <w:r>
               <w:rPr>
@@ -1630,7 +1396,7 @@
               <w:sz w:val="22"/>
             </w:rPr>
           </w:pPr>
-          <w:hyperlink w:anchor="_Toc60360970" w:history="1">
+          <w:hyperlink w:anchor="_Toc60431169" w:history="1">
             <w:r>
               <w:rPr>
                 <w:rStyle w:val="Hyperlink"/>
@@ -1672,7 +1438,7 @@
                 <w:noProof/>
                 <w:webHidden/>
               </w:rPr>
-              <w:instrText xml:space="preserve"> PAGEREF _Toc60360970 \h </w:instrText>
+              <w:instrText xml:space="preserve"> PAGEREF _Toc60431169 \h </w:instrText>
             </w:r>
             <w:r>
               <w:rPr>
@@ -1716,7 +1482,7 @@
               <w:sz w:val="22"/>
             </w:rPr>
           </w:pPr>
-          <w:hyperlink w:anchor="_Toc60360971" w:history="1">
+          <w:hyperlink w:anchor="_Toc60431170" w:history="1">
             <w:r>
               <w:rPr>
                 <w:rStyle w:val="Hyperlink"/>
@@ -1758,7 +1524,7 @@
                 <w:noProof/>
                 <w:webHidden/>
               </w:rPr>
-              <w:instrText xml:space="preserve"> PAGEREF _Toc60360971 \h </w:instrText>
+              <w:instrText xml:space="preserve"> PAGEREF _Toc60431170 \h </w:instrText>
             </w:r>
             <w:r>
               <w:rPr>
@@ -1802,7 +1568,7 @@
               <w:sz w:val="22"/>
             </w:rPr>
           </w:pPr>
-          <w:hyperlink w:anchor="_Toc60360972" w:history="1">
+          <w:hyperlink w:anchor="_Toc60431171" w:history="1">
             <w:r>
               <w:rPr>
                 <w:rStyle w:val="Hyperlink"/>
@@ -1844,7 +1610,7 @@
                 <w:noProof/>
                 <w:webHidden/>
               </w:rPr>
-              <w:instrText xml:space="preserve"> PAGEREF _Toc60360972 \h </w:instrText>
+              <w:instrText xml:space="preserve"> PAGEREF _Toc60431171 \h </w:instrText>
             </w:r>
             <w:r>
               <w:rPr>
@@ -1888,7 +1654,7 @@
               <w:sz w:val="22"/>
             </w:rPr>
           </w:pPr>
-          <w:hyperlink w:anchor="_Toc60360973" w:history="1">
+          <w:hyperlink w:anchor="_Toc60431172" w:history="1">
             <w:r>
               <w:rPr>
                 <w:rStyle w:val="Hyperlink"/>
@@ -1930,7 +1696,7 @@
                 <w:noProof/>
                 <w:webHidden/>
               </w:rPr>
-              <w:instrText xml:space="preserve"> PAGEREF _Toc60360973 \h </w:instrText>
+              <w:instrText xml:space="preserve"> PAGEREF _Toc60431172 \h </w:instrText>
             </w:r>
             <w:r>
               <w:rPr>
@@ -1974,7 +1740,7 @@
               <w:sz w:val="22"/>
             </w:rPr>
           </w:pPr>
-          <w:hyperlink w:anchor="_Toc60360974" w:history="1">
+          <w:hyperlink w:anchor="_Toc60431173" w:history="1">
             <w:r>
               <w:rPr>
                 <w:rStyle w:val="Hyperlink"/>
@@ -2016,7 +1782,7 @@
                 <w:noProof/>
                 <w:webHidden/>
               </w:rPr>
-              <w:instrText xml:space="preserve"> PAGEREF _Toc60360974 \h </w:instrText>
+              <w:instrText xml:space="preserve"> PAGEREF _Toc60431173 \h </w:instrText>
             </w:r>
             <w:r>
               <w:rPr>
@@ -2060,7 +1826,7 @@
               <w:sz w:val="22"/>
             </w:rPr>
           </w:pPr>
-          <w:hyperlink w:anchor="_Toc60360975" w:history="1">
+          <w:hyperlink w:anchor="_Toc60431174" w:history="1">
             <w:r>
               <w:rPr>
                 <w:rStyle w:val="Hyperlink"/>
@@ -2102,7 +1868,7 @@
                 <w:noProof/>
                 <w:webHidden/>
               </w:rPr>
-              <w:instrText xml:space="preserve"> PAGEREF _Toc60360975 \h </w:instrText>
+              <w:instrText xml:space="preserve"> PAGEREF _Toc60431174 \h </w:instrText>
             </w:r>
             <w:r>
               <w:rPr>
@@ -2146,7 +1912,7 @@
               <w:sz w:val="22"/>
             </w:rPr>
           </w:pPr>
-          <w:hyperlink w:anchor="_Toc60360976" w:history="1">
+          <w:hyperlink w:anchor="_Toc60431175" w:history="1">
             <w:r>
               <w:rPr>
                 <w:rStyle w:val="Hyperlink"/>
@@ -2188,7 +1954,7 @@
                 <w:noProof/>
                 <w:webHidden/>
               </w:rPr>
-              <w:instrText xml:space="preserve"> PAGEREF _Toc60360976 \h </w:instrText>
+              <w:instrText xml:space="preserve"> PAGEREF _Toc60431175 \h </w:instrText>
             </w:r>
             <w:r>
               <w:rPr>
@@ -2232,7 +1998,7 @@
               <w:sz w:val="22"/>
             </w:rPr>
           </w:pPr>
-          <w:hyperlink w:anchor="_Toc60360977" w:history="1">
+          <w:hyperlink w:anchor="_Toc60431176" w:history="1">
             <w:r>
               <w:rPr>
                 <w:rStyle w:val="Hyperlink"/>
@@ -2274,7 +2040,7 @@
                 <w:noProof/>
                 <w:webHidden/>
               </w:rPr>
-              <w:instrText xml:space="preserve"> PAGEREF _Toc60360977 \h </w:instrText>
+              <w:instrText xml:space="preserve"> PAGEREF _Toc60431176 \h </w:instrText>
             </w:r>
             <w:r>
               <w:rPr>
@@ -2318,7 +2084,7 @@
               <w:sz w:val="22"/>
             </w:rPr>
           </w:pPr>
-          <w:hyperlink w:anchor="_Toc60360978" w:history="1">
+          <w:hyperlink w:anchor="_Toc60431177" w:history="1">
             <w:r>
               <w:rPr>
                 <w:rStyle w:val="Hyperlink"/>
@@ -2360,7 +2126,7 @@
                 <w:noProof/>
                 <w:webHidden/>
               </w:rPr>
-              <w:instrText xml:space="preserve"> PAGEREF _Toc60360978 \h </w:instrText>
+              <w:instrText xml:space="preserve"> PAGEREF _Toc60431177 \h </w:instrText>
             </w:r>
             <w:r>
               <w:rPr>
@@ -2380,7 +2146,7 @@
                 <w:noProof/>
                 <w:webHidden/>
               </w:rPr>
-              <w:t>37</w:t>
+              <w:t>38</w:t>
             </w:r>
             <w:r>
               <w:rPr>
@@ -2403,7 +2169,7 @@
               <w:sz w:val="22"/>
             </w:rPr>
           </w:pPr>
-          <w:hyperlink w:anchor="_Toc60360979" w:history="1">
+          <w:hyperlink w:anchor="_Toc60431178" w:history="1">
             <w:r>
               <w:rPr>
                 <w:rStyle w:val="Hyperlink"/>
@@ -2430,7 +2196,7 @@
                 <w:noProof/>
                 <w:webHidden/>
               </w:rPr>
-              <w:instrText xml:space="preserve"> PAGEREF _Toc60360979 \h </w:instrText>
+              <w:instrText xml:space="preserve"> PAGEREF _Toc60431178 \h </w:instrText>
             </w:r>
             <w:r>
               <w:rPr>
@@ -2450,7 +2216,7 @@
                 <w:noProof/>
                 <w:webHidden/>
               </w:rPr>
-              <w:t>39</w:t>
+              <w:t>41</w:t>
             </w:r>
             <w:r>
               <w:rPr>
@@ -2474,7 +2240,7 @@
               <w:sz w:val="22"/>
             </w:rPr>
           </w:pPr>
-          <w:hyperlink w:anchor="_Toc60360980" w:history="1">
+          <w:hyperlink w:anchor="_Toc60431179" w:history="1">
             <w:r>
               <w:rPr>
                 <w:rStyle w:val="Hyperlink"/>
@@ -2516,7 +2282,7 @@
                 <w:noProof/>
                 <w:webHidden/>
               </w:rPr>
-              <w:instrText xml:space="preserve"> PAGEREF _Toc60360980 \h </w:instrText>
+              <w:instrText xml:space="preserve"> PAGEREF _Toc60431179 \h </w:instrText>
             </w:r>
             <w:r>
               <w:rPr>
@@ -2536,7 +2302,7 @@
                 <w:noProof/>
                 <w:webHidden/>
               </w:rPr>
-              <w:t>39</w:t>
+              <w:t>41</w:t>
             </w:r>
             <w:r>
               <w:rPr>
@@ -2560,7 +2326,7 @@
               <w:sz w:val="22"/>
             </w:rPr>
           </w:pPr>
-          <w:hyperlink w:anchor="_Toc60360981" w:history="1">
+          <w:hyperlink w:anchor="_Toc60431180" w:history="1">
             <w:r>
               <w:rPr>
                 <w:rStyle w:val="Hyperlink"/>
@@ -2602,7 +2368,7 @@
                 <w:noProof/>
                 <w:webHidden/>
               </w:rPr>
-              <w:instrText xml:space="preserve"> PAGEREF _Toc60360981 \h </w:instrText>
+              <w:instrText xml:space="preserve"> PAGEREF _Toc60431180 \h </w:instrText>
             </w:r>
             <w:r>
               <w:rPr>
@@ -2622,7 +2388,7 @@
                 <w:noProof/>
                 <w:webHidden/>
               </w:rPr>
-              <w:t>39</w:t>
+              <w:t>41</w:t>
             </w:r>
             <w:r>
               <w:rPr>
@@ -2646,7 +2412,7 @@
               <w:sz w:val="22"/>
             </w:rPr>
           </w:pPr>
-          <w:hyperlink w:anchor="_Toc60360982" w:history="1">
+          <w:hyperlink w:anchor="_Toc60431181" w:history="1">
             <w:r>
               <w:rPr>
                 <w:rStyle w:val="Hyperlink"/>
@@ -2667,21 +2433,7 @@
                 <w:rStyle w:val="Hyperlink"/>
                 <w:noProof/>
               </w:rPr>
-              <w:t xml:space="preserve">HẠN </w:t>
-            </w:r>
-            <w:r>
-              <w:rPr>
-                <w:rStyle w:val="Hyperlink"/>
-                <w:noProof/>
-              </w:rPr>
-              <w:t>C</w:t>
-            </w:r>
-            <w:r>
-              <w:rPr>
-                <w:rStyle w:val="Hyperlink"/>
-                <w:noProof/>
-              </w:rPr>
-              <w:t>HẾ</w:t>
+              <w:t>HẠN CHẾ</w:t>
             </w:r>
             <w:r>
               <w:rPr>
@@ -2702,7 +2454,7 @@
                 <w:noProof/>
                 <w:webHidden/>
               </w:rPr>
-              <w:instrText xml:space="preserve"> PAGEREF _Toc60360982 \h </w:instrText>
+              <w:instrText xml:space="preserve"> PAGEREF _Toc60431181 \h </w:instrText>
             </w:r>
             <w:r>
               <w:rPr>
@@ -2722,7 +2474,7 @@
                 <w:noProof/>
                 <w:webHidden/>
               </w:rPr>
-              <w:t>40</w:t>
+              <w:t>42</w:t>
             </w:r>
             <w:r>
               <w:rPr>
@@ -2746,7 +2498,7 @@
               <w:sz w:val="22"/>
             </w:rPr>
           </w:pPr>
-          <w:hyperlink w:anchor="_Toc60360983" w:history="1">
+          <w:hyperlink w:anchor="_Toc60431182" w:history="1">
             <w:r>
               <w:rPr>
                 <w:rStyle w:val="Hyperlink"/>
@@ -2788,7 +2540,7 @@
                 <w:noProof/>
                 <w:webHidden/>
               </w:rPr>
-              <w:instrText xml:space="preserve"> PAGEREF _Toc60360983 \h </w:instrText>
+              <w:instrText xml:space="preserve"> PAGEREF _Toc60431182 \h </w:instrText>
             </w:r>
             <w:r>
               <w:rPr>
@@ -2808,7 +2560,7 @@
                 <w:noProof/>
                 <w:webHidden/>
               </w:rPr>
-              <w:t>40</w:t>
+              <w:t>43</w:t>
             </w:r>
             <w:r>
               <w:rPr>
@@ -2831,7 +2583,7 @@
               <w:sz w:val="22"/>
             </w:rPr>
           </w:pPr>
-          <w:hyperlink w:anchor="_Toc60360984" w:history="1">
+          <w:hyperlink w:anchor="_Toc60431183" w:history="1">
             <w:r>
               <w:rPr>
                 <w:rStyle w:val="Hyperlink"/>
@@ -2858,7 +2610,7 @@
                 <w:noProof/>
                 <w:webHidden/>
               </w:rPr>
-              <w:instrText xml:space="preserve"> PAGEREF _Toc60360984 \h </w:instrText>
+              <w:instrText xml:space="preserve"> PAGEREF _Toc60431183 \h </w:instrText>
             </w:r>
             <w:r>
               <w:rPr>
@@ -2878,7 +2630,7 @@
                 <w:noProof/>
                 <w:webHidden/>
               </w:rPr>
-              <w:t>40</w:t>
+              <w:t>43</w:t>
             </w:r>
             <w:r>
               <w:rPr>
@@ -2903,241 +2655,229 @@
     </w:sdt>
     <w:p>
       <w:pPr>
+        <w:spacing w:line="259" w:lineRule="auto"/>
+        <w:rPr>
+          <w:rFonts w:eastAsiaTheme="majorEastAsia" w:cstheme="majorBidi"/>
+          <w:b/>
+          <w:sz w:val="32"/>
+          <w:szCs w:val="32"/>
+        </w:rPr>
+      </w:pPr>
+      <w:r>
+        <w:rPr>
+          <w:rFonts w:eastAsiaTheme="majorEastAsia" w:cstheme="majorBidi"/>
+          <w:b/>
+          <w:sz w:val="32"/>
+          <w:szCs w:val="32"/>
+        </w:rPr>
+        <w:br w:type="page"/>
+      </w:r>
+    </w:p>
+    <w:p>
+      <w:pPr>
         <w:pStyle w:val="Heading1"/>
         <w:jc w:val="left"/>
       </w:pPr>
-      <w:r>
-        <w:br w:type="page"/>
-      </w:r>
     </w:p>
     <w:p>
       <w:pPr>
         <w:pStyle w:val="Heading1"/>
-      </w:pPr>
-      <w:bookmarkStart w:id="1" w:name="_Toc60235829"/>
-      <w:bookmarkStart w:id="2" w:name="_Toc60360959"/>
-      <w:r>
-        <w:lastRenderedPageBreak/>
-        <w:t>CÁC KÝ KIỆU VÀ TỪ VIẾT TẮT</w:t>
-      </w:r>
+        <w:ind w:left="2160" w:firstLine="720"/>
+        <w:jc w:val="left"/>
+      </w:pPr>
+      <w:bookmarkStart w:id="2" w:name="_Toc60431161"/>
+      <w:r>
+        <w:t>PHẦN GIỚI THIỆU</w:t>
+      </w:r>
+      <w:bookmarkEnd w:id="0"/>
       <w:bookmarkEnd w:id="1"/>
       <w:bookmarkEnd w:id="2"/>
     </w:p>
     <w:p>
       <w:pPr>
-        <w:pStyle w:val="Heading1"/>
-      </w:pPr>
-      <w:bookmarkStart w:id="3" w:name="_Toc60235830"/>
-      <w:bookmarkStart w:id="4" w:name="_Toc60360960"/>
-      <w:r>
-        <w:t>DANH MỤC BẢNG</w:t>
+        <w:pStyle w:val="Heading2"/>
+      </w:pPr>
+      <w:bookmarkStart w:id="3" w:name="_Toc60235833"/>
+      <w:bookmarkStart w:id="4" w:name="_Toc60360963"/>
+      <w:bookmarkStart w:id="5" w:name="_Toc60431162"/>
+      <w:r>
+        <w:t>I.</w:t>
+      </w:r>
+      <w:r>
+        <w:tab/>
+      </w:r>
+      <w:r>
+        <w:t>ĐẶT VẤN ĐỀ</w:t>
       </w:r>
       <w:bookmarkEnd w:id="3"/>
       <w:bookmarkEnd w:id="4"/>
+      <w:bookmarkEnd w:id="5"/>
+    </w:p>
+    <w:p/>
+    <w:p>
+      <w:pPr>
+        <w:ind w:firstLine="720"/>
+        <w:jc w:val="both"/>
+      </w:pPr>
+      <w:r>
+        <w:t xml:space="preserve">Trong thời buổi hiện nay, khi mà công nghệ phát triển, công nghệ thông tin ngày càng phát triển trên thế giới cũng như Việt Nam và dần khẳng định được vị thế của mình trong nền kinh tế thị trường.Cùng với đó là sự ra đời của các ngôn ngữ lâp trình cho phép thiết kế và xây dựng các ứng dụng thương mại điện tử dưới nhiều hình thức khác nhau.Và một trong những ứng dụng của thương mại điện tử phổ biến ở nước ta là kinh doanh bán </w:t>
+      </w:r>
+      <w:r>
+        <w:t xml:space="preserve">hàng qua </w:t>
+      </w:r>
+      <w:r>
+        <w:t>internet. Dịch vụ này cho phép người dùng tìm kiếm, chọn lựa và mua các sản phẩm cần thiết mà không cần phải trực tiếp đến cửa hàng mua hàng về nhà, mà chỉ cần sử dụng một thiết bị máy tính, điện thoại có kết nối internet để truy cập vào website.</w:t>
+      </w:r>
     </w:p>
     <w:p>
       <w:pPr>
-        <w:pStyle w:val="Heading1"/>
-      </w:pPr>
-      <w:bookmarkStart w:id="5" w:name="_Toc60235831"/>
-      <w:bookmarkStart w:id="6" w:name="_Toc60360961"/>
-      <w:r>
-        <w:t>DANH MỤC HÌNH ẢNH</w:t>
-      </w:r>
-      <w:bookmarkEnd w:id="5"/>
-      <w:bookmarkEnd w:id="6"/>
+        <w:ind w:firstLine="720"/>
+      </w:pPr>
+      <w:r>
+        <w:t xml:space="preserve">Hiểu được các vấn đề đó cũng như mong muốn đưa các sản phẩm </w:t>
+      </w:r>
+      <w:r>
+        <w:t xml:space="preserve">về bánh ngọt – những sản phẩn không thể thiết từ nhu cầu ăn uống hằng ngày đến những bữa tiệc, kỷ niêm, </w:t>
+      </w:r>
+      <w:r>
+        <w:t>đến với nhiều người tiêu dùng.</w:t>
+      </w:r>
+      <w:r>
+        <w:t xml:space="preserve"> </w:t>
+      </w:r>
+      <w:r>
+        <w:t xml:space="preserve">Vì vậy em thực hiện đề tài: Xây dựng website </w:t>
+      </w:r>
+      <w:r>
+        <w:t>bán bánh ngọt online</w:t>
+      </w:r>
+      <w:r>
+        <w:t xml:space="preserve"> với mục đích xây dựng một hệ thống bán hàng qua mạng uy tín, đơn giản, thân thiện, cũng như đem lại cho khách hàng những lựa chọn tốt nhất khi mua hàng cũng như các dịch vụ của website.</w:t>
+      </w:r>
     </w:p>
     <w:p>
       <w:pPr>
-        <w:pStyle w:val="Heading1"/>
-      </w:pPr>
-      <w:bookmarkStart w:id="7" w:name="_Toc60235832"/>
-      <w:bookmarkStart w:id="8" w:name="_Toc60360962"/>
-      <w:r>
-        <w:t>PHẦN GIỚI THIỆU</w:t>
-      </w:r>
+        <w:ind w:firstLine="720"/>
+      </w:pPr>
+    </w:p>
+    <w:p/>
+    <w:p>
+      <w:r>
+        <w:br w:type="page"/>
+      </w:r>
+    </w:p>
+    <w:p>
+      <w:pPr>
+        <w:pStyle w:val="Heading2"/>
+      </w:pPr>
+      <w:bookmarkStart w:id="6" w:name="_Toc60235834"/>
+      <w:bookmarkStart w:id="7" w:name="_Toc60360964"/>
+      <w:bookmarkStart w:id="8" w:name="_Toc60431163"/>
+      <w:r>
+        <w:lastRenderedPageBreak/>
+        <w:t>II</w:t>
+      </w:r>
+      <w:r>
+        <w:t>.</w:t>
+      </w:r>
+      <w:r>
+        <w:tab/>
+        <w:t>MỤC TIÊU ĐỀ TÀI</w:t>
+      </w:r>
+      <w:bookmarkEnd w:id="6"/>
       <w:bookmarkEnd w:id="7"/>
       <w:bookmarkEnd w:id="8"/>
     </w:p>
     <w:p>
       <w:pPr>
+        <w:ind w:firstLine="720"/>
+      </w:pPr>
+      <w:r>
+        <w:t xml:space="preserve">Xây dựng website </w:t>
+      </w:r>
+      <w:r>
+        <w:t xml:space="preserve">bán bánh </w:t>
+      </w:r>
+      <w:r>
+        <w:t xml:space="preserve">ra đời nhầm </w:t>
+      </w:r>
+      <w:r>
+        <w:t>đáp ứng nhu cầu người tiêu dùng</w:t>
+      </w:r>
+      <w:r>
+        <w:t xml:space="preserve"> diễn ra tiện lợi và nhanh chóng nhất.</w:t>
+      </w:r>
+    </w:p>
+    <w:p>
+      <w:r>
+        <w:t xml:space="preserve">Các chức năng được hoàn thiện, bổ sung cho website bao gồm: </w:t>
+      </w:r>
+    </w:p>
+    <w:p>
+      <w:r>
+        <w:t>•</w:t>
+      </w:r>
+      <w:r>
+        <w:tab/>
+        <w:t>Giao diện dễ sử dụng, có tính thẩm mỹ</w:t>
+      </w:r>
+      <w:r>
+        <w:t xml:space="preserve"> cáo, đơn</w:t>
+      </w:r>
+      <w:r>
+        <w:t xml:space="preserve"> giản phù hợ</w:t>
+      </w:r>
+      <w:r>
+        <w:t>p</w:t>
+      </w:r>
+    </w:p>
+    <w:p>
+      <w:r>
+        <w:t>•</w:t>
+      </w:r>
+      <w:r>
+        <w:tab/>
+        <w:t>Cho phép khách hàng đăng ký thành viên và đảm bảo bí mật thông tin.</w:t>
+      </w:r>
+    </w:p>
+    <w:p>
+      <w:r>
+        <w:t>•</w:t>
+      </w:r>
+      <w:r>
+        <w:tab/>
+        <w:t>Thông tin sản phẩm phong phú, đa dạng.</w:t>
+      </w:r>
+    </w:p>
+    <w:p>
+      <w:r>
+        <w:t>•</w:t>
+      </w:r>
+      <w:r>
+        <w:tab/>
+        <w:t>Luôn cập nhật, giới thiệu các sản phẩm mới nhất</w:t>
+      </w:r>
+    </w:p>
+    <w:p>
+      <w:pPr>
         <w:pStyle w:val="Heading2"/>
       </w:pPr>
-      <w:bookmarkStart w:id="9" w:name="_Toc60235833"/>
-      <w:bookmarkStart w:id="10" w:name="_Toc60360963"/>
-      <w:r>
-        <w:t>I.</w:t>
+      <w:bookmarkStart w:id="9" w:name="_Toc60235835"/>
+      <w:bookmarkStart w:id="10" w:name="_Toc60360965"/>
+      <w:bookmarkStart w:id="11" w:name="_Toc60431164"/>
+      <w:r>
+        <w:t>III</w:t>
+      </w:r>
+      <w:r>
+        <w:t>.</w:t>
       </w:r>
       <w:r>
         <w:tab/>
-      </w:r>
-      <w:r>
-        <w:t>ĐẶT VẤN ĐỀ</w:t>
+        <w:t>PHẠM VI ĐỀ TÀI</w:t>
       </w:r>
       <w:bookmarkEnd w:id="9"/>
       <w:bookmarkEnd w:id="10"/>
-    </w:p>
-    <w:p/>
-    <w:p>
-      <w:pPr>
-        <w:ind w:firstLine="720"/>
-        <w:jc w:val="both"/>
-      </w:pPr>
-      <w:r>
-        <w:t xml:space="preserve">Trong thời buổi hiện nay, khi mà công nghệ phát triển, công nghệ thông tin ngày càng phát triển trên thế giới cũng như Việt Nam và dần khẳng định được vị thế của mình trong nền kinh tế thị trường.Cùng với đó là sự ra đời của các ngôn ngữ lâp trình cho phép thiết kế và xây dựng các ứng dụng thương mại điện tử dưới nhiều hình thức khác nhau.Và một trong những ứng dụng của thương mại điện tử phổ biến ở nước ta là kinh doanh bán </w:t>
-      </w:r>
-      <w:r>
-        <w:t xml:space="preserve">hàng qua </w:t>
-      </w:r>
-      <w:r>
-        <w:t>internet. Dịch vụ này cho phép người dùng tìm kiếm, chọn lựa và mua các sản phẩm cần thiết mà không cần phải trực tiếp đến cửa hàng mua hàng về nhà, mà chỉ cần sử dụng một thiết bị máy tính, điện thoại có kết nối internet để truy cập vào website.</w:t>
-      </w:r>
-    </w:p>
-    <w:p>
-      <w:pPr>
-        <w:ind w:firstLine="720"/>
-      </w:pPr>
-      <w:r>
-        <w:t xml:space="preserve">Hiểu được các vấn đề đó cũng như mong muốn đưa các sản phẩm </w:t>
-      </w:r>
-      <w:r>
-        <w:t xml:space="preserve">về bánh ngọt – những sản phẩn không thể thiết từ nhu cầu ăn uống hằng ngày đến những bữa tiệc, kỷ niêm, </w:t>
-      </w:r>
-      <w:r>
-        <w:t>đến với nhiều người tiêu dùng.</w:t>
-      </w:r>
-      <w:r>
-        <w:t xml:space="preserve"> </w:t>
-      </w:r>
-      <w:r>
-        <w:t xml:space="preserve">Vì vậy em thực hiện đề tài: Xây dựng website </w:t>
-      </w:r>
-      <w:r>
-        <w:t>bán bánh ngọt online</w:t>
-      </w:r>
-      <w:r>
-        <w:t xml:space="preserve"> với mục đích xây dựng một hệ thống bán hàng qua mạng uy tín, đơn giản, thân thiện, cũng như đem lại cho khách hàng những lựa chọn tốt nhất khi mua hàng cũng như các dịch vụ của website.</w:t>
-      </w:r>
-    </w:p>
-    <w:p>
-      <w:pPr>
-        <w:ind w:firstLine="720"/>
-      </w:pPr>
-    </w:p>
-    <w:p/>
-    <w:p>
-      <w:r>
-        <w:br w:type="page"/>
-      </w:r>
-    </w:p>
-    <w:p>
-      <w:pPr>
-        <w:pStyle w:val="Heading2"/>
-      </w:pPr>
-      <w:bookmarkStart w:id="11" w:name="_Toc60235834"/>
-      <w:bookmarkStart w:id="12" w:name="_Toc60360964"/>
-      <w:r>
-        <w:lastRenderedPageBreak/>
-        <w:t>II</w:t>
-      </w:r>
-      <w:r>
-        <w:t>.</w:t>
-      </w:r>
-      <w:r>
-        <w:tab/>
-        <w:t>MỤC TIÊU ĐỀ TÀI</w:t>
-      </w:r>
       <w:bookmarkEnd w:id="11"/>
-      <w:bookmarkEnd w:id="12"/>
-    </w:p>
-    <w:p>
-      <w:pPr>
-        <w:ind w:firstLine="720"/>
-      </w:pPr>
-      <w:r>
-        <w:t xml:space="preserve">Xây dựng website </w:t>
-      </w:r>
-      <w:r>
-        <w:t xml:space="preserve">bán bánh </w:t>
-      </w:r>
-      <w:r>
-        <w:t xml:space="preserve">ra đời nhầm </w:t>
-      </w:r>
-      <w:r>
-        <w:t>đáp ứng nhu cầu người tiêu dùng</w:t>
-      </w:r>
-      <w:r>
-        <w:t xml:space="preserve"> diễn ra tiện lợi và nhanh chóng nhất.</w:t>
-      </w:r>
-    </w:p>
-    <w:p>
-      <w:r>
-        <w:t xml:space="preserve">Các chức năng được hoàn thiện, bổ sung cho website bao gồm: </w:t>
-      </w:r>
-    </w:p>
-    <w:p>
-      <w:r>
-        <w:t>•</w:t>
-      </w:r>
-      <w:r>
-        <w:tab/>
-        <w:t>Giao diện dễ sử dụng, có tính thẩm mỹ</w:t>
-      </w:r>
-      <w:r>
-        <w:t xml:space="preserve"> cáo, đơn</w:t>
-      </w:r>
-      <w:r>
-        <w:t xml:space="preserve"> giản phù hợ</w:t>
-      </w:r>
-      <w:r>
-        <w:t>p</w:t>
-      </w:r>
-    </w:p>
-    <w:p>
-      <w:r>
-        <w:t>•</w:t>
-      </w:r>
-      <w:r>
-        <w:tab/>
-        <w:t>Cho phép khách hàng đăng ký thành viên và đảm bảo bí mật thông tin.</w:t>
-      </w:r>
-    </w:p>
-    <w:p>
-      <w:r>
-        <w:t>•</w:t>
-      </w:r>
-      <w:r>
-        <w:tab/>
-        <w:t>Thông tin sản phẩm phong phú, đa dạng.</w:t>
-      </w:r>
-    </w:p>
-    <w:p>
-      <w:r>
-        <w:t>•</w:t>
-      </w:r>
-      <w:r>
-        <w:tab/>
-        <w:t>Luôn cập nhật, giới thiệu các sản phẩm mới nhất</w:t>
-      </w:r>
-    </w:p>
-    <w:p>
-      <w:pPr>
-        <w:pStyle w:val="Heading2"/>
-      </w:pPr>
-      <w:bookmarkStart w:id="13" w:name="_Toc60235835"/>
-      <w:bookmarkStart w:id="14" w:name="_Toc60360965"/>
-      <w:r>
-        <w:t>III</w:t>
-      </w:r>
-      <w:r>
-        <w:t>.</w:t>
-      </w:r>
-      <w:r>
-        <w:tab/>
-        <w:t>PHẠM VI ĐỀ TÀI</w:t>
-      </w:r>
-      <w:bookmarkEnd w:id="13"/>
-      <w:bookmarkEnd w:id="14"/>
     </w:p>
     <w:p>
       <w:pPr>
@@ -3167,8 +2907,9 @@
       <w:pPr>
         <w:pStyle w:val="Heading2"/>
       </w:pPr>
-      <w:bookmarkStart w:id="15" w:name="_Toc60235836"/>
-      <w:bookmarkStart w:id="16" w:name="_Toc60360966"/>
+      <w:bookmarkStart w:id="12" w:name="_Toc60235836"/>
+      <w:bookmarkStart w:id="13" w:name="_Toc60360966"/>
+      <w:bookmarkStart w:id="14" w:name="_Toc60431165"/>
       <w:r>
         <w:t>I</w:t>
       </w:r>
@@ -3179,24 +2920,27 @@
         <w:tab/>
         <w:t>PHƯƠNG PHÁP NGHIÊN CỨU</w:t>
       </w:r>
+      <w:bookmarkEnd w:id="12"/>
+      <w:bookmarkEnd w:id="13"/>
+      <w:bookmarkEnd w:id="14"/>
+    </w:p>
+    <w:p>
+      <w:pPr>
+        <w:pStyle w:val="Heading3"/>
+      </w:pPr>
+      <w:bookmarkStart w:id="15" w:name="_Toc60235837"/>
+      <w:bookmarkStart w:id="16" w:name="_Toc60360967"/>
+      <w:bookmarkStart w:id="17" w:name="_Toc60431166"/>
+      <w:r>
+        <w:t>1.</w:t>
+      </w:r>
+      <w:r>
+        <w:tab/>
+        <w:t>Về lý thuyết:</w:t>
+      </w:r>
       <w:bookmarkEnd w:id="15"/>
       <w:bookmarkEnd w:id="16"/>
-    </w:p>
-    <w:p>
-      <w:pPr>
-        <w:pStyle w:val="Heading3"/>
-      </w:pPr>
-      <w:bookmarkStart w:id="17" w:name="_Toc60235837"/>
-      <w:bookmarkStart w:id="18" w:name="_Toc60360967"/>
-      <w:r>
-        <w:t>1.</w:t>
-      </w:r>
-      <w:r>
-        <w:tab/>
-        <w:t>Về lý thuyết:</w:t>
-      </w:r>
       <w:bookmarkEnd w:id="17"/>
-      <w:bookmarkEnd w:id="18"/>
     </w:p>
     <w:p>
       <w:pPr>
@@ -3262,8 +3006,9 @@
       <w:pPr>
         <w:pStyle w:val="Heading3"/>
       </w:pPr>
-      <w:bookmarkStart w:id="19" w:name="_Toc60235838"/>
-      <w:bookmarkStart w:id="20" w:name="_Toc60360968"/>
+      <w:bookmarkStart w:id="18" w:name="_Toc60235838"/>
+      <w:bookmarkStart w:id="19" w:name="_Toc60360968"/>
+      <w:bookmarkStart w:id="20" w:name="_Toc60431167"/>
       <w:r>
         <w:lastRenderedPageBreak/>
         <w:t>2.</w:t>
@@ -3272,6 +3017,7 @@
         <w:tab/>
         <w:t>Về ứng dụng:</w:t>
       </w:r>
+      <w:bookmarkEnd w:id="18"/>
       <w:bookmarkEnd w:id="19"/>
       <w:bookmarkEnd w:id="20"/>
     </w:p>
@@ -3308,18 +3054,21 @@
       </w:r>
       <w:bookmarkStart w:id="21" w:name="_Toc60235839"/>
       <w:bookmarkStart w:id="22" w:name="_Toc60360969"/>
+      <w:bookmarkStart w:id="23" w:name="_Toc60431168"/>
       <w:r>
         <w:t>PHẦN NỘI DUNG</w:t>
       </w:r>
       <w:bookmarkEnd w:id="21"/>
       <w:bookmarkEnd w:id="22"/>
+      <w:bookmarkEnd w:id="23"/>
     </w:p>
     <w:p>
       <w:pPr>
         <w:pStyle w:val="Heading2"/>
       </w:pPr>
-      <w:bookmarkStart w:id="23" w:name="_Toc60235840"/>
-      <w:bookmarkStart w:id="24" w:name="_Toc60360970"/>
+      <w:bookmarkStart w:id="24" w:name="_Toc60235840"/>
+      <w:bookmarkStart w:id="25" w:name="_Toc60360970"/>
+      <w:bookmarkStart w:id="26" w:name="_Toc60431169"/>
       <w:r>
         <w:t>I.</w:t>
       </w:r>
@@ -3327,8 +3076,9 @@
         <w:tab/>
         <w:t>MÔ TẢ BÀI TOÁN</w:t>
       </w:r>
-      <w:bookmarkEnd w:id="23"/>
       <w:bookmarkEnd w:id="24"/>
+      <w:bookmarkEnd w:id="25"/>
+      <w:bookmarkEnd w:id="26"/>
       <w:r>
         <w:t xml:space="preserve"> </w:t>
       </w:r>
@@ -3337,8 +3087,9 @@
       <w:pPr>
         <w:pStyle w:val="Heading3"/>
       </w:pPr>
-      <w:bookmarkStart w:id="25" w:name="_Toc60235841"/>
-      <w:bookmarkStart w:id="26" w:name="_Toc60360971"/>
+      <w:bookmarkStart w:id="27" w:name="_Toc60235841"/>
+      <w:bookmarkStart w:id="28" w:name="_Toc60360971"/>
+      <w:bookmarkStart w:id="29" w:name="_Toc60431170"/>
       <w:r>
         <w:t>1.</w:t>
       </w:r>
@@ -3346,8 +3097,9 @@
         <w:tab/>
         <w:t>MÔ TẢ TỔNG QUAN</w:t>
       </w:r>
-      <w:bookmarkEnd w:id="25"/>
-      <w:bookmarkEnd w:id="26"/>
+      <w:bookmarkEnd w:id="27"/>
+      <w:bookmarkEnd w:id="28"/>
+      <w:bookmarkEnd w:id="29"/>
     </w:p>
     <w:p>
       <w:pPr>
@@ -4305,8 +4057,9 @@
       <w:pPr>
         <w:pStyle w:val="Heading3"/>
       </w:pPr>
-      <w:bookmarkStart w:id="27" w:name="_Toc60235842"/>
-      <w:bookmarkStart w:id="28" w:name="_Toc60360972"/>
+      <w:bookmarkStart w:id="30" w:name="_Toc60235842"/>
+      <w:bookmarkStart w:id="31" w:name="_Toc60360972"/>
+      <w:bookmarkStart w:id="32" w:name="_Toc60431171"/>
       <w:r>
         <w:t>2</w:t>
       </w:r>
@@ -4317,8 +4070,9 @@
         <w:tab/>
         <w:t>CÁC YÊU CẦU GIAO TIẾP BÊN NGOÀI</w:t>
       </w:r>
-      <w:bookmarkEnd w:id="27"/>
-      <w:bookmarkEnd w:id="28"/>
+      <w:bookmarkEnd w:id="30"/>
+      <w:bookmarkEnd w:id="31"/>
+      <w:bookmarkEnd w:id="32"/>
     </w:p>
     <w:p>
       <w:pPr>
@@ -4649,8 +4403,9 @@
       <w:pPr>
         <w:pStyle w:val="Heading3"/>
       </w:pPr>
-      <w:bookmarkStart w:id="29" w:name="_Toc60235843"/>
-      <w:bookmarkStart w:id="30" w:name="_Toc60360973"/>
+      <w:bookmarkStart w:id="33" w:name="_Toc60235843"/>
+      <w:bookmarkStart w:id="34" w:name="_Toc60360973"/>
+      <w:bookmarkStart w:id="35" w:name="_Toc60431172"/>
       <w:r>
         <w:lastRenderedPageBreak/>
         <w:t>3</w:t>
@@ -4664,8 +4419,9 @@
       <w:r>
         <w:t>CÁC TÍNH NĂNG CỦA HỆ THỐNG</w:t>
       </w:r>
-      <w:bookmarkEnd w:id="29"/>
-      <w:bookmarkEnd w:id="30"/>
+      <w:bookmarkEnd w:id="33"/>
+      <w:bookmarkEnd w:id="34"/>
+      <w:bookmarkEnd w:id="35"/>
     </w:p>
     <w:p>
       <w:pPr>
@@ -11623,8 +11379,9 @@
       <w:pPr>
         <w:pStyle w:val="Heading2"/>
       </w:pPr>
-      <w:bookmarkStart w:id="31" w:name="_Toc60235845"/>
-      <w:bookmarkStart w:id="32" w:name="_Toc60360974"/>
+      <w:bookmarkStart w:id="36" w:name="_Toc60235845"/>
+      <w:bookmarkStart w:id="37" w:name="_Toc60360974"/>
+      <w:bookmarkStart w:id="38" w:name="_Toc60431173"/>
       <w:r>
         <w:lastRenderedPageBreak/>
         <w:t>II.</w:t>
@@ -11635,15 +11392,17 @@
       <w:r>
         <w:t>THIẾT KẾ VÀ CÀI ĐẶT GIẢI PHÁP</w:t>
       </w:r>
-      <w:bookmarkEnd w:id="31"/>
-      <w:bookmarkEnd w:id="32"/>
+      <w:bookmarkEnd w:id="36"/>
+      <w:bookmarkEnd w:id="37"/>
+      <w:bookmarkEnd w:id="38"/>
     </w:p>
     <w:p>
       <w:pPr>
         <w:pStyle w:val="Heading3"/>
       </w:pPr>
-      <w:bookmarkStart w:id="33" w:name="_Toc60235846"/>
-      <w:bookmarkStart w:id="34" w:name="_Toc60360975"/>
+      <w:bookmarkStart w:id="39" w:name="_Toc60235846"/>
+      <w:bookmarkStart w:id="40" w:name="_Toc60360975"/>
+      <w:bookmarkStart w:id="41" w:name="_Toc60431174"/>
       <w:r>
         <w:t>1.</w:t>
       </w:r>
@@ -11651,8 +11410,9 @@
         <w:tab/>
         <w:t>KIẾN TRÚC HỆ THỐNG</w:t>
       </w:r>
-      <w:bookmarkEnd w:id="33"/>
-      <w:bookmarkEnd w:id="34"/>
+      <w:bookmarkEnd w:id="39"/>
+      <w:bookmarkEnd w:id="40"/>
+      <w:bookmarkEnd w:id="41"/>
     </w:p>
     <w:p>
       <w:pPr>
@@ -11841,8 +11601,9 @@
       <w:pPr>
         <w:pStyle w:val="Heading3"/>
       </w:pPr>
-      <w:bookmarkStart w:id="35" w:name="_Toc60235847"/>
-      <w:bookmarkStart w:id="36" w:name="_Toc60360976"/>
+      <w:bookmarkStart w:id="42" w:name="_Toc60235847"/>
+      <w:bookmarkStart w:id="43" w:name="_Toc60360976"/>
+      <w:bookmarkStart w:id="44" w:name="_Toc60431175"/>
       <w:r>
         <w:t>2.</w:t>
       </w:r>
@@ -11850,8 +11611,9 @@
         <w:tab/>
         <w:t>THIẾT KẾ DỮ LIỆU</w:t>
       </w:r>
-      <w:bookmarkEnd w:id="35"/>
-      <w:bookmarkEnd w:id="36"/>
+      <w:bookmarkEnd w:id="42"/>
+      <w:bookmarkEnd w:id="43"/>
+      <w:bookmarkEnd w:id="44"/>
     </w:p>
     <w:p>
       <w:pPr>
@@ -11970,7 +11732,23 @@
       </w:pPr>
     </w:p>
     <w:p>
-      <w:r>
+      <w:pPr>
+        <w:ind w:firstLine="720"/>
+      </w:pPr>
+    </w:p>
+    <w:p>
+      <w:pPr>
+        <w:ind w:firstLine="720"/>
+      </w:pPr>
+    </w:p>
+    <w:p>
+      <w:pPr>
+        <w:ind w:firstLine="720"/>
+      </w:pPr>
+    </w:p>
+    <w:p>
+      <w:r>
+        <w:lastRenderedPageBreak/>
         <w:t xml:space="preserve">Bảng </w:t>
       </w:r>
       <w:r>
@@ -12087,7 +11865,6 @@
           </w:tcPr>
           <w:p>
             <w:r>
-              <w:lastRenderedPageBreak/>
               <w:t>1</w:t>
             </w:r>
           </w:p>
@@ -13067,6 +12844,7 @@
     <w:p/>
     <w:p>
       <w:r>
+        <w:lastRenderedPageBreak/>
         <w:t>Bảng customer</w:t>
       </w:r>
     </w:p>
@@ -13095,7 +12873,6 @@
           </w:tcPr>
           <w:p>
             <w:r>
-              <w:lastRenderedPageBreak/>
               <w:t>STT</w:t>
             </w:r>
           </w:p>
@@ -16211,8 +15988,9 @@
       <w:pPr>
         <w:pStyle w:val="Heading3"/>
       </w:pPr>
-      <w:bookmarkStart w:id="37" w:name="_Toc60235848"/>
-      <w:bookmarkStart w:id="38" w:name="_Toc60360977"/>
+      <w:bookmarkStart w:id="45" w:name="_Toc60235848"/>
+      <w:bookmarkStart w:id="46" w:name="_Toc60360977"/>
+      <w:bookmarkStart w:id="47" w:name="_Toc60431176"/>
       <w:r>
         <w:t>3.</w:t>
       </w:r>
@@ -16220,8 +15998,9 @@
         <w:tab/>
         <w:t>THIẾT KẾ CÁCH XỬ LÝ</w:t>
       </w:r>
-      <w:bookmarkEnd w:id="37"/>
-      <w:bookmarkEnd w:id="38"/>
+      <w:bookmarkEnd w:id="45"/>
+      <w:bookmarkEnd w:id="46"/>
+      <w:bookmarkEnd w:id="47"/>
     </w:p>
     <w:p>
       <w:pPr>
@@ -16289,10 +16068,13 @@
     </w:p>
     <w:p>
       <w:pPr>
+        <w:ind w:firstLine="360"/>
         <w:rPr>
           <w:lang w:val="vi-VN"/>
         </w:rPr>
       </w:pPr>
+      <w:bookmarkStart w:id="48" w:name="_GoBack"/>
+      <w:bookmarkEnd w:id="48"/>
       <w:r>
         <w:rPr>
           <w:rFonts w:asciiTheme="majorHAnsi" w:hAnsiTheme="majorHAnsi" w:cstheme="majorHAnsi"/>
@@ -16414,6 +16196,7 @@
     </w:p>
     <w:p>
       <w:pPr>
+        <w:ind w:firstLine="720"/>
         <w:rPr>
           <w:lang w:val="vi-VN"/>
         </w:rPr>
@@ -16531,6 +16314,7 @@
     </w:p>
     <w:p>
       <w:pPr>
+        <w:ind w:left="720"/>
         <w:rPr>
           <w:lang w:val="vi-VN"/>
         </w:rPr>
@@ -16540,6 +16324,7 @@
           <w:i/>
           <w:lang w:val="vi-VN"/>
         </w:rPr>
+        <w:lastRenderedPageBreak/>
         <w:t>Cách xử lý</w:t>
       </w:r>
       <w:r>
@@ -16548,13 +16333,6 @@
         </w:rPr>
         <w:t>:</w:t>
       </w:r>
-    </w:p>
-    <w:p>
-      <w:pPr>
-        <w:rPr>
-          <w:lang w:val="vi-VN"/>
-        </w:rPr>
-      </w:pPr>
       <w:r>
         <w:rPr>
           <w:rFonts w:asciiTheme="majorHAnsi" w:hAnsiTheme="majorHAnsi" w:cstheme="majorHAnsi"/>
@@ -16562,9 +16340,17 @@
           <w:sz w:val="26"/>
           <w:szCs w:val="26"/>
         </w:rPr>
-        <w:lastRenderedPageBreak/>
+        <w:t xml:space="preserve"> </w:t>
+      </w:r>
+      <w:r>
+        <w:rPr>
+          <w:rFonts w:asciiTheme="majorHAnsi" w:hAnsiTheme="majorHAnsi" w:cstheme="majorHAnsi"/>
+          <w:noProof/>
+          <w:sz w:val="26"/>
+          <w:szCs w:val="26"/>
+        </w:rPr>
         <w:drawing>
-          <wp:inline distT="0" distB="0" distL="0" distR="0" wp14:anchorId="7F0C8E69" wp14:editId="1FC04A8F">
+          <wp:inline distT="0" distB="0" distL="0" distR="0" wp14:anchorId="75E27E57" wp14:editId="0D15CA44">
             <wp:extent cx="4700954" cy="2881742"/>
             <wp:effectExtent l="0" t="0" r="4445" b="0"/>
             <wp:docPr id="8" name="Picture 8" descr="E:\Luận văn tốt nghiệp\Giao diện\Sơ đồ\dangxuat.PNG"/>
@@ -16621,31 +16407,741 @@
       </w:pPr>
     </w:p>
     <w:p>
-      <w:r>
-        <w:t>Còn một số phần nữa</w:t>
+      <w:pPr>
+        <w:pStyle w:val="Heading4"/>
+      </w:pPr>
+      <w:r>
+        <w:t>3.4.</w:t>
+      </w:r>
+      <w:r>
+        <w:tab/>
+        <w:t>Thêm mới sản phẩm</w:t>
       </w:r>
     </w:p>
     <w:p>
-      <w:r>
-        <w:t>…………..</w:t>
+      <w:pPr>
+        <w:numPr>
+          <w:ilvl w:val="0"/>
+          <w:numId w:val="37"/>
+        </w:numPr>
+        <w:rPr>
+          <w:lang w:val="vi-VN"/>
+        </w:rPr>
+      </w:pPr>
+      <w:r>
+        <w:rPr>
+          <w:b/>
+          <w:lang w:val="vi-VN"/>
+        </w:rPr>
+        <w:t xml:space="preserve">Mục đích: </w:t>
+      </w:r>
+      <w:r>
+        <w:rPr>
+          <w:lang w:val="vi-VN"/>
+        </w:rPr>
+        <w:t>Cho phép người dùng là QTV thêm mới một sản phẩm.</w:t>
+      </w:r>
+    </w:p>
+    <w:p>
+      <w:pPr>
+        <w:numPr>
+          <w:ilvl w:val="0"/>
+          <w:numId w:val="37"/>
+        </w:numPr>
+        <w:rPr>
+          <w:lang w:val="vi-VN"/>
+        </w:rPr>
+      </w:pPr>
+      <w:r>
+        <w:rPr>
+          <w:b/>
+          <w:lang w:val="vi-VN"/>
+        </w:rPr>
+        <w:t>Cách xử lý:</w:t>
+      </w:r>
+    </w:p>
+    <w:p>
+      <w:pPr>
+        <w:ind w:firstLine="720"/>
+        <w:rPr>
+          <w:lang w:val="vi-VN"/>
+        </w:rPr>
+      </w:pPr>
+      <w:r>
+        <w:rPr>
+          <w:rFonts w:asciiTheme="majorHAnsi" w:hAnsiTheme="majorHAnsi" w:cstheme="majorHAnsi"/>
+          <w:noProof/>
+          <w:sz w:val="26"/>
+          <w:szCs w:val="26"/>
+        </w:rPr>
+        <w:lastRenderedPageBreak/>
+        <w:drawing>
+          <wp:inline distT="0" distB="0" distL="0" distR="0" wp14:anchorId="2C512BA5" wp14:editId="410425E5">
+            <wp:extent cx="4712354" cy="4052926"/>
+            <wp:effectExtent l="0" t="0" r="0" b="5080"/>
+            <wp:docPr id="12" name="Picture 12" descr="E:\Luận văn tốt nghiệp\Giao diện\Sơ đồ\themSP.PNG"/>
+            <wp:cNvGraphicFramePr>
+              <a:graphicFrameLocks xmlns:a="http://schemas.openxmlformats.org/drawingml/2006/main" noChangeAspect="1"/>
+            </wp:cNvGraphicFramePr>
+            <a:graphic xmlns:a="http://schemas.openxmlformats.org/drawingml/2006/main">
+              <a:graphicData uri="http://schemas.openxmlformats.org/drawingml/2006/picture">
+                <pic:pic xmlns:pic="http://schemas.openxmlformats.org/drawingml/2006/picture">
+                  <pic:nvPicPr>
+                    <pic:cNvPr id="0" name="Picture 7" descr="E:\Luận văn tốt nghiệp\Giao diện\Sơ đồ\themSP.PNG"/>
+                    <pic:cNvPicPr>
+                      <a:picLocks noChangeAspect="1" noChangeArrowheads="1"/>
+                    </pic:cNvPicPr>
+                  </pic:nvPicPr>
+                  <pic:blipFill>
+                    <a:blip r:embed="rId20">
+                      <a:extLst>
+                        <a:ext uri="{28A0092B-C50C-407E-A947-70E740481C1C}">
+                          <a14:useLocalDpi xmlns:a14="http://schemas.microsoft.com/office/drawing/2010/main" val="0"/>
+                        </a:ext>
+                      </a:extLst>
+                    </a:blip>
+                    <a:srcRect/>
+                    <a:stretch>
+                      <a:fillRect/>
+                    </a:stretch>
+                  </pic:blipFill>
+                  <pic:spPr bwMode="auto">
+                    <a:xfrm>
+                      <a:off x="0" y="0"/>
+                      <a:ext cx="4784977" cy="4115386"/>
+                    </a:xfrm>
+                    <a:prstGeom prst="rect">
+                      <a:avLst/>
+                    </a:prstGeom>
+                    <a:noFill/>
+                    <a:ln>
+                      <a:noFill/>
+                    </a:ln>
+                  </pic:spPr>
+                </pic:pic>
+              </a:graphicData>
+            </a:graphic>
+          </wp:inline>
+        </w:drawing>
       </w:r>
     </w:p>
     <w:p/>
     <w:p>
       <w:pPr>
+        <w:pStyle w:val="Heading4"/>
+        <w:rPr>
+          <w:lang w:val="vi-VN"/>
+        </w:rPr>
+      </w:pPr>
+      <w:r>
+        <w:t>3.5.</w:t>
+      </w:r>
+      <w:r>
+        <w:tab/>
+      </w:r>
+      <w:r>
+        <w:rPr>
+          <w:lang w:val="vi-VN"/>
+        </w:rPr>
+        <w:t>Cập nhật thông tin sản phẩm</w:t>
+      </w:r>
+    </w:p>
+    <w:p>
+      <w:pPr>
+        <w:numPr>
+          <w:ilvl w:val="0"/>
+          <w:numId w:val="37"/>
+        </w:numPr>
+        <w:rPr>
+          <w:lang w:val="vi-VN"/>
+        </w:rPr>
+      </w:pPr>
+      <w:r>
+        <w:rPr>
+          <w:b/>
+          <w:lang w:val="vi-VN"/>
+        </w:rPr>
+        <w:t xml:space="preserve">Mục đích: </w:t>
+      </w:r>
+      <w:r>
+        <w:rPr>
+          <w:lang w:val="vi-VN"/>
+        </w:rPr>
+        <w:t>Cho phép người dùng là QTV cập nhật lại thông tin sản phẩm.</w:t>
+      </w:r>
+    </w:p>
+    <w:p>
+      <w:pPr>
+        <w:numPr>
+          <w:ilvl w:val="0"/>
+          <w:numId w:val="37"/>
+        </w:numPr>
+        <w:rPr>
+          <w:lang w:val="vi-VN"/>
+        </w:rPr>
+      </w:pPr>
+      <w:r>
+        <w:rPr>
+          <w:b/>
+          <w:lang w:val="vi-VN"/>
+        </w:rPr>
+        <w:t>Cách xử lý:</w:t>
+      </w:r>
+    </w:p>
+    <w:p>
+      <w:pPr>
+        <w:ind w:firstLine="720"/>
+        <w:rPr>
+          <w:lang w:val="vi-VN"/>
+        </w:rPr>
+      </w:pPr>
+      <w:r>
+        <w:rPr>
+          <w:rFonts w:asciiTheme="majorHAnsi" w:hAnsiTheme="majorHAnsi" w:cstheme="majorHAnsi"/>
+          <w:noProof/>
+          <w:sz w:val="26"/>
+          <w:szCs w:val="26"/>
+        </w:rPr>
+        <w:lastRenderedPageBreak/>
+        <w:drawing>
+          <wp:inline distT="0" distB="0" distL="0" distR="0" wp14:anchorId="6DA54F4D" wp14:editId="79E025F2">
+            <wp:extent cx="4820159" cy="4305869"/>
+            <wp:effectExtent l="0" t="0" r="0" b="0"/>
+            <wp:docPr id="20" name="Picture 20" descr="E:\Luận văn tốt nghiệp\Giao diện\Sơ đồ\suaSP.PNG"/>
+            <wp:cNvGraphicFramePr>
+              <a:graphicFrameLocks xmlns:a="http://schemas.openxmlformats.org/drawingml/2006/main" noChangeAspect="1"/>
+            </wp:cNvGraphicFramePr>
+            <a:graphic xmlns:a="http://schemas.openxmlformats.org/drawingml/2006/main">
+              <a:graphicData uri="http://schemas.openxmlformats.org/drawingml/2006/picture">
+                <pic:pic xmlns:pic="http://schemas.openxmlformats.org/drawingml/2006/picture">
+                  <pic:nvPicPr>
+                    <pic:cNvPr id="0" name="Picture 8" descr="E:\Luận văn tốt nghiệp\Giao diện\Sơ đồ\suaSP.PNG"/>
+                    <pic:cNvPicPr>
+                      <a:picLocks noChangeAspect="1" noChangeArrowheads="1"/>
+                    </pic:cNvPicPr>
+                  </pic:nvPicPr>
+                  <pic:blipFill>
+                    <a:blip r:embed="rId21">
+                      <a:extLst>
+                        <a:ext uri="{28A0092B-C50C-407E-A947-70E740481C1C}">
+                          <a14:useLocalDpi xmlns:a14="http://schemas.microsoft.com/office/drawing/2010/main" val="0"/>
+                        </a:ext>
+                      </a:extLst>
+                    </a:blip>
+                    <a:srcRect/>
+                    <a:stretch>
+                      <a:fillRect/>
+                    </a:stretch>
+                  </pic:blipFill>
+                  <pic:spPr bwMode="auto">
+                    <a:xfrm>
+                      <a:off x="0" y="0"/>
+                      <a:ext cx="4860192" cy="4341631"/>
+                    </a:xfrm>
+                    <a:prstGeom prst="rect">
+                      <a:avLst/>
+                    </a:prstGeom>
+                    <a:noFill/>
+                    <a:ln>
+                      <a:noFill/>
+                    </a:ln>
+                  </pic:spPr>
+                </pic:pic>
+              </a:graphicData>
+            </a:graphic>
+          </wp:inline>
+        </w:drawing>
+      </w:r>
+    </w:p>
+    <w:p>
+      <w:pPr>
+        <w:pStyle w:val="Heading4"/>
+      </w:pPr>
+      <w:r>
+        <w:t>3.6.</w:t>
+      </w:r>
+      <w:r>
+        <w:tab/>
+        <w:t>Xem chi tiết sản phẩm</w:t>
+      </w:r>
+    </w:p>
+    <w:p>
+      <w:pPr>
+        <w:numPr>
+          <w:ilvl w:val="0"/>
+          <w:numId w:val="37"/>
+        </w:numPr>
+        <w:rPr>
+          <w:lang w:val="vi-VN"/>
+        </w:rPr>
+      </w:pPr>
+      <w:r>
+        <w:rPr>
+          <w:b/>
+          <w:lang w:val="vi-VN"/>
+        </w:rPr>
+        <w:t xml:space="preserve">Mục đích: </w:t>
+      </w:r>
+      <w:r>
+        <w:rPr>
+          <w:lang w:val="vi-VN"/>
+        </w:rPr>
+        <w:t>Cho phép người dùng là Khách hàng xem thông tin chi tiết của một sản phẩm.</w:t>
+      </w:r>
+    </w:p>
+    <w:p>
+      <w:pPr>
+        <w:numPr>
+          <w:ilvl w:val="0"/>
+          <w:numId w:val="37"/>
+        </w:numPr>
+        <w:rPr>
+          <w:lang w:val="vi-VN"/>
+        </w:rPr>
+      </w:pPr>
+      <w:r>
+        <w:rPr>
+          <w:b/>
+          <w:lang w:val="vi-VN"/>
+        </w:rPr>
+        <w:t>Cách xử lý:</w:t>
+      </w:r>
+    </w:p>
+    <w:p>
+      <w:pPr>
+        <w:ind w:firstLine="720"/>
+      </w:pPr>
+      <w:r>
+        <w:rPr>
+          <w:rFonts w:asciiTheme="majorHAnsi" w:hAnsiTheme="majorHAnsi" w:cstheme="majorHAnsi"/>
+          <w:noProof/>
+          <w:sz w:val="26"/>
+          <w:szCs w:val="26"/>
+        </w:rPr>
+        <w:drawing>
+          <wp:inline distT="0" distB="0" distL="0" distR="0" wp14:anchorId="5A914E8B" wp14:editId="137F06D0">
+            <wp:extent cx="4655128" cy="2483893"/>
+            <wp:effectExtent l="0" t="0" r="0" b="0"/>
+            <wp:docPr id="21" name="Picture 21" descr="E:\Luận văn tốt nghiệp\Giao diện\Sơ đồ\chitietSP.PNG"/>
+            <wp:cNvGraphicFramePr>
+              <a:graphicFrameLocks xmlns:a="http://schemas.openxmlformats.org/drawingml/2006/main" noChangeAspect="1"/>
+            </wp:cNvGraphicFramePr>
+            <a:graphic xmlns:a="http://schemas.openxmlformats.org/drawingml/2006/main">
+              <a:graphicData uri="http://schemas.openxmlformats.org/drawingml/2006/picture">
+                <pic:pic xmlns:pic="http://schemas.openxmlformats.org/drawingml/2006/picture">
+                  <pic:nvPicPr>
+                    <pic:cNvPr id="0" name="Picture 17" descr="E:\Luận văn tốt nghiệp\Giao diện\Sơ đồ\chitietSP.PNG"/>
+                    <pic:cNvPicPr>
+                      <a:picLocks noChangeAspect="1" noChangeArrowheads="1"/>
+                    </pic:cNvPicPr>
+                  </pic:nvPicPr>
+                  <pic:blipFill>
+                    <a:blip r:embed="rId22">
+                      <a:extLst>
+                        <a:ext uri="{28A0092B-C50C-407E-A947-70E740481C1C}">
+                          <a14:useLocalDpi xmlns:a14="http://schemas.microsoft.com/office/drawing/2010/main" val="0"/>
+                        </a:ext>
+                      </a:extLst>
+                    </a:blip>
+                    <a:srcRect/>
+                    <a:stretch>
+                      <a:fillRect/>
+                    </a:stretch>
+                  </pic:blipFill>
+                  <pic:spPr bwMode="auto">
+                    <a:xfrm>
+                      <a:off x="0" y="0"/>
+                      <a:ext cx="4747706" cy="2533291"/>
+                    </a:xfrm>
+                    <a:prstGeom prst="rect">
+                      <a:avLst/>
+                    </a:prstGeom>
+                    <a:noFill/>
+                    <a:ln>
+                      <a:noFill/>
+                    </a:ln>
+                  </pic:spPr>
+                </pic:pic>
+              </a:graphicData>
+            </a:graphic>
+          </wp:inline>
+        </w:drawing>
+      </w:r>
+    </w:p>
+    <w:p/>
+    <w:p>
+      <w:pPr>
+        <w:pStyle w:val="Heading4"/>
+      </w:pPr>
+      <w:r>
+        <w:lastRenderedPageBreak/>
+        <w:t>3.7.</w:t>
+      </w:r>
+      <w:r>
+        <w:tab/>
+        <w:t>Tìm kiếm sản phẩm</w:t>
+      </w:r>
+    </w:p>
+    <w:p>
+      <w:pPr>
+        <w:numPr>
+          <w:ilvl w:val="0"/>
+          <w:numId w:val="37"/>
+        </w:numPr>
+        <w:rPr>
+          <w:lang w:val="vi-VN"/>
+        </w:rPr>
+      </w:pPr>
+      <w:r>
+        <w:rPr>
+          <w:b/>
+          <w:lang w:val="vi-VN"/>
+        </w:rPr>
+        <w:t xml:space="preserve">Mục đích: </w:t>
+      </w:r>
+      <w:r>
+        <w:rPr>
+          <w:lang w:val="vi-VN"/>
+        </w:rPr>
+        <w:t>Cho phép người dùng là Khách hàng tìm kiếm sản phẩm theo tên.</w:t>
+      </w:r>
+    </w:p>
+    <w:p>
+      <w:pPr>
+        <w:numPr>
+          <w:ilvl w:val="0"/>
+          <w:numId w:val="37"/>
+        </w:numPr>
+        <w:rPr>
+          <w:lang w:val="vi-VN"/>
+        </w:rPr>
+      </w:pPr>
+      <w:r>
+        <w:rPr>
+          <w:b/>
+          <w:lang w:val="vi-VN"/>
+        </w:rPr>
+        <w:t>Cách xử lý:</w:t>
+      </w:r>
+    </w:p>
+    <w:p>
+      <w:pPr>
+        <w:ind w:firstLine="720"/>
+      </w:pPr>
+      <w:r>
+        <w:rPr>
+          <w:rFonts w:asciiTheme="majorHAnsi" w:hAnsiTheme="majorHAnsi" w:cstheme="majorHAnsi"/>
+          <w:noProof/>
+          <w:sz w:val="26"/>
+          <w:szCs w:val="26"/>
+        </w:rPr>
+        <w:drawing>
+          <wp:inline distT="0" distB="0" distL="0" distR="0" wp14:anchorId="3ECAFD19" wp14:editId="0C5C75A3">
+            <wp:extent cx="4761737" cy="3227695"/>
+            <wp:effectExtent l="0" t="0" r="1270" b="0"/>
+            <wp:docPr id="22" name="Picture 22" descr="E:\Luận văn tốt nghiệp\Giao diện\Sơ đồ\timkiem.PNG"/>
+            <wp:cNvGraphicFramePr>
+              <a:graphicFrameLocks xmlns:a="http://schemas.openxmlformats.org/drawingml/2006/main" noChangeAspect="1"/>
+            </wp:cNvGraphicFramePr>
+            <a:graphic xmlns:a="http://schemas.openxmlformats.org/drawingml/2006/main">
+              <a:graphicData uri="http://schemas.openxmlformats.org/drawingml/2006/picture">
+                <pic:pic xmlns:pic="http://schemas.openxmlformats.org/drawingml/2006/picture">
+                  <pic:nvPicPr>
+                    <pic:cNvPr id="0" name="Picture 18" descr="E:\Luận văn tốt nghiệp\Giao diện\Sơ đồ\timkiem.PNG"/>
+                    <pic:cNvPicPr>
+                      <a:picLocks noChangeAspect="1" noChangeArrowheads="1"/>
+                    </pic:cNvPicPr>
+                  </pic:nvPicPr>
+                  <pic:blipFill>
+                    <a:blip r:embed="rId23">
+                      <a:extLst>
+                        <a:ext uri="{28A0092B-C50C-407E-A947-70E740481C1C}">
+                          <a14:useLocalDpi xmlns:a14="http://schemas.microsoft.com/office/drawing/2010/main" val="0"/>
+                        </a:ext>
+                      </a:extLst>
+                    </a:blip>
+                    <a:srcRect/>
+                    <a:stretch>
+                      <a:fillRect/>
+                    </a:stretch>
+                  </pic:blipFill>
+                  <pic:spPr bwMode="auto">
+                    <a:xfrm>
+                      <a:off x="0" y="0"/>
+                      <a:ext cx="4798220" cy="3252425"/>
+                    </a:xfrm>
+                    <a:prstGeom prst="rect">
+                      <a:avLst/>
+                    </a:prstGeom>
+                    <a:noFill/>
+                    <a:ln>
+                      <a:noFill/>
+                    </a:ln>
+                  </pic:spPr>
+                </pic:pic>
+              </a:graphicData>
+            </a:graphic>
+          </wp:inline>
+        </w:drawing>
+      </w:r>
+    </w:p>
+    <w:p/>
+    <w:p>
+      <w:pPr>
+        <w:pStyle w:val="Heading4"/>
+      </w:pPr>
+      <w:r>
+        <w:t>3.8.</w:t>
+      </w:r>
+      <w:r>
+        <w:tab/>
+        <w:t>Thêm sản phẩm vào giỏ hàng</w:t>
+      </w:r>
+    </w:p>
+    <w:p>
+      <w:pPr>
+        <w:numPr>
+          <w:ilvl w:val="0"/>
+          <w:numId w:val="37"/>
+        </w:numPr>
+        <w:rPr>
+          <w:lang w:val="vi-VN"/>
+        </w:rPr>
+      </w:pPr>
+      <w:r>
+        <w:rPr>
+          <w:b/>
+          <w:lang w:val="vi-VN"/>
+        </w:rPr>
+        <w:t xml:space="preserve">Mục đích: </w:t>
+      </w:r>
+      <w:r>
+        <w:rPr>
+          <w:lang w:val="vi-VN"/>
+        </w:rPr>
+        <w:t>Cho phép người dùng là khách hàng thêm một hoặc nhiều sản phẩm vào giỏ hàng của mình.</w:t>
+      </w:r>
+    </w:p>
+    <w:p>
+      <w:pPr>
+        <w:numPr>
+          <w:ilvl w:val="0"/>
+          <w:numId w:val="37"/>
+        </w:numPr>
+        <w:rPr>
+          <w:lang w:val="vi-VN"/>
+        </w:rPr>
+      </w:pPr>
+      <w:r>
+        <w:rPr>
+          <w:b/>
+          <w:lang w:val="vi-VN"/>
+        </w:rPr>
+        <w:t>Cách xử lý:</w:t>
+      </w:r>
+    </w:p>
+    <w:p>
+      <w:pPr>
+        <w:ind w:firstLine="720"/>
+      </w:pPr>
+      <w:r>
+        <w:rPr>
+          <w:rFonts w:asciiTheme="majorHAnsi" w:hAnsiTheme="majorHAnsi" w:cstheme="majorHAnsi"/>
+          <w:noProof/>
+          <w:sz w:val="26"/>
+          <w:szCs w:val="26"/>
+        </w:rPr>
+        <w:lastRenderedPageBreak/>
+        <w:drawing>
+          <wp:inline distT="0" distB="0" distL="0" distR="0" wp14:anchorId="064CC86A" wp14:editId="4AB13A63">
+            <wp:extent cx="4758730" cy="3234519"/>
+            <wp:effectExtent l="0" t="0" r="3810" b="4445"/>
+            <wp:docPr id="23" name="Picture 23" descr="E:\Luận văn tốt nghiệp\Giao diện\Sơ đồ\muahang.PNG"/>
+            <wp:cNvGraphicFramePr>
+              <a:graphicFrameLocks xmlns:a="http://schemas.openxmlformats.org/drawingml/2006/main" noChangeAspect="1"/>
+            </wp:cNvGraphicFramePr>
+            <a:graphic xmlns:a="http://schemas.openxmlformats.org/drawingml/2006/main">
+              <a:graphicData uri="http://schemas.openxmlformats.org/drawingml/2006/picture">
+                <pic:pic xmlns:pic="http://schemas.openxmlformats.org/drawingml/2006/picture">
+                  <pic:nvPicPr>
+                    <pic:cNvPr id="0" name="Picture 19" descr="E:\Luận văn tốt nghiệp\Giao diện\Sơ đồ\muahang.PNG"/>
+                    <pic:cNvPicPr>
+                      <a:picLocks noChangeAspect="1" noChangeArrowheads="1"/>
+                    </pic:cNvPicPr>
+                  </pic:nvPicPr>
+                  <pic:blipFill>
+                    <a:blip r:embed="rId24">
+                      <a:extLst>
+                        <a:ext uri="{28A0092B-C50C-407E-A947-70E740481C1C}">
+                          <a14:useLocalDpi xmlns:a14="http://schemas.microsoft.com/office/drawing/2010/main" val="0"/>
+                        </a:ext>
+                      </a:extLst>
+                    </a:blip>
+                    <a:srcRect/>
+                    <a:stretch>
+                      <a:fillRect/>
+                    </a:stretch>
+                  </pic:blipFill>
+                  <pic:spPr bwMode="auto">
+                    <a:xfrm>
+                      <a:off x="0" y="0"/>
+                      <a:ext cx="4803640" cy="3265044"/>
+                    </a:xfrm>
+                    <a:prstGeom prst="rect">
+                      <a:avLst/>
+                    </a:prstGeom>
+                    <a:noFill/>
+                    <a:ln>
+                      <a:noFill/>
+                    </a:ln>
+                  </pic:spPr>
+                </pic:pic>
+              </a:graphicData>
+            </a:graphic>
+          </wp:inline>
+        </w:drawing>
+      </w:r>
+    </w:p>
+    <w:p/>
+    <w:p>
+      <w:pPr>
+        <w:pStyle w:val="Heading4"/>
+      </w:pPr>
+      <w:r>
+        <w:t>3.9.</w:t>
+      </w:r>
+      <w:r>
+        <w:tab/>
+        <w:t>Thanh toán</w:t>
+      </w:r>
+    </w:p>
+    <w:p/>
+    <w:p>
+      <w:pPr>
+        <w:numPr>
+          <w:ilvl w:val="0"/>
+          <w:numId w:val="37"/>
+        </w:numPr>
+        <w:rPr>
+          <w:lang w:val="vi-VN"/>
+        </w:rPr>
+      </w:pPr>
+      <w:r>
+        <w:rPr>
+          <w:b/>
+          <w:lang w:val="vi-VN"/>
+        </w:rPr>
+        <w:t xml:space="preserve">Mục đích: </w:t>
+      </w:r>
+      <w:r>
+        <w:rPr>
+          <w:lang w:val="vi-VN"/>
+        </w:rPr>
+        <w:t>Cho phép người dùng là Khách hàng tiến hành đặt hàng sau khi thêm đã có sản phẩm trong giỏ hàng.</w:t>
+      </w:r>
+    </w:p>
+    <w:p>
+      <w:pPr>
+        <w:numPr>
+          <w:ilvl w:val="0"/>
+          <w:numId w:val="37"/>
+        </w:numPr>
+        <w:rPr>
+          <w:lang w:val="vi-VN"/>
+        </w:rPr>
+      </w:pPr>
+      <w:r>
+        <w:rPr>
+          <w:b/>
+          <w:lang w:val="vi-VN"/>
+        </w:rPr>
+        <w:t>Cách xử lý:</w:t>
+      </w:r>
+    </w:p>
+    <w:p>
+      <w:pPr>
+        <w:ind w:left="720"/>
+      </w:pPr>
+      <w:r>
+        <w:rPr>
+          <w:rFonts w:asciiTheme="majorHAnsi" w:hAnsiTheme="majorHAnsi" w:cstheme="majorHAnsi"/>
+          <w:noProof/>
+          <w:sz w:val="26"/>
+          <w:szCs w:val="26"/>
+        </w:rPr>
+        <w:lastRenderedPageBreak/>
+        <w:drawing>
+          <wp:inline distT="0" distB="0" distL="0" distR="0" wp14:anchorId="5D668418" wp14:editId="40E67DC9">
+            <wp:extent cx="4799234" cy="5977255"/>
+            <wp:effectExtent l="0" t="0" r="1905" b="4445"/>
+            <wp:docPr id="24" name="Picture 24" descr="E:\Luận văn tốt nghiệp\Giao diện\Sơ đồ\thanhtoan.PNG"/>
+            <wp:cNvGraphicFramePr>
+              <a:graphicFrameLocks xmlns:a="http://schemas.openxmlformats.org/drawingml/2006/main" noChangeAspect="1"/>
+            </wp:cNvGraphicFramePr>
+            <a:graphic xmlns:a="http://schemas.openxmlformats.org/drawingml/2006/main">
+              <a:graphicData uri="http://schemas.openxmlformats.org/drawingml/2006/picture">
+                <pic:pic xmlns:pic="http://schemas.openxmlformats.org/drawingml/2006/picture">
+                  <pic:nvPicPr>
+                    <pic:cNvPr id="0" name="Picture 22" descr="E:\Luận văn tốt nghiệp\Giao diện\Sơ đồ\thanhtoan.PNG"/>
+                    <pic:cNvPicPr>
+                      <a:picLocks noChangeAspect="1" noChangeArrowheads="1"/>
+                    </pic:cNvPicPr>
+                  </pic:nvPicPr>
+                  <pic:blipFill>
+                    <a:blip r:embed="rId25">
+                      <a:extLst>
+                        <a:ext uri="{28A0092B-C50C-407E-A947-70E740481C1C}">
+                          <a14:useLocalDpi xmlns:a14="http://schemas.microsoft.com/office/drawing/2010/main" val="0"/>
+                        </a:ext>
+                      </a:extLst>
+                    </a:blip>
+                    <a:srcRect/>
+                    <a:stretch>
+                      <a:fillRect/>
+                    </a:stretch>
+                  </pic:blipFill>
+                  <pic:spPr bwMode="auto">
+                    <a:xfrm>
+                      <a:off x="0" y="0"/>
+                      <a:ext cx="4833280" cy="6019658"/>
+                    </a:xfrm>
+                    <a:prstGeom prst="rect">
+                      <a:avLst/>
+                    </a:prstGeom>
+                    <a:noFill/>
+                    <a:ln>
+                      <a:noFill/>
+                    </a:ln>
+                  </pic:spPr>
+                </pic:pic>
+              </a:graphicData>
+            </a:graphic>
+          </wp:inline>
+        </w:drawing>
+      </w:r>
+    </w:p>
+    <w:p/>
+    <w:p/>
+    <w:p/>
+    <w:p/>
+    <w:p>
+      <w:pPr>
         <w:pStyle w:val="Heading3"/>
       </w:pPr>
-      <w:bookmarkStart w:id="39" w:name="_Toc60235849"/>
-      <w:bookmarkStart w:id="40" w:name="_Toc60360978"/>
-      <w:r>
+      <w:bookmarkStart w:id="49" w:name="_Toc60235849"/>
+      <w:bookmarkStart w:id="50" w:name="_Toc60360978"/>
+      <w:bookmarkStart w:id="51" w:name="_Toc60431177"/>
+      <w:r>
+        <w:lastRenderedPageBreak/>
         <w:t>4.</w:t>
       </w:r>
       <w:r>
         <w:tab/>
         <w:t>KẾT QUẢ XÂY DỰNG MỘT SỐ GIAO DIỆN CHÍNH</w:t>
       </w:r>
-      <w:bookmarkEnd w:id="39"/>
-      <w:bookmarkEnd w:id="40"/>
+      <w:bookmarkEnd w:id="49"/>
+      <w:bookmarkEnd w:id="50"/>
+      <w:bookmarkEnd w:id="51"/>
     </w:p>
     <w:p>
       <w:pPr>
@@ -16659,6 +17155,55 @@
         <w:t>Giao diện trang quản trị</w:t>
       </w:r>
     </w:p>
+    <w:p>
+      <w:r>
+        <w:rPr>
+          <w:noProof/>
+        </w:rPr>
+        <w:drawing>
+          <wp:inline distT="0" distB="0" distL="0" distR="0" wp14:anchorId="4144F67A" wp14:editId="7FDD8E62">
+            <wp:extent cx="5544185" cy="3117215"/>
+            <wp:effectExtent l="0" t="0" r="0" b="6985"/>
+            <wp:docPr id="18" name="Picture 18"/>
+            <wp:cNvGraphicFramePr>
+              <a:graphicFrameLocks xmlns:a="http://schemas.openxmlformats.org/drawingml/2006/main" noChangeAspect="1"/>
+            </wp:cNvGraphicFramePr>
+            <a:graphic xmlns:a="http://schemas.openxmlformats.org/drawingml/2006/main">
+              <a:graphicData uri="http://schemas.openxmlformats.org/drawingml/2006/picture">
+                <pic:pic xmlns:pic="http://schemas.openxmlformats.org/drawingml/2006/picture">
+                  <pic:nvPicPr>
+                    <pic:cNvPr id="18" name="admin.png"/>
+                    <pic:cNvPicPr/>
+                  </pic:nvPicPr>
+                  <pic:blipFill>
+                    <a:blip r:embed="rId26" cstate="print">
+                      <a:extLst>
+                        <a:ext uri="{28A0092B-C50C-407E-A947-70E740481C1C}">
+                          <a14:useLocalDpi xmlns:a14="http://schemas.microsoft.com/office/drawing/2010/main" val="0"/>
+                        </a:ext>
+                      </a:extLst>
+                    </a:blip>
+                    <a:stretch>
+                      <a:fillRect/>
+                    </a:stretch>
+                  </pic:blipFill>
+                  <pic:spPr>
+                    <a:xfrm>
+                      <a:off x="0" y="0"/>
+                      <a:ext cx="5544185" cy="3117215"/>
+                    </a:xfrm>
+                    <a:prstGeom prst="rect">
+                      <a:avLst/>
+                    </a:prstGeom>
+                  </pic:spPr>
+                </pic:pic>
+              </a:graphicData>
+            </a:graphic>
+          </wp:inline>
+        </w:drawing>
+      </w:r>
+    </w:p>
+    <w:p/>
     <w:p>
       <w:pPr>
         <w:pStyle w:val="Heading4"/>
@@ -16692,7 +17237,7 @@
                     <pic:cNvPicPr/>
                   </pic:nvPicPr>
                   <pic:blipFill>
-                    <a:blip r:embed="rId20"/>
+                    <a:blip r:embed="rId27"/>
                     <a:stretch>
                       <a:fillRect/>
                     </a:stretch>
@@ -16732,6 +17277,7 @@
         <w:pStyle w:val="Heading4"/>
       </w:pPr>
       <w:r>
+        <w:lastRenderedPageBreak/>
         <w:t>4.3.</w:t>
       </w:r>
       <w:r>
@@ -16745,10 +17291,10 @@
           <w:noProof/>
         </w:rPr>
         <w:drawing>
-          <wp:inline distT="0" distB="0" distL="0" distR="0" wp14:anchorId="2E40E74E" wp14:editId="0AF6696A">
-            <wp:extent cx="5472430" cy="2882265"/>
-            <wp:effectExtent l="0" t="0" r="0" b="0"/>
-            <wp:docPr id="12" name="Picture 12"/>
+          <wp:inline distT="0" distB="0" distL="0" distR="0" wp14:anchorId="710BBA8B" wp14:editId="2D7BEE14">
+            <wp:extent cx="5544185" cy="3117082"/>
+            <wp:effectExtent l="0" t="0" r="0" b="7620"/>
+            <wp:docPr id="15" name="Picture 15" descr="Không có mô tả."/>
             <wp:cNvGraphicFramePr>
               <a:graphicFrameLocks xmlns:a="http://schemas.openxmlformats.org/drawingml/2006/main" noChangeAspect="1"/>
             </wp:cNvGraphicFramePr>
@@ -16756,23 +17302,36 @@
               <a:graphicData uri="http://schemas.openxmlformats.org/drawingml/2006/picture">
                 <pic:pic xmlns:pic="http://schemas.openxmlformats.org/drawingml/2006/picture">
                   <pic:nvPicPr>
-                    <pic:cNvPr id="1" name=""/>
-                    <pic:cNvPicPr/>
+                    <pic:cNvPr id="0" name="Picture 1" descr="Không có mô tả."/>
+                    <pic:cNvPicPr>
+                      <a:picLocks noChangeAspect="1" noChangeArrowheads="1"/>
+                    </pic:cNvPicPr>
                   </pic:nvPicPr>
                   <pic:blipFill>
-                    <a:blip r:embed="rId21"/>
+                    <a:blip r:embed="rId28" cstate="print">
+                      <a:extLst>
+                        <a:ext uri="{28A0092B-C50C-407E-A947-70E740481C1C}">
+                          <a14:useLocalDpi xmlns:a14="http://schemas.microsoft.com/office/drawing/2010/main" val="0"/>
+                        </a:ext>
+                      </a:extLst>
+                    </a:blip>
+                    <a:srcRect/>
                     <a:stretch>
                       <a:fillRect/>
                     </a:stretch>
                   </pic:blipFill>
-                  <pic:spPr>
+                  <pic:spPr bwMode="auto">
                     <a:xfrm>
                       <a:off x="0" y="0"/>
-                      <a:ext cx="5472430" cy="2882265"/>
+                      <a:ext cx="5544185" cy="3117082"/>
                     </a:xfrm>
                     <a:prstGeom prst="rect">
                       <a:avLst/>
                     </a:prstGeom>
+                    <a:noFill/>
+                    <a:ln>
+                      <a:noFill/>
+                    </a:ln>
                   </pic:spPr>
                 </pic:pic>
               </a:graphicData>
@@ -16782,6 +17341,7 @@
       </w:r>
     </w:p>
     <w:p/>
+    <w:p/>
     <w:p>
       <w:pPr>
         <w:pStyle w:val="Heading4"/>
@@ -16792,6 +17352,9 @@
       <w:r>
         <w:tab/>
         <w:t xml:space="preserve">Giao diện xem sản phẩm </w:t>
+      </w:r>
+      <w:r>
+        <w:t>+ chi tiết sản phẩm</w:t>
       </w:r>
     </w:p>
     <w:p>
@@ -16799,6 +17362,73 @@
         <w:rPr>
           <w:noProof/>
         </w:rPr>
+        <w:drawing>
+          <wp:anchor distT="0" distB="0" distL="114300" distR="114300" simplePos="0" relativeHeight="251661312" behindDoc="0" locked="0" layoutInCell="1" allowOverlap="1" wp14:anchorId="3C903532" wp14:editId="74833F1E">
+            <wp:simplePos x="1009650" y="6064250"/>
+            <wp:positionH relativeFrom="column">
+              <wp:align>left</wp:align>
+            </wp:positionH>
+            <wp:positionV relativeFrom="paragraph">
+              <wp:align>top</wp:align>
+            </wp:positionV>
+            <wp:extent cx="5544185" cy="3117082"/>
+            <wp:effectExtent l="0" t="0" r="0" b="7620"/>
+            <wp:wrapSquare wrapText="bothSides"/>
+            <wp:docPr id="16" name="Picture 16" descr="Không có mô tả."/>
+            <wp:cNvGraphicFramePr>
+              <a:graphicFrameLocks xmlns:a="http://schemas.openxmlformats.org/drawingml/2006/main" noChangeAspect="1"/>
+            </wp:cNvGraphicFramePr>
+            <a:graphic xmlns:a="http://schemas.openxmlformats.org/drawingml/2006/main">
+              <a:graphicData uri="http://schemas.openxmlformats.org/drawingml/2006/picture">
+                <pic:pic xmlns:pic="http://schemas.openxmlformats.org/drawingml/2006/picture">
+                  <pic:nvPicPr>
+                    <pic:cNvPr id="0" name="Picture 3" descr="Không có mô tả."/>
+                    <pic:cNvPicPr>
+                      <a:picLocks noChangeAspect="1" noChangeArrowheads="1"/>
+                    </pic:cNvPicPr>
+                  </pic:nvPicPr>
+                  <pic:blipFill>
+                    <a:blip r:embed="rId29" cstate="print">
+                      <a:extLst>
+                        <a:ext uri="{28A0092B-C50C-407E-A947-70E740481C1C}">
+                          <a14:useLocalDpi xmlns:a14="http://schemas.microsoft.com/office/drawing/2010/main" val="0"/>
+                        </a:ext>
+                      </a:extLst>
+                    </a:blip>
+                    <a:srcRect/>
+                    <a:stretch>
+                      <a:fillRect/>
+                    </a:stretch>
+                  </pic:blipFill>
+                  <pic:spPr bwMode="auto">
+                    <a:xfrm>
+                      <a:off x="0" y="0"/>
+                      <a:ext cx="5544185" cy="3117082"/>
+                    </a:xfrm>
+                    <a:prstGeom prst="rect">
+                      <a:avLst/>
+                    </a:prstGeom>
+                    <a:noFill/>
+                    <a:ln>
+                      <a:noFill/>
+                    </a:ln>
+                  </pic:spPr>
+                </pic:pic>
+              </a:graphicData>
+            </a:graphic>
+          </wp:anchor>
+        </w:drawing>
+      </w:r>
+      <w:r>
+        <w:br w:type="textWrapping" w:clear="all"/>
+      </w:r>
+    </w:p>
+    <w:p>
+      <w:r>
+        <w:rPr>
+          <w:noProof/>
+        </w:rPr>
+        <w:lastRenderedPageBreak/>
         <w:drawing>
           <wp:inline distT="0" distB="0" distL="0" distR="0" wp14:anchorId="2A36C553" wp14:editId="123CD560">
             <wp:extent cx="5472430" cy="2906395"/>
@@ -16815,7 +17445,7 @@
                     <pic:cNvPicPr/>
                   </pic:nvPicPr>
                   <pic:blipFill>
-                    <a:blip r:embed="rId22"/>
+                    <a:blip r:embed="rId30"/>
                     <a:stretch>
                       <a:fillRect/>
                     </a:stretch>
@@ -16836,16 +17466,61 @@
         </w:drawing>
       </w:r>
     </w:p>
+    <w:p/>
+    <w:p/>
     <w:p>
-      <w:pPr>
-        <w:pStyle w:val="Heading4"/>
-      </w:pPr>
-      <w:r>
-        <w:t>4.5.</w:t>
-      </w:r>
-      <w:r>
-        <w:tab/>
-        <w:t>Giao diện giỏ hàng</w:t>
+      <w:r>
+        <w:rPr>
+          <w:noProof/>
+        </w:rPr>
+        <w:drawing>
+          <wp:inline distT="0" distB="0" distL="0" distR="0" wp14:anchorId="13AB0633" wp14:editId="5D623775">
+            <wp:extent cx="5544185" cy="3117082"/>
+            <wp:effectExtent l="0" t="0" r="0" b="7620"/>
+            <wp:docPr id="17" name="Picture 17" descr="Không có mô tả."/>
+            <wp:cNvGraphicFramePr>
+              <a:graphicFrameLocks xmlns:a="http://schemas.openxmlformats.org/drawingml/2006/main" noChangeAspect="1"/>
+            </wp:cNvGraphicFramePr>
+            <a:graphic xmlns:a="http://schemas.openxmlformats.org/drawingml/2006/main">
+              <a:graphicData uri="http://schemas.openxmlformats.org/drawingml/2006/picture">
+                <pic:pic xmlns:pic="http://schemas.openxmlformats.org/drawingml/2006/picture">
+                  <pic:nvPicPr>
+                    <pic:cNvPr id="0" name="Picture 5" descr="Không có mô tả."/>
+                    <pic:cNvPicPr>
+                      <a:picLocks noChangeAspect="1" noChangeArrowheads="1"/>
+                    </pic:cNvPicPr>
+                  </pic:nvPicPr>
+                  <pic:blipFill>
+                    <a:blip r:embed="rId31" cstate="print">
+                      <a:extLst>
+                        <a:ext uri="{28A0092B-C50C-407E-A947-70E740481C1C}">
+                          <a14:useLocalDpi xmlns:a14="http://schemas.microsoft.com/office/drawing/2010/main" val="0"/>
+                        </a:ext>
+                      </a:extLst>
+                    </a:blip>
+                    <a:srcRect/>
+                    <a:stretch>
+                      <a:fillRect/>
+                    </a:stretch>
+                  </pic:blipFill>
+                  <pic:spPr bwMode="auto">
+                    <a:xfrm>
+                      <a:off x="0" y="0"/>
+                      <a:ext cx="5544185" cy="3117082"/>
+                    </a:xfrm>
+                    <a:prstGeom prst="rect">
+                      <a:avLst/>
+                    </a:prstGeom>
+                    <a:noFill/>
+                    <a:ln>
+                      <a:noFill/>
+                    </a:ln>
+                  </pic:spPr>
+                </pic:pic>
+              </a:graphicData>
+            </a:graphic>
+          </wp:inline>
+        </w:drawing>
       </w:r>
     </w:p>
     <w:p>
@@ -16853,45 +17528,99 @@
         <w:pStyle w:val="Heading4"/>
       </w:pPr>
       <w:r>
-        <w:t>4.5.</w:t>
+        <w:lastRenderedPageBreak/>
+        <w:t>4.5</w:t>
+      </w:r>
+      <w:r>
+        <w:t>.</w:t>
       </w:r>
       <w:r>
         <w:tab/>
-        <w:t>Giao diện lịch sử khách hàng</w:t>
+        <w:t xml:space="preserve">Giao diện </w:t>
+      </w:r>
+      <w:r>
+        <w:t>đặt hàng</w:t>
       </w:r>
     </w:p>
     <w:p>
-      <w:pPr>
-        <w:pStyle w:val="Heading4"/>
-      </w:pPr>
-      <w:r>
-        <w:t>4.6.</w:t>
-      </w:r>
-      <w:r>
-        <w:tab/>
-        <w:t>Giao diện thanh toán</w:t>
+      <w:r>
+        <w:rPr>
+          <w:noProof/>
+        </w:rPr>
+        <w:drawing>
+          <wp:inline distT="0" distB="0" distL="0" distR="0" wp14:anchorId="4D065978" wp14:editId="107934F3">
+            <wp:extent cx="5544185" cy="3117082"/>
+            <wp:effectExtent l="0" t="0" r="0" b="7620"/>
+            <wp:docPr id="19" name="Picture 19" descr="Không có mô tả."/>
+            <wp:cNvGraphicFramePr>
+              <a:graphicFrameLocks xmlns:a="http://schemas.openxmlformats.org/drawingml/2006/main" noChangeAspect="1"/>
+            </wp:cNvGraphicFramePr>
+            <a:graphic xmlns:a="http://schemas.openxmlformats.org/drawingml/2006/main">
+              <a:graphicData uri="http://schemas.openxmlformats.org/drawingml/2006/picture">
+                <pic:pic xmlns:pic="http://schemas.openxmlformats.org/drawingml/2006/picture">
+                  <pic:nvPicPr>
+                    <pic:cNvPr id="0" name="Picture 7" descr="Không có mô tả."/>
+                    <pic:cNvPicPr>
+                      <a:picLocks noChangeAspect="1" noChangeArrowheads="1"/>
+                    </pic:cNvPicPr>
+                  </pic:nvPicPr>
+                  <pic:blipFill>
+                    <a:blip r:embed="rId32" cstate="print">
+                      <a:extLst>
+                        <a:ext uri="{28A0092B-C50C-407E-A947-70E740481C1C}">
+                          <a14:useLocalDpi xmlns:a14="http://schemas.microsoft.com/office/drawing/2010/main" val="0"/>
+                        </a:ext>
+                      </a:extLst>
+                    </a:blip>
+                    <a:srcRect/>
+                    <a:stretch>
+                      <a:fillRect/>
+                    </a:stretch>
+                  </pic:blipFill>
+                  <pic:spPr bwMode="auto">
+                    <a:xfrm>
+                      <a:off x="0" y="0"/>
+                      <a:ext cx="5544185" cy="3117082"/>
+                    </a:xfrm>
+                    <a:prstGeom prst="rect">
+                      <a:avLst/>
+                    </a:prstGeom>
+                    <a:noFill/>
+                    <a:ln>
+                      <a:noFill/>
+                    </a:ln>
+                  </pic:spPr>
+                </pic:pic>
+              </a:graphicData>
+            </a:graphic>
+          </wp:inline>
+        </w:drawing>
       </w:r>
     </w:p>
     <w:p/>
     <w:p/>
+    <w:p/>
     <w:p>
       <w:pPr>
         <w:pStyle w:val="Heading1"/>
       </w:pPr>
-      <w:bookmarkStart w:id="41" w:name="_Toc60235851"/>
-      <w:bookmarkStart w:id="42" w:name="_Toc60360979"/>
+      <w:bookmarkStart w:id="52" w:name="_Toc60235851"/>
+      <w:bookmarkStart w:id="53" w:name="_Toc60360979"/>
+      <w:bookmarkStart w:id="54" w:name="_Toc60431178"/>
       <w:r>
         <w:t>PHẦN KẾT LUẬN</w:t>
       </w:r>
-      <w:bookmarkEnd w:id="41"/>
-      <w:bookmarkEnd w:id="42"/>
+      <w:bookmarkEnd w:id="52"/>
+      <w:bookmarkEnd w:id="53"/>
+      <w:bookmarkEnd w:id="54"/>
     </w:p>
     <w:p>
       <w:pPr>
         <w:pStyle w:val="Heading2"/>
       </w:pPr>
-      <w:bookmarkStart w:id="43" w:name="_Toc60235852"/>
-      <w:bookmarkStart w:id="44" w:name="_Toc60360980"/>
+      <w:bookmarkStart w:id="55" w:name="_Toc60235852"/>
+      <w:bookmarkStart w:id="56" w:name="_Toc60360980"/>
+      <w:bookmarkStart w:id="57" w:name="_Toc60431179"/>
       <w:r>
         <w:t>I</w:t>
       </w:r>
@@ -16902,14 +17631,16 @@
         <w:tab/>
         <w:t>KẾT QUẢ ĐẠT ĐƯỢC</w:t>
       </w:r>
-      <w:bookmarkEnd w:id="43"/>
-      <w:bookmarkEnd w:id="44"/>
+      <w:bookmarkEnd w:id="55"/>
+      <w:bookmarkEnd w:id="56"/>
+      <w:bookmarkEnd w:id="57"/>
     </w:p>
     <w:p>
       <w:pPr>
         <w:pStyle w:val="Heading3"/>
       </w:pPr>
-      <w:bookmarkStart w:id="45" w:name="_Toc60360981"/>
+      <w:bookmarkStart w:id="58" w:name="_Toc60360981"/>
+      <w:bookmarkStart w:id="59" w:name="_Toc60431180"/>
       <w:r>
         <w:t>1.</w:t>
       </w:r>
@@ -16917,7 +17648,8 @@
         <w:tab/>
         <w:t>KẾT QUẢ ĐẠT ĐƯỢC</w:t>
       </w:r>
-      <w:bookmarkEnd w:id="45"/>
+      <w:bookmarkEnd w:id="58"/>
+      <w:bookmarkEnd w:id="59"/>
     </w:p>
     <w:p>
       <w:pPr>
@@ -16990,6 +17722,7 @@
         </w:numPr>
       </w:pPr>
       <w:r>
+        <w:lastRenderedPageBreak/>
         <w:t>Hiểu sâu và vận dụng thành thạo mô hinh MVC, các kiến thức hổ trợ trong quá trình xây dụng hệ thống: CSS, HTML, MySQL, Javascript, Ajax,…</w:t>
       </w:r>
     </w:p>
@@ -17100,7 +17833,6 @@
         </w:numPr>
       </w:pPr>
       <w:r>
-        <w:lastRenderedPageBreak/>
         <w:t>Cho phép khách hàng thực hiện việc đặt hàng qua mạng.</w:t>
       </w:r>
     </w:p>
@@ -17160,8 +17892,9 @@
       <w:pPr>
         <w:pStyle w:val="Heading2"/>
       </w:pPr>
-      <w:bookmarkStart w:id="46" w:name="_Toc60235853"/>
-      <w:bookmarkStart w:id="47" w:name="_Toc60360982"/>
+      <w:bookmarkStart w:id="60" w:name="_Toc60235853"/>
+      <w:bookmarkStart w:id="61" w:name="_Toc60360982"/>
+      <w:bookmarkStart w:id="62" w:name="_Toc60431181"/>
       <w:r>
         <w:t>II</w:t>
       </w:r>
@@ -17172,8 +17905,9 @@
         <w:tab/>
         <w:t>HẠN CHẾ</w:t>
       </w:r>
-      <w:bookmarkEnd w:id="46"/>
-      <w:bookmarkEnd w:id="47"/>
+      <w:bookmarkEnd w:id="60"/>
+      <w:bookmarkEnd w:id="61"/>
+      <w:bookmarkEnd w:id="62"/>
     </w:p>
     <w:p>
       <w:pPr>
@@ -17208,6 +17942,7 @@
         </w:numPr>
       </w:pPr>
       <w:r>
+        <w:lastRenderedPageBreak/>
         <w:t>Một số chức năng của hệ thống chỉ đáp ứng một phần nào yêu cầu của người dùng, chưa có tính sáng tạo, đột phá trong cách giải quyết vấn đề.</w:t>
       </w:r>
     </w:p>
@@ -17228,8 +17963,9 @@
       <w:pPr>
         <w:pStyle w:val="Heading2"/>
       </w:pPr>
-      <w:bookmarkStart w:id="48" w:name="_Toc60235854"/>
-      <w:bookmarkStart w:id="49" w:name="_Toc60360983"/>
+      <w:bookmarkStart w:id="63" w:name="_Toc60235854"/>
+      <w:bookmarkStart w:id="64" w:name="_Toc60360983"/>
+      <w:bookmarkStart w:id="65" w:name="_Toc60431182"/>
       <w:r>
         <w:t>III</w:t>
       </w:r>
@@ -17240,8 +17976,9 @@
         <w:tab/>
         <w:t>HƯỚNG PHÁT TRIỂN</w:t>
       </w:r>
-      <w:bookmarkEnd w:id="48"/>
-      <w:bookmarkEnd w:id="49"/>
+      <w:bookmarkEnd w:id="63"/>
+      <w:bookmarkEnd w:id="64"/>
+      <w:bookmarkEnd w:id="65"/>
     </w:p>
     <w:p>
       <w:pPr>
@@ -17284,19 +18021,21 @@
       <w:pPr>
         <w:pStyle w:val="Heading2"/>
       </w:pPr>
-      <w:bookmarkStart w:id="50" w:name="_Toc60235855"/>
-      <w:bookmarkStart w:id="51" w:name="_Toc60360984"/>
+      <w:bookmarkStart w:id="66" w:name="_Toc60235855"/>
+      <w:bookmarkStart w:id="67" w:name="_Toc60360984"/>
+      <w:bookmarkStart w:id="68" w:name="_Toc60431183"/>
       <w:r>
         <w:t>TÀI LIỆU THAM KHẢO</w:t>
       </w:r>
-      <w:bookmarkEnd w:id="50"/>
-      <w:bookmarkEnd w:id="51"/>
+      <w:bookmarkEnd w:id="66"/>
+      <w:bookmarkEnd w:id="67"/>
+      <w:bookmarkEnd w:id="68"/>
     </w:p>
     <w:p/>
     <w:p/>
     <w:sectPr>
-      <w:headerReference w:type="default" r:id="rId23"/>
-      <w:footerReference w:type="default" r:id="rId24"/>
+      <w:headerReference w:type="default" r:id="rId33"/>
+      <w:footerReference w:type="default" r:id="rId34"/>
       <w:pgSz w:w="11907" w:h="16840" w:code="9"/>
       <w:pgMar w:top="1418" w:right="1588" w:bottom="1418" w:left="1588" w:header="720" w:footer="720" w:gutter="0"/>
       <w:pgNumType w:start="1"/>
@@ -17308,7 +18047,7 @@
 </file>
 
 <file path=word/endnotes.xml><?xml version="1.0" encoding="utf-8"?>
-<w:endnotes xmlns:wpc="http://schemas.microsoft.com/office/word/2010/wordprocessingCanvas" xmlns:cx="http://schemas.microsoft.com/office/drawing/2014/chartex" xmlns:cx1="http://schemas.microsoft.com/office/drawing/2015/9/8/chartex" xmlns:cx2="http://schemas.microsoft.com/office/drawing/2015/10/21/chartex" xmlns:cx3="http://schemas.microsoft.com/office/drawing/2016/5/9/chartex" xmlns:cx4="http://schemas.microsoft.com/office/drawing/2016/5/10/chartex" xmlns:cx5="http://schemas.microsoft.com/office/drawing/2016/5/11/chartex" xmlns:cx6="http://schemas.microsoft.com/office/drawing/2016/5/12/chartex" xmlns:cx7="http://schemas.microsoft.com/office/drawing/2016/5/13/chartex" xmlns:cx8="http://schemas.microsoft.com/office/drawing/2016/5/14/chartex" xmlns:mc="http://schemas.openxmlformats.org/markup-compatibility/2006" xmlns:aink="http://schemas.microsoft.com/office/drawing/2016/ink" xmlns:am3d="http://schemas.microsoft.com/office/drawing/2017/model3d" xmlns:o="urn:schemas-microsoft-com:office:office" xmlns:r="http://schemas.openxmlformats.org/officeDocument/2006/relationships" xmlns:m="http://schemas.openxmlformats.org/officeDocument/2006/math" xmlns:v="urn:schemas-microsoft-com:vml" xmlns:wp14="http://schemas.microsoft.com/office/word/2010/wordprocessingDrawing" xmlns:wp="http://schemas.openxmlformats.org/drawingml/2006/wordprocessingDrawing" xmlns:w10="urn:schemas-microsoft-com:office:word" xmlns:w="http://schemas.openxmlformats.org/wordprocessingml/2006/main" xmlns:w14="http://schemas.microsoft.com/office/word/2010/wordml" xmlns:w15="http://schemas.microsoft.com/office/word/2012/wordml" xmlns:w16cex="http://schemas.microsoft.com/office/word/2018/wordml/cex" xmlns:w16cid="http://schemas.microsoft.com/office/word/2016/wordml/cid" xmlns:w16="http://schemas.microsoft.com/office/word/2018/wordml" xmlns:w16se="http://schemas.microsoft.com/office/word/2015/wordml/symex" xmlns:wpg="http://schemas.microsoft.com/office/word/2010/wordprocessingGroup" xmlns:wpi="http://schemas.microsoft.com/office/word/2010/wordprocessingInk" xmlns:wne="http://schemas.microsoft.com/office/word/2006/wordml" xmlns:wps="http://schemas.microsoft.com/office/word/2010/wordprocessingShape" mc:Ignorable="w14 w15 w16se w16cid w16 w16cex wp14">
+<w:endnotes xmlns:wpc="http://schemas.microsoft.com/office/word/2010/wordprocessingCanvas" xmlns:cx="http://schemas.microsoft.com/office/drawing/2014/chartex" xmlns:mc="http://schemas.openxmlformats.org/markup-compatibility/2006" xmlns:o="urn:schemas-microsoft-com:office:office" xmlns:r="http://schemas.openxmlformats.org/officeDocument/2006/relationships" xmlns:m="http://schemas.openxmlformats.org/officeDocument/2006/math" xmlns:v="urn:schemas-microsoft-com:vml" xmlns:wp14="http://schemas.microsoft.com/office/word/2010/wordprocessingDrawing" xmlns:wp="http://schemas.openxmlformats.org/drawingml/2006/wordprocessingDrawing" xmlns:w10="urn:schemas-microsoft-com:office:word" xmlns:w="http://schemas.openxmlformats.org/wordprocessingml/2006/main" xmlns:w14="http://schemas.microsoft.com/office/word/2010/wordml" xmlns:w15="http://schemas.microsoft.com/office/word/2012/wordml" xmlns:w16se="http://schemas.microsoft.com/office/word/2015/wordml/symex" xmlns:wpg="http://schemas.microsoft.com/office/word/2010/wordprocessingGroup" xmlns:wpi="http://schemas.microsoft.com/office/word/2010/wordprocessingInk" xmlns:wne="http://schemas.microsoft.com/office/word/2006/wordml" xmlns:wps="http://schemas.microsoft.com/office/word/2010/wordprocessingShape" mc:Ignorable="w14 w15 w16se wp14">
   <w:endnote w:type="separator" w:id="-1">
     <w:p>
       <w:pPr>
@@ -17333,7 +18072,7 @@
 </file>
 
 <file path=word/footer1.xml><?xml version="1.0" encoding="utf-8"?>
-<w:ftr xmlns:wpc="http://schemas.microsoft.com/office/word/2010/wordprocessingCanvas" xmlns:cx="http://schemas.microsoft.com/office/drawing/2014/chartex" xmlns:cx1="http://schemas.microsoft.com/office/drawing/2015/9/8/chartex" xmlns:cx2="http://schemas.microsoft.com/office/drawing/2015/10/21/chartex" xmlns:cx3="http://schemas.microsoft.com/office/drawing/2016/5/9/chartex" xmlns:cx4="http://schemas.microsoft.com/office/drawing/2016/5/10/chartex" xmlns:cx5="http://schemas.microsoft.com/office/drawing/2016/5/11/chartex" xmlns:cx6="http://schemas.microsoft.com/office/drawing/2016/5/12/chartex" xmlns:cx7="http://schemas.microsoft.com/office/drawing/2016/5/13/chartex" xmlns:cx8="http://schemas.microsoft.com/office/drawing/2016/5/14/chartex" xmlns:mc="http://schemas.openxmlformats.org/markup-compatibility/2006" xmlns:aink="http://schemas.microsoft.com/office/drawing/2016/ink" xmlns:am3d="http://schemas.microsoft.com/office/drawing/2017/model3d" xmlns:o="urn:schemas-microsoft-com:office:office" xmlns:r="http://schemas.openxmlformats.org/officeDocument/2006/relationships" xmlns:m="http://schemas.openxmlformats.org/officeDocument/2006/math" xmlns:v="urn:schemas-microsoft-com:vml" xmlns:wp14="http://schemas.microsoft.com/office/word/2010/wordprocessingDrawing" xmlns:wp="http://schemas.openxmlformats.org/drawingml/2006/wordprocessingDrawing" xmlns:w10="urn:schemas-microsoft-com:office:word" xmlns:w="http://schemas.openxmlformats.org/wordprocessingml/2006/main" xmlns:w14="http://schemas.microsoft.com/office/word/2010/wordml" xmlns:w15="http://schemas.microsoft.com/office/word/2012/wordml" xmlns:w16cex="http://schemas.microsoft.com/office/word/2018/wordml/cex" xmlns:w16cid="http://schemas.microsoft.com/office/word/2016/wordml/cid" xmlns:w16="http://schemas.microsoft.com/office/word/2018/wordml" xmlns:w16se="http://schemas.microsoft.com/office/word/2015/wordml/symex" xmlns:wpg="http://schemas.microsoft.com/office/word/2010/wordprocessingGroup" xmlns:wpi="http://schemas.microsoft.com/office/word/2010/wordprocessingInk" xmlns:wne="http://schemas.microsoft.com/office/word/2006/wordml" xmlns:wps="http://schemas.microsoft.com/office/word/2010/wordprocessingShape" mc:Ignorable="w14 w15 w16se w16cid w16 w16cex wp14">
+<w:ftr xmlns:wpc="http://schemas.microsoft.com/office/word/2010/wordprocessingCanvas" xmlns:cx="http://schemas.microsoft.com/office/drawing/2014/chartex" xmlns:mc="http://schemas.openxmlformats.org/markup-compatibility/2006" xmlns:o="urn:schemas-microsoft-com:office:office" xmlns:r="http://schemas.openxmlformats.org/officeDocument/2006/relationships" xmlns:m="http://schemas.openxmlformats.org/officeDocument/2006/math" xmlns:v="urn:schemas-microsoft-com:vml" xmlns:wp14="http://schemas.microsoft.com/office/word/2010/wordprocessingDrawing" xmlns:wp="http://schemas.openxmlformats.org/drawingml/2006/wordprocessingDrawing" xmlns:w10="urn:schemas-microsoft-com:office:word" xmlns:w="http://schemas.openxmlformats.org/wordprocessingml/2006/main" xmlns:w14="http://schemas.microsoft.com/office/word/2010/wordml" xmlns:w15="http://schemas.microsoft.com/office/word/2012/wordml" xmlns:w16se="http://schemas.microsoft.com/office/word/2015/wordml/symex" xmlns:wpg="http://schemas.microsoft.com/office/word/2010/wordprocessingGroup" xmlns:wpi="http://schemas.microsoft.com/office/word/2010/wordprocessingInk" xmlns:wne="http://schemas.microsoft.com/office/word/2006/wordml" xmlns:wps="http://schemas.microsoft.com/office/word/2010/wordprocessingShape" mc:Ignorable="w14 w15 w16se wp14">
   <w:p>
     <w:pPr>
       <w:pStyle w:val="Footer"/>
@@ -17349,7 +18088,7 @@
 </file>
 
 <file path=word/footer2.xml><?xml version="1.0" encoding="utf-8"?>
-<w:ftr xmlns:wpc="http://schemas.microsoft.com/office/word/2010/wordprocessingCanvas" xmlns:cx="http://schemas.microsoft.com/office/drawing/2014/chartex" xmlns:cx1="http://schemas.microsoft.com/office/drawing/2015/9/8/chartex" xmlns:cx2="http://schemas.microsoft.com/office/drawing/2015/10/21/chartex" xmlns:cx3="http://schemas.microsoft.com/office/drawing/2016/5/9/chartex" xmlns:cx4="http://schemas.microsoft.com/office/drawing/2016/5/10/chartex" xmlns:cx5="http://schemas.microsoft.com/office/drawing/2016/5/11/chartex" xmlns:cx6="http://schemas.microsoft.com/office/drawing/2016/5/12/chartex" xmlns:cx7="http://schemas.microsoft.com/office/drawing/2016/5/13/chartex" xmlns:cx8="http://schemas.microsoft.com/office/drawing/2016/5/14/chartex" xmlns:mc="http://schemas.openxmlformats.org/markup-compatibility/2006" xmlns:aink="http://schemas.microsoft.com/office/drawing/2016/ink" xmlns:am3d="http://schemas.microsoft.com/office/drawing/2017/model3d" xmlns:o="urn:schemas-microsoft-com:office:office" xmlns:r="http://schemas.openxmlformats.org/officeDocument/2006/relationships" xmlns:m="http://schemas.openxmlformats.org/officeDocument/2006/math" xmlns:v="urn:schemas-microsoft-com:vml" xmlns:wp14="http://schemas.microsoft.com/office/word/2010/wordprocessingDrawing" xmlns:wp="http://schemas.openxmlformats.org/drawingml/2006/wordprocessingDrawing" xmlns:w10="urn:schemas-microsoft-com:office:word" xmlns:w="http://schemas.openxmlformats.org/wordprocessingml/2006/main" xmlns:w14="http://schemas.microsoft.com/office/word/2010/wordml" xmlns:w15="http://schemas.microsoft.com/office/word/2012/wordml" xmlns:w16cex="http://schemas.microsoft.com/office/word/2018/wordml/cex" xmlns:w16cid="http://schemas.microsoft.com/office/word/2016/wordml/cid" xmlns:w16="http://schemas.microsoft.com/office/word/2018/wordml" xmlns:w16se="http://schemas.microsoft.com/office/word/2015/wordml/symex" xmlns:wpg="http://schemas.microsoft.com/office/word/2010/wordprocessingGroup" xmlns:wpi="http://schemas.microsoft.com/office/word/2010/wordprocessingInk" xmlns:wne="http://schemas.microsoft.com/office/word/2006/wordml" xmlns:wps="http://schemas.microsoft.com/office/word/2010/wordprocessingShape" mc:Ignorable="w14 w15 w16se w16cid w16 w16cex wp14">
+<w:ftr xmlns:wpc="http://schemas.microsoft.com/office/word/2010/wordprocessingCanvas" xmlns:cx="http://schemas.microsoft.com/office/drawing/2014/chartex" xmlns:mc="http://schemas.openxmlformats.org/markup-compatibility/2006" xmlns:o="urn:schemas-microsoft-com:office:office" xmlns:r="http://schemas.openxmlformats.org/officeDocument/2006/relationships" xmlns:m="http://schemas.openxmlformats.org/officeDocument/2006/math" xmlns:v="urn:schemas-microsoft-com:vml" xmlns:wp14="http://schemas.microsoft.com/office/word/2010/wordprocessingDrawing" xmlns:wp="http://schemas.openxmlformats.org/drawingml/2006/wordprocessingDrawing" xmlns:w10="urn:schemas-microsoft-com:office:word" xmlns:w="http://schemas.openxmlformats.org/wordprocessingml/2006/main" xmlns:w14="http://schemas.microsoft.com/office/word/2010/wordml" xmlns:w15="http://schemas.microsoft.com/office/word/2012/wordml" xmlns:w16se="http://schemas.microsoft.com/office/word/2015/wordml/symex" xmlns:wpg="http://schemas.microsoft.com/office/word/2010/wordprocessingGroup" xmlns:wpi="http://schemas.microsoft.com/office/word/2010/wordprocessingInk" xmlns:wne="http://schemas.microsoft.com/office/word/2006/wordml" xmlns:wps="http://schemas.microsoft.com/office/word/2010/wordprocessingShape" mc:Ignorable="w14 w15 w16se wp14">
   <w:sdt>
     <w:sdtPr>
       <w:id w:val="96140409"/>
@@ -17423,7 +18162,7 @@
                 </wp:anchor>
               </w:drawing>
             </mc:Choice>
-            <mc:Fallback>
+            <mc:Fallback xmlns:cx1="http://schemas.microsoft.com/office/drawing/2015/9/8/chartex" xmlns:cx2="http://schemas.microsoft.com/office/drawing/2015/10/21/chartex" xmlns:cx3="http://schemas.microsoft.com/office/drawing/2016/5/9/chartex" xmlns:cx4="http://schemas.microsoft.com/office/drawing/2016/5/10/chartex" xmlns:cx5="http://schemas.microsoft.com/office/drawing/2016/5/11/chartex" xmlns:cx6="http://schemas.microsoft.com/office/drawing/2016/5/12/chartex" xmlns:cx7="http://schemas.microsoft.com/office/drawing/2016/5/13/chartex" xmlns:cx8="http://schemas.microsoft.com/office/drawing/2016/5/14/chartex" xmlns:aink="http://schemas.microsoft.com/office/drawing/2016/ink" xmlns:am3d="http://schemas.microsoft.com/office/drawing/2017/model3d" xmlns:w16cex="http://schemas.microsoft.com/office/word/2018/wordml/cex" xmlns:w16cid="http://schemas.microsoft.com/office/word/2016/wordml/cid" xmlns:w16="http://schemas.microsoft.com/office/word/2018/wordml">
               <w:pict>
                 <v:line w14:anchorId="18D7F660" id="Straight Connector 11" o:spid="_x0000_s1026" style="position:absolute;z-index:251660288;visibility:visible;mso-wrap-style:square;mso-wrap-distance-left:9pt;mso-wrap-distance-top:0;mso-wrap-distance-right:9pt;mso-wrap-distance-bottom:0;mso-position-horizontal:absolute;mso-position-horizontal-relative:text;mso-position-vertical:absolute;mso-position-vertical-relative:text" from="-7.6pt,-1.45pt" to="444.05pt,-1.45pt" o:gfxdata="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" strokecolor="#5b9bd5 [3204]" strokeweight=".5pt">
                   <v:stroke joinstyle="miter"/>
@@ -17445,7 +18184,7 @@
           <w:rPr>
             <w:noProof/>
           </w:rPr>
-          <w:t>41</w:t>
+          <w:t>35</w:t>
         </w:r>
         <w:r>
           <w:rPr>
@@ -17465,7 +18204,7 @@
 </file>
 
 <file path=word/footnotes.xml><?xml version="1.0" encoding="utf-8"?>
-<w:footnotes xmlns:wpc="http://schemas.microsoft.com/office/word/2010/wordprocessingCanvas" xmlns:cx="http://schemas.microsoft.com/office/drawing/2014/chartex" xmlns:cx1="http://schemas.microsoft.com/office/drawing/2015/9/8/chartex" xmlns:cx2="http://schemas.microsoft.com/office/drawing/2015/10/21/chartex" xmlns:cx3="http://schemas.microsoft.com/office/drawing/2016/5/9/chartex" xmlns:cx4="http://schemas.microsoft.com/office/drawing/2016/5/10/chartex" xmlns:cx5="http://schemas.microsoft.com/office/drawing/2016/5/11/chartex" xmlns:cx6="http://schemas.microsoft.com/office/drawing/2016/5/12/chartex" xmlns:cx7="http://schemas.microsoft.com/office/drawing/2016/5/13/chartex" xmlns:cx8="http://schemas.microsoft.com/office/drawing/2016/5/14/chartex" xmlns:mc="http://schemas.openxmlformats.org/markup-compatibility/2006" xmlns:aink="http://schemas.microsoft.com/office/drawing/2016/ink" xmlns:am3d="http://schemas.microsoft.com/office/drawing/2017/model3d" xmlns:o="urn:schemas-microsoft-com:office:office" xmlns:r="http://schemas.openxmlformats.org/officeDocument/2006/relationships" xmlns:m="http://schemas.openxmlformats.org/officeDocument/2006/math" xmlns:v="urn:schemas-microsoft-com:vml" xmlns:wp14="http://schemas.microsoft.com/office/word/2010/wordprocessingDrawing" xmlns:wp="http://schemas.openxmlformats.org/drawingml/2006/wordprocessingDrawing" xmlns:w10="urn:schemas-microsoft-com:office:word" xmlns:w="http://schemas.openxmlformats.org/wordprocessingml/2006/main" xmlns:w14="http://schemas.microsoft.com/office/word/2010/wordml" xmlns:w15="http://schemas.microsoft.com/office/word/2012/wordml" xmlns:w16cex="http://schemas.microsoft.com/office/word/2018/wordml/cex" xmlns:w16cid="http://schemas.microsoft.com/office/word/2016/wordml/cid" xmlns:w16="http://schemas.microsoft.com/office/word/2018/wordml" xmlns:w16se="http://schemas.microsoft.com/office/word/2015/wordml/symex" xmlns:wpg="http://schemas.microsoft.com/office/word/2010/wordprocessingGroup" xmlns:wpi="http://schemas.microsoft.com/office/word/2010/wordprocessingInk" xmlns:wne="http://schemas.microsoft.com/office/word/2006/wordml" xmlns:wps="http://schemas.microsoft.com/office/word/2010/wordprocessingShape" mc:Ignorable="w14 w15 w16se w16cid w16 w16cex wp14">
+<w:footnotes xmlns:wpc="http://schemas.microsoft.com/office/word/2010/wordprocessingCanvas" xmlns:cx="http://schemas.microsoft.com/office/drawing/2014/chartex" xmlns:mc="http://schemas.openxmlformats.org/markup-compatibility/2006" xmlns:o="urn:schemas-microsoft-com:office:office" xmlns:r="http://schemas.openxmlformats.org/officeDocument/2006/relationships" xmlns:m="http://schemas.openxmlformats.org/officeDocument/2006/math" xmlns:v="urn:schemas-microsoft-com:vml" xmlns:wp14="http://schemas.microsoft.com/office/word/2010/wordprocessingDrawing" xmlns:wp="http://schemas.openxmlformats.org/drawingml/2006/wordprocessingDrawing" xmlns:w10="urn:schemas-microsoft-com:office:word" xmlns:w="http://schemas.openxmlformats.org/wordprocessingml/2006/main" xmlns:w14="http://schemas.microsoft.com/office/word/2010/wordml" xmlns:w15="http://schemas.microsoft.com/office/word/2012/wordml" xmlns:w16se="http://schemas.microsoft.com/office/word/2015/wordml/symex" xmlns:wpg="http://schemas.microsoft.com/office/word/2010/wordprocessingGroup" xmlns:wpi="http://schemas.microsoft.com/office/word/2010/wordprocessingInk" xmlns:wne="http://schemas.microsoft.com/office/word/2006/wordml" xmlns:wps="http://schemas.microsoft.com/office/word/2010/wordprocessingShape" mc:Ignorable="w14 w15 w16se wp14">
   <w:footnote w:type="separator" w:id="-1">
     <w:p>
       <w:pPr>
@@ -17490,7 +18229,7 @@
 </file>
 
 <file path=word/header1.xml><?xml version="1.0" encoding="utf-8"?>
-<w:hdr xmlns:wpc="http://schemas.microsoft.com/office/word/2010/wordprocessingCanvas" xmlns:cx="http://schemas.microsoft.com/office/drawing/2014/chartex" xmlns:cx1="http://schemas.microsoft.com/office/drawing/2015/9/8/chartex" xmlns:cx2="http://schemas.microsoft.com/office/drawing/2015/10/21/chartex" xmlns:cx3="http://schemas.microsoft.com/office/drawing/2016/5/9/chartex" xmlns:cx4="http://schemas.microsoft.com/office/drawing/2016/5/10/chartex" xmlns:cx5="http://schemas.microsoft.com/office/drawing/2016/5/11/chartex" xmlns:cx6="http://schemas.microsoft.com/office/drawing/2016/5/12/chartex" xmlns:cx7="http://schemas.microsoft.com/office/drawing/2016/5/13/chartex" xmlns:cx8="http://schemas.microsoft.com/office/drawing/2016/5/14/chartex" xmlns:mc="http://schemas.openxmlformats.org/markup-compatibility/2006" xmlns:aink="http://schemas.microsoft.com/office/drawing/2016/ink" xmlns:am3d="http://schemas.microsoft.com/office/drawing/2017/model3d" xmlns:o="urn:schemas-microsoft-com:office:office" xmlns:r="http://schemas.openxmlformats.org/officeDocument/2006/relationships" xmlns:m="http://schemas.openxmlformats.org/officeDocument/2006/math" xmlns:v="urn:schemas-microsoft-com:vml" xmlns:wp14="http://schemas.microsoft.com/office/word/2010/wordprocessingDrawing" xmlns:wp="http://schemas.openxmlformats.org/drawingml/2006/wordprocessingDrawing" xmlns:w10="urn:schemas-microsoft-com:office:word" xmlns:w="http://schemas.openxmlformats.org/wordprocessingml/2006/main" xmlns:w14="http://schemas.microsoft.com/office/word/2010/wordml" xmlns:w15="http://schemas.microsoft.com/office/word/2012/wordml" xmlns:w16cex="http://schemas.microsoft.com/office/word/2018/wordml/cex" xmlns:w16cid="http://schemas.microsoft.com/office/word/2016/wordml/cid" xmlns:w16="http://schemas.microsoft.com/office/word/2018/wordml" xmlns:w16se="http://schemas.microsoft.com/office/word/2015/wordml/symex" xmlns:wpg="http://schemas.microsoft.com/office/word/2010/wordprocessingGroup" xmlns:wpi="http://schemas.microsoft.com/office/word/2010/wordprocessingInk" xmlns:wne="http://schemas.microsoft.com/office/word/2006/wordml" xmlns:wps="http://schemas.microsoft.com/office/word/2010/wordprocessingShape" mc:Ignorable="w14 w15 w16se w16cid w16 w16cex wp14">
+<w:hdr xmlns:wpc="http://schemas.microsoft.com/office/word/2010/wordprocessingCanvas" xmlns:cx="http://schemas.microsoft.com/office/drawing/2014/chartex" xmlns:mc="http://schemas.openxmlformats.org/markup-compatibility/2006" xmlns:o="urn:schemas-microsoft-com:office:office" xmlns:r="http://schemas.openxmlformats.org/officeDocument/2006/relationships" xmlns:m="http://schemas.openxmlformats.org/officeDocument/2006/math" xmlns:v="urn:schemas-microsoft-com:vml" xmlns:wp14="http://schemas.microsoft.com/office/word/2010/wordprocessingDrawing" xmlns:wp="http://schemas.openxmlformats.org/drawingml/2006/wordprocessingDrawing" xmlns:w10="urn:schemas-microsoft-com:office:word" xmlns:w="http://schemas.openxmlformats.org/wordprocessingml/2006/main" xmlns:w14="http://schemas.microsoft.com/office/word/2010/wordml" xmlns:w15="http://schemas.microsoft.com/office/word/2012/wordml" xmlns:w16se="http://schemas.microsoft.com/office/word/2015/wordml/symex" xmlns:wpg="http://schemas.microsoft.com/office/word/2010/wordprocessingGroup" xmlns:wpi="http://schemas.microsoft.com/office/word/2010/wordprocessingInk" xmlns:wne="http://schemas.microsoft.com/office/word/2006/wordml" xmlns:wps="http://schemas.microsoft.com/office/word/2010/wordprocessingShape" mc:Ignorable="w14 w15 w16se wp14">
   <w:p>
     <w:pPr>
       <w:pStyle w:val="Header"/>
@@ -17505,7 +18244,7 @@
 </file>
 
 <file path=word/header2.xml><?xml version="1.0" encoding="utf-8"?>
-<w:hdr xmlns:wpc="http://schemas.microsoft.com/office/word/2010/wordprocessingCanvas" xmlns:cx="http://schemas.microsoft.com/office/drawing/2014/chartex" xmlns:cx1="http://schemas.microsoft.com/office/drawing/2015/9/8/chartex" xmlns:cx2="http://schemas.microsoft.com/office/drawing/2015/10/21/chartex" xmlns:cx3="http://schemas.microsoft.com/office/drawing/2016/5/9/chartex" xmlns:cx4="http://schemas.microsoft.com/office/drawing/2016/5/10/chartex" xmlns:cx5="http://schemas.microsoft.com/office/drawing/2016/5/11/chartex" xmlns:cx6="http://schemas.microsoft.com/office/drawing/2016/5/12/chartex" xmlns:cx7="http://schemas.microsoft.com/office/drawing/2016/5/13/chartex" xmlns:cx8="http://schemas.microsoft.com/office/drawing/2016/5/14/chartex" xmlns:mc="http://schemas.openxmlformats.org/markup-compatibility/2006" xmlns:aink="http://schemas.microsoft.com/office/drawing/2016/ink" xmlns:am3d="http://schemas.microsoft.com/office/drawing/2017/model3d" xmlns:o="urn:schemas-microsoft-com:office:office" xmlns:r="http://schemas.openxmlformats.org/officeDocument/2006/relationships" xmlns:m="http://schemas.openxmlformats.org/officeDocument/2006/math" xmlns:v="urn:schemas-microsoft-com:vml" xmlns:wp14="http://schemas.microsoft.com/office/word/2010/wordprocessingDrawing" xmlns:wp="http://schemas.openxmlformats.org/drawingml/2006/wordprocessingDrawing" xmlns:w10="urn:schemas-microsoft-com:office:word" xmlns:w="http://schemas.openxmlformats.org/wordprocessingml/2006/main" xmlns:w14="http://schemas.microsoft.com/office/word/2010/wordml" xmlns:w15="http://schemas.microsoft.com/office/word/2012/wordml" xmlns:w16cex="http://schemas.microsoft.com/office/word/2018/wordml/cex" xmlns:w16cid="http://schemas.microsoft.com/office/word/2016/wordml/cid" xmlns:w16="http://schemas.microsoft.com/office/word/2018/wordml" xmlns:w16se="http://schemas.microsoft.com/office/word/2015/wordml/symex" xmlns:wpg="http://schemas.microsoft.com/office/word/2010/wordprocessingGroup" xmlns:wpi="http://schemas.microsoft.com/office/word/2010/wordprocessingInk" xmlns:wne="http://schemas.microsoft.com/office/word/2006/wordml" xmlns:wps="http://schemas.microsoft.com/office/word/2010/wordprocessingShape" mc:Ignorable="w14 w15 w16se w16cid w16 w16cex wp14">
+<w:hdr xmlns:wpc="http://schemas.microsoft.com/office/word/2010/wordprocessingCanvas" xmlns:cx="http://schemas.microsoft.com/office/drawing/2014/chartex" xmlns:mc="http://schemas.openxmlformats.org/markup-compatibility/2006" xmlns:o="urn:schemas-microsoft-com:office:office" xmlns:r="http://schemas.openxmlformats.org/officeDocument/2006/relationships" xmlns:m="http://schemas.openxmlformats.org/officeDocument/2006/math" xmlns:v="urn:schemas-microsoft-com:vml" xmlns:wp14="http://schemas.microsoft.com/office/word/2010/wordprocessingDrawing" xmlns:wp="http://schemas.openxmlformats.org/drawingml/2006/wordprocessingDrawing" xmlns:w10="urn:schemas-microsoft-com:office:word" xmlns:w="http://schemas.openxmlformats.org/wordprocessingml/2006/main" xmlns:w14="http://schemas.microsoft.com/office/word/2010/wordml" xmlns:w15="http://schemas.microsoft.com/office/word/2012/wordml" xmlns:w16se="http://schemas.microsoft.com/office/word/2015/wordml/symex" xmlns:wpg="http://schemas.microsoft.com/office/word/2010/wordprocessingGroup" xmlns:wpi="http://schemas.microsoft.com/office/word/2010/wordprocessingInk" xmlns:wne="http://schemas.microsoft.com/office/word/2006/wordml" xmlns:wps="http://schemas.microsoft.com/office/word/2010/wordprocessingShape" mc:Ignorable="w14 w15 w16se wp14">
   <w:p>
     <w:pPr>
       <w:pStyle w:val="Header"/>
@@ -17572,7 +18311,7 @@
             </wp:anchor>
           </w:drawing>
         </mc:Choice>
-        <mc:Fallback>
+        <mc:Fallback xmlns:cx1="http://schemas.microsoft.com/office/drawing/2015/9/8/chartex" xmlns:cx2="http://schemas.microsoft.com/office/drawing/2015/10/21/chartex" xmlns:cx3="http://schemas.microsoft.com/office/drawing/2016/5/9/chartex" xmlns:cx4="http://schemas.microsoft.com/office/drawing/2016/5/10/chartex" xmlns:cx5="http://schemas.microsoft.com/office/drawing/2016/5/11/chartex" xmlns:cx6="http://schemas.microsoft.com/office/drawing/2016/5/12/chartex" xmlns:cx7="http://schemas.microsoft.com/office/drawing/2016/5/13/chartex" xmlns:cx8="http://schemas.microsoft.com/office/drawing/2016/5/14/chartex" xmlns:aink="http://schemas.microsoft.com/office/drawing/2016/ink" xmlns:am3d="http://schemas.microsoft.com/office/drawing/2017/model3d" xmlns:w16cex="http://schemas.microsoft.com/office/word/2018/wordml/cex" xmlns:w16cid="http://schemas.microsoft.com/office/word/2016/wordml/cid" xmlns:w16="http://schemas.microsoft.com/office/word/2018/wordml">
           <w:pict>
             <v:line w14:anchorId="77779704" id="Straight Connector 10" o:spid="_x0000_s1026" style="position:absolute;z-index:251659264;visibility:visible;mso-wrap-style:square;mso-wrap-distance-left:9pt;mso-wrap-distance-top:0;mso-wrap-distance-right:9pt;mso-wrap-distance-bottom:0;mso-position-horizontal:absolute;mso-position-horizontal-relative:text;mso-position-vertical:absolute;mso-position-vertical-relative:text" from="-12.45pt,27.8pt" to="452.3pt,27.8pt" o:gfxdata="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" strokecolor="#5b9bd5 [3204]" strokeweight=".5pt">
               <v:stroke joinstyle="miter"/>
@@ -17618,7 +18357,7 @@
 </file>
 
 <file path=word/numbering.xml><?xml version="1.0" encoding="utf-8"?>
-<w:numbering xmlns:wpc="http://schemas.microsoft.com/office/word/2010/wordprocessingCanvas" xmlns:cx="http://schemas.microsoft.com/office/drawing/2014/chartex" xmlns:cx1="http://schemas.microsoft.com/office/drawing/2015/9/8/chartex" xmlns:cx2="http://schemas.microsoft.com/office/drawing/2015/10/21/chartex" xmlns:cx3="http://schemas.microsoft.com/office/drawing/2016/5/9/chartex" xmlns:cx4="http://schemas.microsoft.com/office/drawing/2016/5/10/chartex" xmlns:cx5="http://schemas.microsoft.com/office/drawing/2016/5/11/chartex" xmlns:cx6="http://schemas.microsoft.com/office/drawing/2016/5/12/chartex" xmlns:cx7="http://schemas.microsoft.com/office/drawing/2016/5/13/chartex" xmlns:cx8="http://schemas.microsoft.com/office/drawing/2016/5/14/chartex" xmlns:mc="http://schemas.openxmlformats.org/markup-compatibility/2006" xmlns:aink="http://schemas.microsoft.com/office/drawing/2016/ink" xmlns:am3d="http://schemas.microsoft.com/office/drawing/2017/model3d" xmlns:o="urn:schemas-microsoft-com:office:office" xmlns:r="http://schemas.openxmlformats.org/officeDocument/2006/relationships" xmlns:m="http://schemas.openxmlformats.org/officeDocument/2006/math" xmlns:v="urn:schemas-microsoft-com:vml" xmlns:wp14="http://schemas.microsoft.com/office/word/2010/wordprocessingDrawing" xmlns:wp="http://schemas.openxmlformats.org/drawingml/2006/wordprocessingDrawing" xmlns:w10="urn:schemas-microsoft-com:office:word" xmlns:w="http://schemas.openxmlformats.org/wordprocessingml/2006/main" xmlns:w14="http://schemas.microsoft.com/office/word/2010/wordml" xmlns:w15="http://schemas.microsoft.com/office/word/2012/wordml" xmlns:w16cex="http://schemas.microsoft.com/office/word/2018/wordml/cex" xmlns:w16cid="http://schemas.microsoft.com/office/word/2016/wordml/cid" xmlns:w16="http://schemas.microsoft.com/office/word/2018/wordml" xmlns:w16se="http://schemas.microsoft.com/office/word/2015/wordml/symex" xmlns:wpg="http://schemas.microsoft.com/office/word/2010/wordprocessingGroup" xmlns:wpi="http://schemas.microsoft.com/office/word/2010/wordprocessingInk" xmlns:wne="http://schemas.microsoft.com/office/word/2006/wordml" xmlns:wps="http://schemas.microsoft.com/office/word/2010/wordprocessingShape" mc:Ignorable="w14 w15 w16se w16cid w16 w16cex wp14">
+<w:numbering xmlns:wpc="http://schemas.microsoft.com/office/word/2010/wordprocessingCanvas" xmlns:cx="http://schemas.microsoft.com/office/drawing/2014/chartex" xmlns:mc="http://schemas.openxmlformats.org/markup-compatibility/2006" xmlns:o="urn:schemas-microsoft-com:office:office" xmlns:r="http://schemas.openxmlformats.org/officeDocument/2006/relationships" xmlns:m="http://schemas.openxmlformats.org/officeDocument/2006/math" xmlns:v="urn:schemas-microsoft-com:vml" xmlns:wp14="http://schemas.microsoft.com/office/word/2010/wordprocessingDrawing" xmlns:wp="http://schemas.openxmlformats.org/drawingml/2006/wordprocessingDrawing" xmlns:w10="urn:schemas-microsoft-com:office:word" xmlns:w="http://schemas.openxmlformats.org/wordprocessingml/2006/main" xmlns:w14="http://schemas.microsoft.com/office/word/2010/wordml" xmlns:w15="http://schemas.microsoft.com/office/word/2012/wordml" xmlns:w16se="http://schemas.microsoft.com/office/word/2015/wordml/symex" xmlns:wpg="http://schemas.microsoft.com/office/word/2010/wordprocessingGroup" xmlns:wpi="http://schemas.microsoft.com/office/word/2010/wordprocessingInk" xmlns:wne="http://schemas.microsoft.com/office/word/2006/wordml" xmlns:wps="http://schemas.microsoft.com/office/word/2010/wordprocessingShape" mc:Ignorable="w14 w15 w16se wp14">
   <w:abstractNum w:abstractNumId="0" w15:restartNumberingAfterBreak="0">
     <w:nsid w:val="018C758D"/>
     <w:multiLevelType w:val="hybridMultilevel"/>
@@ -18413,6 +19152,127 @@
     </w:lvl>
   </w:abstractNum>
   <w:abstractNum w:abstractNumId="7" w15:restartNumberingAfterBreak="0">
+    <w:nsid w:val="0DD435DC"/>
+    <w:multiLevelType w:val="multilevel"/>
+    <w:tmpl w:val="F56E0666"/>
+    <w:lvl w:ilvl="0">
+      <w:start w:val="1"/>
+      <w:numFmt w:val="decimal"/>
+      <w:lvlText w:val="%1."/>
+      <w:lvlJc w:val="left"/>
+      <w:pPr>
+        <w:ind w:left="1080" w:hanging="360"/>
+      </w:pPr>
+      <w:rPr>
+        <w:rFonts w:hint="default"/>
+      </w:rPr>
+    </w:lvl>
+    <w:lvl w:ilvl="1">
+      <w:start w:val="1"/>
+      <w:numFmt w:val="decimal"/>
+      <w:isLgl/>
+      <w:lvlText w:val="%1.%2."/>
+      <w:lvlJc w:val="left"/>
+      <w:pPr>
+        <w:ind w:left="1800" w:hanging="720"/>
+      </w:pPr>
+      <w:rPr>
+        <w:rFonts w:hint="default"/>
+      </w:rPr>
+    </w:lvl>
+    <w:lvl w:ilvl="2">
+      <w:start w:val="1"/>
+      <w:numFmt w:val="decimal"/>
+      <w:isLgl/>
+      <w:lvlText w:val="%1.%2.%3."/>
+      <w:lvlJc w:val="left"/>
+      <w:pPr>
+        <w:ind w:left="2160" w:hanging="720"/>
+      </w:pPr>
+      <w:rPr>
+        <w:rFonts w:hint="default"/>
+      </w:rPr>
+    </w:lvl>
+    <w:lvl w:ilvl="3">
+      <w:start w:val="1"/>
+      <w:numFmt w:val="decimal"/>
+      <w:isLgl/>
+      <w:lvlText w:val="%1.%2.%3.%4."/>
+      <w:lvlJc w:val="left"/>
+      <w:pPr>
+        <w:ind w:left="2880" w:hanging="1080"/>
+      </w:pPr>
+      <w:rPr>
+        <w:rFonts w:hint="default"/>
+      </w:rPr>
+    </w:lvl>
+    <w:lvl w:ilvl="4">
+      <w:start w:val="1"/>
+      <w:numFmt w:val="decimal"/>
+      <w:isLgl/>
+      <w:lvlText w:val="%1.%2.%3.%4.%5."/>
+      <w:lvlJc w:val="left"/>
+      <w:pPr>
+        <w:ind w:left="3240" w:hanging="1080"/>
+      </w:pPr>
+      <w:rPr>
+        <w:rFonts w:hint="default"/>
+      </w:rPr>
+    </w:lvl>
+    <w:lvl w:ilvl="5">
+      <w:start w:val="1"/>
+      <w:numFmt w:val="decimal"/>
+      <w:isLgl/>
+      <w:lvlText w:val="%1.%2.%3.%4.%5.%6."/>
+      <w:lvlJc w:val="left"/>
+      <w:pPr>
+        <w:ind w:left="3960" w:hanging="1440"/>
+      </w:pPr>
+      <w:rPr>
+        <w:rFonts w:hint="default"/>
+      </w:rPr>
+    </w:lvl>
+    <w:lvl w:ilvl="6">
+      <w:start w:val="1"/>
+      <w:numFmt w:val="decimal"/>
+      <w:isLgl/>
+      <w:lvlText w:val="%1.%2.%3.%4.%5.%6.%7."/>
+      <w:lvlJc w:val="left"/>
+      <w:pPr>
+        <w:ind w:left="4320" w:hanging="1440"/>
+      </w:pPr>
+      <w:rPr>
+        <w:rFonts w:hint="default"/>
+      </w:rPr>
+    </w:lvl>
+    <w:lvl w:ilvl="7">
+      <w:start w:val="1"/>
+      <w:numFmt w:val="decimal"/>
+      <w:isLgl/>
+      <w:lvlText w:val="%1.%2.%3.%4.%5.%6.%7.%8."/>
+      <w:lvlJc w:val="left"/>
+      <w:pPr>
+        <w:ind w:left="5040" w:hanging="1800"/>
+      </w:pPr>
+      <w:rPr>
+        <w:rFonts w:hint="default"/>
+      </w:rPr>
+    </w:lvl>
+    <w:lvl w:ilvl="8">
+      <w:start w:val="1"/>
+      <w:numFmt w:val="decimal"/>
+      <w:isLgl/>
+      <w:lvlText w:val="%1.%2.%3.%4.%5.%6.%7.%8.%9."/>
+      <w:lvlJc w:val="left"/>
+      <w:pPr>
+        <w:ind w:left="5400" w:hanging="1800"/>
+      </w:pPr>
+      <w:rPr>
+        <w:rFonts w:hint="default"/>
+      </w:rPr>
+    </w:lvl>
+  </w:abstractNum>
+  <w:abstractNum w:abstractNumId="8" w15:restartNumberingAfterBreak="0">
     <w:nsid w:val="0EB97150"/>
     <w:multiLevelType w:val="hybridMultilevel"/>
     <w:tmpl w:val="B0A2B2E2"/>
@@ -18525,7 +19385,7 @@
       </w:rPr>
     </w:lvl>
   </w:abstractNum>
-  <w:abstractNum w:abstractNumId="8" w15:restartNumberingAfterBreak="0">
+  <w:abstractNum w:abstractNumId="9" w15:restartNumberingAfterBreak="0">
     <w:nsid w:val="0F247E09"/>
     <w:multiLevelType w:val="hybridMultilevel"/>
     <w:tmpl w:val="F2962D7E"/>
@@ -18638,7 +19498,7 @@
       </w:rPr>
     </w:lvl>
   </w:abstractNum>
-  <w:abstractNum w:abstractNumId="9" w15:restartNumberingAfterBreak="0">
+  <w:abstractNum w:abstractNumId="10" w15:restartNumberingAfterBreak="0">
     <w:nsid w:val="106F2F89"/>
     <w:multiLevelType w:val="hybridMultilevel"/>
     <w:tmpl w:val="A7A052DA"/>
@@ -18751,7 +19611,7 @@
       </w:rPr>
     </w:lvl>
   </w:abstractNum>
-  <w:abstractNum w:abstractNumId="10" w15:restartNumberingAfterBreak="0">
+  <w:abstractNum w:abstractNumId="11" w15:restartNumberingAfterBreak="0">
     <w:nsid w:val="11AB7959"/>
     <w:multiLevelType w:val="hybridMultilevel"/>
     <w:tmpl w:val="5C3CE78C"/>
@@ -18864,7 +19724,7 @@
       </w:rPr>
     </w:lvl>
   </w:abstractNum>
-  <w:abstractNum w:abstractNumId="11" w15:restartNumberingAfterBreak="0">
+  <w:abstractNum w:abstractNumId="12" w15:restartNumberingAfterBreak="0">
     <w:nsid w:val="123D5EF2"/>
     <w:multiLevelType w:val="hybridMultilevel"/>
     <w:tmpl w:val="57E6A27A"/>
@@ -18977,7 +19837,7 @@
       </w:rPr>
     </w:lvl>
   </w:abstractNum>
-  <w:abstractNum w:abstractNumId="12" w15:restartNumberingAfterBreak="0">
+  <w:abstractNum w:abstractNumId="13" w15:restartNumberingAfterBreak="0">
     <w:nsid w:val="19AD3AA2"/>
     <w:multiLevelType w:val="hybridMultilevel"/>
     <w:tmpl w:val="AD2608DC"/>
@@ -19089,7 +19949,7 @@
       </w:rPr>
     </w:lvl>
   </w:abstractNum>
-  <w:abstractNum w:abstractNumId="13" w15:restartNumberingAfterBreak="0">
+  <w:abstractNum w:abstractNumId="14" w15:restartNumberingAfterBreak="0">
     <w:nsid w:val="1D6D22D5"/>
     <w:multiLevelType w:val="hybridMultilevel"/>
     <w:tmpl w:val="F0209BA8"/>
@@ -19202,7 +20062,7 @@
       </w:rPr>
     </w:lvl>
   </w:abstractNum>
-  <w:abstractNum w:abstractNumId="14" w15:restartNumberingAfterBreak="0">
+  <w:abstractNum w:abstractNumId="15" w15:restartNumberingAfterBreak="0">
     <w:nsid w:val="288A7958"/>
     <w:multiLevelType w:val="hybridMultilevel"/>
     <w:tmpl w:val="CE82CB96"/>
@@ -19315,7 +20175,7 @@
       </w:rPr>
     </w:lvl>
   </w:abstractNum>
-  <w:abstractNum w:abstractNumId="15" w15:restartNumberingAfterBreak="0">
+  <w:abstractNum w:abstractNumId="16" w15:restartNumberingAfterBreak="0">
     <w:nsid w:val="297F22A3"/>
     <w:multiLevelType w:val="hybridMultilevel"/>
     <w:tmpl w:val="1706C746"/>
@@ -19428,7 +20288,7 @@
       </w:rPr>
     </w:lvl>
   </w:abstractNum>
-  <w:abstractNum w:abstractNumId="16" w15:restartNumberingAfterBreak="0">
+  <w:abstractNum w:abstractNumId="17" w15:restartNumberingAfterBreak="0">
     <w:nsid w:val="2F503FCE"/>
     <w:multiLevelType w:val="hybridMultilevel"/>
     <w:tmpl w:val="E520967E"/>
@@ -19541,7 +20401,7 @@
       </w:rPr>
     </w:lvl>
   </w:abstractNum>
-  <w:abstractNum w:abstractNumId="17" w15:restartNumberingAfterBreak="0">
+  <w:abstractNum w:abstractNumId="18" w15:restartNumberingAfterBreak="0">
     <w:nsid w:val="303B0A6D"/>
     <w:multiLevelType w:val="hybridMultilevel"/>
     <w:tmpl w:val="4FACD498"/>
@@ -19654,7 +20514,7 @@
       </w:rPr>
     </w:lvl>
   </w:abstractNum>
-  <w:abstractNum w:abstractNumId="18" w15:restartNumberingAfterBreak="0">
+  <w:abstractNum w:abstractNumId="19" w15:restartNumberingAfterBreak="0">
     <w:nsid w:val="3910536E"/>
     <w:multiLevelType w:val="hybridMultilevel"/>
     <w:tmpl w:val="C9F42F90"/>
@@ -19767,7 +20627,7 @@
       </w:rPr>
     </w:lvl>
   </w:abstractNum>
-  <w:abstractNum w:abstractNumId="19" w15:restartNumberingAfterBreak="0">
+  <w:abstractNum w:abstractNumId="20" w15:restartNumberingAfterBreak="0">
     <w:nsid w:val="3FAF6B18"/>
     <w:multiLevelType w:val="hybridMultilevel"/>
     <w:tmpl w:val="16003D7E"/>
@@ -19856,7 +20716,7 @@
       </w:pPr>
     </w:lvl>
   </w:abstractNum>
-  <w:abstractNum w:abstractNumId="20" w15:restartNumberingAfterBreak="0">
+  <w:abstractNum w:abstractNumId="21" w15:restartNumberingAfterBreak="0">
     <w:nsid w:val="459517C5"/>
     <w:multiLevelType w:val="hybridMultilevel"/>
     <w:tmpl w:val="7C425DBE"/>
@@ -19969,7 +20829,7 @@
       </w:rPr>
     </w:lvl>
   </w:abstractNum>
-  <w:abstractNum w:abstractNumId="21" w15:restartNumberingAfterBreak="0">
+  <w:abstractNum w:abstractNumId="22" w15:restartNumberingAfterBreak="0">
     <w:nsid w:val="4FC0512B"/>
     <w:multiLevelType w:val="hybridMultilevel"/>
     <w:tmpl w:val="24D0CB16"/>
@@ -20084,7 +20944,7 @@
       </w:rPr>
     </w:lvl>
   </w:abstractNum>
-  <w:abstractNum w:abstractNumId="22" w15:restartNumberingAfterBreak="0">
+  <w:abstractNum w:abstractNumId="23" w15:restartNumberingAfterBreak="0">
     <w:nsid w:val="515D192E"/>
     <w:multiLevelType w:val="hybridMultilevel"/>
     <w:tmpl w:val="60AC2B50"/>
@@ -20197,7 +21057,122 @@
       </w:rPr>
     </w:lvl>
   </w:abstractNum>
-  <w:abstractNum w:abstractNumId="23" w15:restartNumberingAfterBreak="0">
+  <w:abstractNum w:abstractNumId="24" w15:restartNumberingAfterBreak="0">
+    <w:nsid w:val="53E37132"/>
+    <w:multiLevelType w:val="hybridMultilevel"/>
+    <w:tmpl w:val="CE761C2E"/>
+    <w:lvl w:ilvl="0" w:tplc="32486C5E">
+      <w:numFmt w:val="bullet"/>
+      <w:lvlText w:val="-"/>
+      <w:lvlJc w:val="left"/>
+      <w:pPr>
+        <w:ind w:left="1440" w:hanging="360"/>
+      </w:pPr>
+      <w:rPr>
+        <w:rFonts w:ascii="Arial" w:eastAsia="Arial" w:hAnsi="Arial" w:cs="Arial" w:hint="default"/>
+        <w:w w:val="99"/>
+        <w:sz w:val="26"/>
+        <w:szCs w:val="26"/>
+      </w:rPr>
+    </w:lvl>
+    <w:lvl w:ilvl="1" w:tplc="042A0003">
+      <w:start w:val="1"/>
+      <w:numFmt w:val="bullet"/>
+      <w:lvlText w:val="o"/>
+      <w:lvlJc w:val="left"/>
+      <w:pPr>
+        <w:ind w:left="2160" w:hanging="360"/>
+      </w:pPr>
+      <w:rPr>
+        <w:rFonts w:ascii="Courier New" w:hAnsi="Courier New" w:cs="Courier New" w:hint="default"/>
+      </w:rPr>
+    </w:lvl>
+    <w:lvl w:ilvl="2" w:tplc="042A0005" w:tentative="1">
+      <w:start w:val="1"/>
+      <w:numFmt w:val="bullet"/>
+      <w:lvlText w:val=""/>
+      <w:lvlJc w:val="left"/>
+      <w:pPr>
+        <w:ind w:left="2880" w:hanging="360"/>
+      </w:pPr>
+      <w:rPr>
+        <w:rFonts w:ascii="Wingdings" w:hAnsi="Wingdings" w:hint="default"/>
+      </w:rPr>
+    </w:lvl>
+    <w:lvl w:ilvl="3" w:tplc="042A0001" w:tentative="1">
+      <w:start w:val="1"/>
+      <w:numFmt w:val="bullet"/>
+      <w:lvlText w:val=""/>
+      <w:lvlJc w:val="left"/>
+      <w:pPr>
+        <w:ind w:left="3600" w:hanging="360"/>
+      </w:pPr>
+      <w:rPr>
+        <w:rFonts w:ascii="Symbol" w:hAnsi="Symbol" w:hint="default"/>
+      </w:rPr>
+    </w:lvl>
+    <w:lvl w:ilvl="4" w:tplc="042A0003" w:tentative="1">
+      <w:start w:val="1"/>
+      <w:numFmt w:val="bullet"/>
+      <w:lvlText w:val="o"/>
+      <w:lvlJc w:val="left"/>
+      <w:pPr>
+        <w:ind w:left="4320" w:hanging="360"/>
+      </w:pPr>
+      <w:rPr>
+        <w:rFonts w:ascii="Courier New" w:hAnsi="Courier New" w:cs="Courier New" w:hint="default"/>
+      </w:rPr>
+    </w:lvl>
+    <w:lvl w:ilvl="5" w:tplc="042A0005" w:tentative="1">
+      <w:start w:val="1"/>
+      <w:numFmt w:val="bullet"/>
+      <w:lvlText w:val=""/>
+      <w:lvlJc w:val="left"/>
+      <w:pPr>
+        <w:ind w:left="5040" w:hanging="360"/>
+      </w:pPr>
+      <w:rPr>
+        <w:rFonts w:ascii="Wingdings" w:hAnsi="Wingdings" w:hint="default"/>
+      </w:rPr>
+    </w:lvl>
+    <w:lvl w:ilvl="6" w:tplc="042A0001" w:tentative="1">
+      <w:start w:val="1"/>
+      <w:numFmt w:val="bullet"/>
+      <w:lvlText w:val=""/>
+      <w:lvlJc w:val="left"/>
+      <w:pPr>
+        <w:ind w:left="5760" w:hanging="360"/>
+      </w:pPr>
+      <w:rPr>
+        <w:rFonts w:ascii="Symbol" w:hAnsi="Symbol" w:hint="default"/>
+      </w:rPr>
+    </w:lvl>
+    <w:lvl w:ilvl="7" w:tplc="042A0003" w:tentative="1">
+      <w:start w:val="1"/>
+      <w:numFmt w:val="bullet"/>
+      <w:lvlText w:val="o"/>
+      <w:lvlJc w:val="left"/>
+      <w:pPr>
+        <w:ind w:left="6480" w:hanging="360"/>
+      </w:pPr>
+      <w:rPr>
+        <w:rFonts w:ascii="Courier New" w:hAnsi="Courier New" w:cs="Courier New" w:hint="default"/>
+      </w:rPr>
+    </w:lvl>
+    <w:lvl w:ilvl="8" w:tplc="042A0005" w:tentative="1">
+      <w:start w:val="1"/>
+      <w:numFmt w:val="bullet"/>
+      <w:lvlText w:val=""/>
+      <w:lvlJc w:val="left"/>
+      <w:pPr>
+        <w:ind w:left="7200" w:hanging="360"/>
+      </w:pPr>
+      <w:rPr>
+        <w:rFonts w:ascii="Wingdings" w:hAnsi="Wingdings" w:hint="default"/>
+      </w:rPr>
+    </w:lvl>
+  </w:abstractNum>
+  <w:abstractNum w:abstractNumId="25" w15:restartNumberingAfterBreak="0">
     <w:nsid w:val="549175C1"/>
     <w:multiLevelType w:val="hybridMultilevel"/>
     <w:tmpl w:val="7676F6AA"/>
@@ -20304,7 +21279,7 @@
       </w:rPr>
     </w:lvl>
   </w:abstractNum>
-  <w:abstractNum w:abstractNumId="24" w15:restartNumberingAfterBreak="0">
+  <w:abstractNum w:abstractNumId="26" w15:restartNumberingAfterBreak="0">
     <w:nsid w:val="565D042B"/>
     <w:multiLevelType w:val="hybridMultilevel"/>
     <w:tmpl w:val="2222FB78"/>
@@ -20419,7 +21394,7 @@
       </w:rPr>
     </w:lvl>
   </w:abstractNum>
-  <w:abstractNum w:abstractNumId="25" w15:restartNumberingAfterBreak="0">
+  <w:abstractNum w:abstractNumId="27" w15:restartNumberingAfterBreak="0">
     <w:nsid w:val="57800648"/>
     <w:multiLevelType w:val="hybridMultilevel"/>
     <w:tmpl w:val="33165E1C"/>
@@ -20532,7 +21507,7 @@
       </w:rPr>
     </w:lvl>
   </w:abstractNum>
-  <w:abstractNum w:abstractNumId="26" w15:restartNumberingAfterBreak="0">
+  <w:abstractNum w:abstractNumId="28" w15:restartNumberingAfterBreak="0">
     <w:nsid w:val="581F688E"/>
     <w:multiLevelType w:val="hybridMultilevel"/>
     <w:tmpl w:val="DD0CAC9C"/>
@@ -20645,7 +21620,7 @@
       </w:rPr>
     </w:lvl>
   </w:abstractNum>
-  <w:abstractNum w:abstractNumId="27" w15:restartNumberingAfterBreak="0">
+  <w:abstractNum w:abstractNumId="29" w15:restartNumberingAfterBreak="0">
     <w:nsid w:val="5AFB146F"/>
     <w:multiLevelType w:val="hybridMultilevel"/>
     <w:tmpl w:val="43E41586"/>
@@ -20758,7 +21733,7 @@
       </w:rPr>
     </w:lvl>
   </w:abstractNum>
-  <w:abstractNum w:abstractNumId="28" w15:restartNumberingAfterBreak="0">
+  <w:abstractNum w:abstractNumId="30" w15:restartNumberingAfterBreak="0">
     <w:nsid w:val="60B72A55"/>
     <w:multiLevelType w:val="hybridMultilevel"/>
     <w:tmpl w:val="77E63BFE"/>
@@ -20871,7 +21846,7 @@
       </w:rPr>
     </w:lvl>
   </w:abstractNum>
-  <w:abstractNum w:abstractNumId="29" w15:restartNumberingAfterBreak="0">
+  <w:abstractNum w:abstractNumId="31" w15:restartNumberingAfterBreak="0">
     <w:nsid w:val="63C672A2"/>
     <w:multiLevelType w:val="hybridMultilevel"/>
     <w:tmpl w:val="82D49DAE"/>
@@ -20984,7 +21959,7 @@
       </w:rPr>
     </w:lvl>
   </w:abstractNum>
-  <w:abstractNum w:abstractNumId="30" w15:restartNumberingAfterBreak="0">
+  <w:abstractNum w:abstractNumId="32" w15:restartNumberingAfterBreak="0">
     <w:nsid w:val="67AE3CC9"/>
     <w:multiLevelType w:val="hybridMultilevel"/>
     <w:tmpl w:val="0E122F36"/>
@@ -21096,7 +22071,7 @@
       </w:rPr>
     </w:lvl>
   </w:abstractNum>
-  <w:abstractNum w:abstractNumId="31" w15:restartNumberingAfterBreak="0">
+  <w:abstractNum w:abstractNumId="33" w15:restartNumberingAfterBreak="0">
     <w:nsid w:val="67E04BDE"/>
     <w:multiLevelType w:val="hybridMultilevel"/>
     <w:tmpl w:val="B582F2BA"/>
@@ -21209,7 +22184,7 @@
       </w:rPr>
     </w:lvl>
   </w:abstractNum>
-  <w:abstractNum w:abstractNumId="32" w15:restartNumberingAfterBreak="0">
+  <w:abstractNum w:abstractNumId="34" w15:restartNumberingAfterBreak="0">
     <w:nsid w:val="69A24199"/>
     <w:multiLevelType w:val="hybridMultilevel"/>
     <w:tmpl w:val="835A9A00"/>
@@ -21322,7 +22297,7 @@
       </w:rPr>
     </w:lvl>
   </w:abstractNum>
-  <w:abstractNum w:abstractNumId="33" w15:restartNumberingAfterBreak="0">
+  <w:abstractNum w:abstractNumId="35" w15:restartNumberingAfterBreak="0">
     <w:nsid w:val="6B363B8C"/>
     <w:multiLevelType w:val="hybridMultilevel"/>
     <w:tmpl w:val="15E8E824"/>
@@ -21434,7 +22409,7 @@
       </w:rPr>
     </w:lvl>
   </w:abstractNum>
-  <w:abstractNum w:abstractNumId="34" w15:restartNumberingAfterBreak="0">
+  <w:abstractNum w:abstractNumId="36" w15:restartNumberingAfterBreak="0">
     <w:nsid w:val="6B8D573D"/>
     <w:multiLevelType w:val="hybridMultilevel"/>
     <w:tmpl w:val="2BE8B9B0"/>
@@ -21547,7 +22522,7 @@
       </w:rPr>
     </w:lvl>
   </w:abstractNum>
-  <w:abstractNum w:abstractNumId="35" w15:restartNumberingAfterBreak="0">
+  <w:abstractNum w:abstractNumId="37" w15:restartNumberingAfterBreak="0">
     <w:nsid w:val="7FF374C1"/>
     <w:multiLevelType w:val="hybridMultilevel"/>
     <w:tmpl w:val="8570A4FC"/>
@@ -21661,100 +22636,100 @@
     </w:lvl>
   </w:abstractNum>
   <w:num w:numId="1">
-    <w:abstractNumId w:val="20"/>
+    <w:abstractNumId w:val="21"/>
   </w:num>
   <w:num w:numId="2">
-    <w:abstractNumId w:val="8"/>
+    <w:abstractNumId w:val="9"/>
   </w:num>
   <w:num w:numId="3">
-    <w:abstractNumId w:val="29"/>
+    <w:abstractNumId w:val="31"/>
   </w:num>
   <w:num w:numId="4">
-    <w:abstractNumId w:val="12"/>
+    <w:abstractNumId w:val="13"/>
   </w:num>
   <w:num w:numId="5">
-    <w:abstractNumId w:val="13"/>
+    <w:abstractNumId w:val="14"/>
   </w:num>
   <w:num w:numId="6">
-    <w:abstractNumId w:val="33"/>
+    <w:abstractNumId w:val="35"/>
   </w:num>
   <w:num w:numId="7">
-    <w:abstractNumId w:val="30"/>
+    <w:abstractNumId w:val="32"/>
   </w:num>
   <w:num w:numId="8">
-    <w:abstractNumId w:val="7"/>
+    <w:abstractNumId w:val="8"/>
   </w:num>
   <w:num w:numId="9">
     <w:abstractNumId w:val="5"/>
   </w:num>
   <w:num w:numId="10">
-    <w:abstractNumId w:val="24"/>
+    <w:abstractNumId w:val="26"/>
   </w:num>
   <w:num w:numId="11">
     <w:abstractNumId w:val="2"/>
   </w:num>
   <w:num w:numId="12">
-    <w:abstractNumId w:val="14"/>
+    <w:abstractNumId w:val="15"/>
   </w:num>
   <w:num w:numId="13">
+    <w:abstractNumId w:val="19"/>
+  </w:num>
+  <w:num w:numId="14">
     <w:abstractNumId w:val="18"/>
   </w:num>
-  <w:num w:numId="14">
+  <w:num w:numId="15">
+    <w:abstractNumId w:val="34"/>
+  </w:num>
+  <w:num w:numId="16">
+    <w:abstractNumId w:val="25"/>
+  </w:num>
+  <w:num w:numId="17">
+    <w:abstractNumId w:val="20"/>
+  </w:num>
+  <w:num w:numId="18">
     <w:abstractNumId w:val="17"/>
   </w:num>
-  <w:num w:numId="15">
-    <w:abstractNumId w:val="32"/>
-  </w:num>
-  <w:num w:numId="16">
-    <w:abstractNumId w:val="23"/>
-  </w:num>
-  <w:num w:numId="17">
-    <w:abstractNumId w:val="19"/>
-  </w:num>
-  <w:num w:numId="18">
+  <w:num w:numId="19">
     <w:abstractNumId w:val="16"/>
   </w:num>
-  <w:num w:numId="19">
-    <w:abstractNumId w:val="15"/>
+  <w:num w:numId="20">
+    <w:abstractNumId w:val="29"/>
   </w:num>
-  <w:num w:numId="20">
+  <w:num w:numId="21">
     <w:abstractNumId w:val="27"/>
   </w:num>
-  <w:num w:numId="21">
-    <w:abstractNumId w:val="25"/>
-  </w:num>
   <w:num w:numId="22">
-    <w:abstractNumId w:val="21"/>
+    <w:abstractNumId w:val="22"/>
   </w:num>
   <w:num w:numId="23">
     <w:abstractNumId w:val="0"/>
   </w:num>
   <w:num w:numId="24">
-    <w:abstractNumId w:val="26"/>
+    <w:abstractNumId w:val="28"/>
   </w:num>
   <w:num w:numId="25">
-    <w:abstractNumId w:val="34"/>
+    <w:abstractNumId w:val="36"/>
   </w:num>
   <w:num w:numId="26">
-    <w:abstractNumId w:val="10"/>
+    <w:abstractNumId w:val="11"/>
   </w:num>
   <w:num w:numId="27">
-    <w:abstractNumId w:val="31"/>
+    <w:abstractNumId w:val="33"/>
   </w:num>
   <w:num w:numId="28">
-    <w:abstractNumId w:val="11"/>
+    <w:abstractNumId w:val="12"/>
   </w:num>
   <w:num w:numId="29">
     <w:abstractNumId w:val="4"/>
   </w:num>
   <w:num w:numId="30">
-    <w:abstractNumId w:val="9"/>
+    <w:abstractNumId w:val="10"/>
   </w:num>
   <w:num w:numId="31">
-    <w:abstractNumId w:val="28"/>
+    <w:abstractNumId w:val="30"/>
   </w:num>
   <w:num w:numId="32">
-    <w:abstractNumId w:val="22"/>
+    <w:abstractNumId w:val="23"/>
   </w:num>
   <w:num w:numId="33">
     <w:abstractNumId w:val="3"/>
@@ -21766,14 +22741,20 @@
     <w:abstractNumId w:val="6"/>
   </w:num>
   <w:num w:numId="36">
-    <w:abstractNumId w:val="35"/>
+    <w:abstractNumId w:val="37"/>
+  </w:num>
+  <w:num w:numId="37">
+    <w:abstractNumId w:val="24"/>
+  </w:num>
+  <w:num w:numId="38">
+    <w:abstractNumId w:val="7"/>
   </w:num>
   <w:numIdMacAtCleanup w:val="36"/>
 </w:numbering>
 </file>
 
 <file path=word/styles.xml><?xml version="1.0" encoding="utf-8"?>
-<w:styles xmlns:mc="http://schemas.openxmlformats.org/markup-compatibility/2006" xmlns:r="http://schemas.openxmlformats.org/officeDocument/2006/relationships" xmlns:w="http://schemas.openxmlformats.org/wordprocessingml/2006/main" xmlns:w14="http://schemas.microsoft.com/office/word/2010/wordml" xmlns:w15="http://schemas.microsoft.com/office/word/2012/wordml" xmlns:w16cex="http://schemas.microsoft.com/office/word/2018/wordml/cex" xmlns:w16cid="http://schemas.microsoft.com/office/word/2016/wordml/cid" xmlns:w16="http://schemas.microsoft.com/office/word/2018/wordml" xmlns:w16se="http://schemas.microsoft.com/office/word/2015/wordml/symex" mc:Ignorable="w14 w15 w16se w16cid w16 w16cex">
+<w:styles xmlns:mc="http://schemas.openxmlformats.org/markup-compatibility/2006" xmlns:r="http://schemas.openxmlformats.org/officeDocument/2006/relationships" xmlns:w="http://schemas.openxmlformats.org/wordprocessingml/2006/main" xmlns:w14="http://schemas.microsoft.com/office/word/2010/wordml" xmlns:w15="http://schemas.microsoft.com/office/word/2012/wordml" xmlns:w16se="http://schemas.microsoft.com/office/word/2015/wordml/symex" mc:Ignorable="w14 w15 w16se">
   <w:docDefaults>
     <w:rPrDefault>
       <w:rPr>
@@ -21789,7 +22770,7 @@
       </w:pPr>
     </w:pPrDefault>
   </w:docDefaults>
-  <w:latentStyles w:defLockedState="0" w:defUIPriority="99" w:defSemiHidden="0" w:defUnhideWhenUsed="0" w:defQFormat="0" w:count="376">
+  <w:latentStyles w:defLockedState="0" w:defUIPriority="99" w:defSemiHidden="0" w:defUnhideWhenUsed="0" w:defQFormat="0" w:count="371">
     <w:lsdException w:name="Normal" w:uiPriority="0" w:qFormat="1"/>
     <w:lsdException w:name="heading 1" w:uiPriority="9" w:qFormat="1"/>
     <w:lsdException w:name="heading 2" w:semiHidden="1" w:uiPriority="9" w:unhideWhenUsed="1" w:qFormat="1"/>
@@ -22161,11 +23142,6 @@
     <w:lsdException w:name="List Table 5 Dark Accent 6" w:uiPriority="50"/>
     <w:lsdException w:name="List Table 6 Colorful Accent 6" w:uiPriority="51"/>
     <w:lsdException w:name="List Table 7 Colorful Accent 6" w:uiPriority="52"/>
-    <w:lsdException w:name="Mention" w:semiHidden="1" w:unhideWhenUsed="1"/>
-    <w:lsdException w:name="Smart Hyperlink" w:semiHidden="1" w:unhideWhenUsed="1"/>
-    <w:lsdException w:name="Hashtag" w:semiHidden="1" w:unhideWhenUsed="1"/>
-    <w:lsdException w:name="Unresolved Mention" w:semiHidden="1" w:unhideWhenUsed="1"/>
-    <w:lsdException w:name="Smart Link" w:semiHidden="1" w:unhideWhenUsed="1"/>
   </w:latentStyles>
   <w:style w:type="paragraph" w:default="1" w:styleId="Normal">
     <w:name w:val="Normal"/>
@@ -22333,7 +23309,6 @@
   <w:style w:type="character" w:default="1" w:styleId="DefaultParagraphFont">
     <w:name w:val="Default Paragraph Font"/>
     <w:uiPriority w:val="1"/>
-    <w:semiHidden/>
     <w:unhideWhenUsed/>
   </w:style>
   <w:style w:type="table" w:default="1" w:styleId="TableNormal">
@@ -22613,6 +23588,554 @@
 </w:styles>
 </file>
 
+<file path=word/glossary/document.xml><?xml version="1.0" encoding="utf-8"?>
+<w:glossaryDocument xmlns:wpc="http://schemas.microsoft.com/office/word/2010/wordprocessingCanvas" xmlns:cx="http://schemas.microsoft.com/office/drawing/2014/chartex" xmlns:mc="http://schemas.openxmlformats.org/markup-compatibility/2006" xmlns:o="urn:schemas-microsoft-com:office:office" xmlns:r="http://schemas.openxmlformats.org/officeDocument/2006/relationships" xmlns:m="http://schemas.openxmlformats.org/officeDocument/2006/math" xmlns:v="urn:schemas-microsoft-com:vml" xmlns:wp14="http://schemas.microsoft.com/office/word/2010/wordprocessingDrawing" xmlns:wp="http://schemas.openxmlformats.org/drawingml/2006/wordprocessingDrawing" xmlns:w10="urn:schemas-microsoft-com:office:word" xmlns:w="http://schemas.openxmlformats.org/wordprocessingml/2006/main" xmlns:w14="http://schemas.microsoft.com/office/word/2010/wordml" xmlns:w15="http://schemas.microsoft.com/office/word/2012/wordml" xmlns:w16se="http://schemas.microsoft.com/office/word/2015/wordml/symex" xmlns:wpg="http://schemas.microsoft.com/office/word/2010/wordprocessingGroup" xmlns:wpi="http://schemas.microsoft.com/office/word/2010/wordprocessingInk" xmlns:wne="http://schemas.microsoft.com/office/word/2006/wordml" xmlns:wps="http://schemas.microsoft.com/office/word/2010/wordprocessingShape" mc:Ignorable="w14 w15 w16se wp14"/>
+</file>
+
+<file path=word/glossary/fontTable.xml><?xml version="1.0" encoding="utf-8"?>
+<w:fonts xmlns:mc="http://schemas.openxmlformats.org/markup-compatibility/2006" xmlns:r="http://schemas.openxmlformats.org/officeDocument/2006/relationships" xmlns:w="http://schemas.openxmlformats.org/wordprocessingml/2006/main" xmlns:w14="http://schemas.microsoft.com/office/word/2010/wordml" xmlns:w15="http://schemas.microsoft.com/office/word/2012/wordml" xmlns:w16se="http://schemas.microsoft.com/office/word/2015/wordml/symex" mc:Ignorable="w14 w15 w16se">
+  <w:font w:name="Arial">
+    <w:panose1 w:val="020B0604020202020204"/>
+    <w:charset w:val="00"/>
+    <w:family w:val="swiss"/>
+    <w:pitch w:val="variable"/>
+    <w:sig w:usb0="E0002EFF" w:usb1="C0007843" w:usb2="00000009" w:usb3="00000000" w:csb0="000001FF" w:csb1="00000000"/>
+  </w:font>
+  <w:font w:name="Courier New">
+    <w:panose1 w:val="02070309020205020404"/>
+    <w:charset w:val="00"/>
+    <w:family w:val="modern"/>
+    <w:pitch w:val="fixed"/>
+    <w:sig w:usb0="E0002EFF" w:usb1="C0007843" w:usb2="00000009" w:usb3="00000000" w:csb0="000001FF" w:csb1="00000000"/>
+  </w:font>
+  <w:font w:name="Times New Roman">
+    <w:panose1 w:val="02020603050405020304"/>
+    <w:charset w:val="00"/>
+    <w:family w:val="roman"/>
+    <w:pitch w:val="variable"/>
+    <w:sig w:usb0="E0002EFF" w:usb1="C000785B" w:usb2="00000009" w:usb3="00000000" w:csb0="000001FF" w:csb1="00000000"/>
+  </w:font>
+  <w:font w:name="Wingdings">
+    <w:panose1 w:val="05000000000000000000"/>
+    <w:charset w:val="02"/>
+    <w:family w:val="auto"/>
+    <w:pitch w:val="variable"/>
+    <w:sig w:usb0="00000000" w:usb1="10000000" w:usb2="00000000" w:usb3="00000000" w:csb0="80000000" w:csb1="00000000"/>
+  </w:font>
+  <w:font w:name="Symbol">
+    <w:panose1 w:val="05050102010706020507"/>
+    <w:charset w:val="02"/>
+    <w:family w:val="roman"/>
+    <w:pitch w:val="variable"/>
+    <w:sig w:usb0="00000000" w:usb1="10000000" w:usb2="00000000" w:usb3="00000000" w:csb0="80000000" w:csb1="00000000"/>
+  </w:font>
+  <w:font w:name="Calibri">
+    <w:panose1 w:val="020F0502020204030204"/>
+    <w:charset w:val="00"/>
+    <w:family w:val="swiss"/>
+    <w:pitch w:val="variable"/>
+    <w:sig w:usb0="E0002AFF" w:usb1="C000247B" w:usb2="00000009" w:usb3="00000000" w:csb0="000001FF" w:csb1="00000000"/>
+  </w:font>
+  <w:font w:name="MS Mincho">
+    <w:altName w:val="Yu Gothic UI"/>
+    <w:panose1 w:val="02020609040205080304"/>
+    <w:charset w:val="80"/>
+    <w:family w:val="modern"/>
+    <w:pitch w:val="fixed"/>
+    <w:sig w:usb0="E00002FF" w:usb1="6AC7FDFB" w:usb2="08000012" w:usb3="00000000" w:csb0="0002009F" w:csb1="00000000"/>
+  </w:font>
+  <w:font w:name="Calibri Light">
+    <w:panose1 w:val="020F0302020204030204"/>
+    <w:charset w:val="00"/>
+    <w:family w:val="swiss"/>
+    <w:pitch w:val="variable"/>
+    <w:sig w:usb0="E0002AFF" w:usb1="C000247B" w:usb2="00000009" w:usb3="00000000" w:csb0="000001FF" w:csb1="00000000"/>
+  </w:font>
+</w:fonts>
+</file>
+
+<file path=word/glossary/settings.xml><?xml version="1.0" encoding="utf-8"?>
+<w:settings xmlns:mc="http://schemas.openxmlformats.org/markup-compatibility/2006" xmlns:o="urn:schemas-microsoft-com:office:office" xmlns:r="http://schemas.openxmlformats.org/officeDocument/2006/relationships" xmlns:m="http://schemas.openxmlformats.org/officeDocument/2006/math" xmlns:v="urn:schemas-microsoft-com:vml" xmlns:w10="urn:schemas-microsoft-com:office:word" xmlns:w="http://schemas.openxmlformats.org/wordprocessingml/2006/main" xmlns:w14="http://schemas.microsoft.com/office/word/2010/wordml" xmlns:w15="http://schemas.microsoft.com/office/word/2012/wordml" xmlns:w16se="http://schemas.microsoft.com/office/word/2015/wordml/symex" xmlns:sl="http://schemas.openxmlformats.org/schemaLibrary/2006/main" mc:Ignorable="w14 w15 w16se">
+  <w:view w:val="normal"/>
+  <w:defaultTabStop w:val="720"/>
+  <w:characterSpacingControl w:val="doNotCompress"/>
+  <w:compat>
+    <w:useFELayout/>
+    <w:compatSetting w:name="compatibilityMode" w:uri="http://schemas.microsoft.com/office/word" w:val="15"/>
+    <w:compatSetting w:name="overrideTableStyleFontSizeAndJustification" w:uri="http://schemas.microsoft.com/office/word" w:val="1"/>
+    <w:compatSetting w:name="enableOpenTypeFeatures" w:uri="http://schemas.microsoft.com/office/word" w:val="1"/>
+    <w:compatSetting w:name="doNotFlipMirrorIndents" w:uri="http://schemas.microsoft.com/office/word" w:val="1"/>
+    <w:compatSetting w:name="differentiateMultirowTableHeaders" w:uri="http://schemas.microsoft.com/office/word" w:val="1"/>
+  </w:compat>
+  <w:rsids>
+    <w:rsidRoot w:val="0003359D"/>
+    <w:rsid w:val="0003359D"/>
+    <w:rsid w:val="003A161C"/>
+  </w:rsids>
+  <m:mathPr>
+    <m:mathFont m:val="Cambria Math"/>
+    <m:brkBin m:val="before"/>
+    <m:brkBinSub m:val="--"/>
+    <m:smallFrac m:val="0"/>
+    <m:dispDef/>
+    <m:lMargin m:val="0"/>
+    <m:rMargin m:val="0"/>
+    <m:defJc m:val="centerGroup"/>
+    <m:wrapIndent m:val="1440"/>
+    <m:intLim m:val="subSup"/>
+    <m:naryLim m:val="undOvr"/>
+  </m:mathPr>
+  <w:themeFontLang w:val="en-US"/>
+  <w:clrSchemeMapping w:bg1="light1" w:t1="dark1" w:bg2="light2" w:t2="dark2" w:accent1="accent1" w:accent2="accent2" w:accent3="accent3" w:accent4="accent4" w:accent5="accent5" w:accent6="accent6" w:hyperlink="hyperlink" w:followedHyperlink="followedHyperlink"/>
+  <w:decimalSymbol w:val="."/>
+  <w:listSeparator w:val=","/>
+  <w15:chartTrackingRefBased/>
+</w:settings>
+</file>
+
+<file path=word/glossary/styles.xml><?xml version="1.0" encoding="utf-8"?>
+<w:styles xmlns:mc="http://schemas.openxmlformats.org/markup-compatibility/2006" xmlns:r="http://schemas.openxmlformats.org/officeDocument/2006/relationships" xmlns:w="http://schemas.openxmlformats.org/wordprocessingml/2006/main" xmlns:w14="http://schemas.microsoft.com/office/word/2010/wordml" xmlns:w15="http://schemas.microsoft.com/office/word/2012/wordml" xmlns:w16se="http://schemas.microsoft.com/office/word/2015/wordml/symex" mc:Ignorable="w14 w15 w16se">
+  <w:docDefaults>
+    <w:rPrDefault>
+      <w:rPr>
+        <w:rFonts w:asciiTheme="minorHAnsi" w:eastAsiaTheme="minorEastAsia" w:hAnsiTheme="minorHAnsi" w:cstheme="minorBidi"/>
+        <w:sz w:val="22"/>
+        <w:szCs w:val="22"/>
+        <w:lang w:val="en-US" w:eastAsia="en-US" w:bidi="ar-SA"/>
+      </w:rPr>
+    </w:rPrDefault>
+    <w:pPrDefault>
+      <w:pPr>
+        <w:spacing w:after="160" w:line="259" w:lineRule="auto"/>
+      </w:pPr>
+    </w:pPrDefault>
+  </w:docDefaults>
+  <w:latentStyles w:defLockedState="0" w:defUIPriority="99" w:defSemiHidden="0" w:defUnhideWhenUsed="0" w:defQFormat="0" w:count="371">
+    <w:lsdException w:name="Normal" w:uiPriority="0" w:qFormat="1"/>
+    <w:lsdException w:name="heading 1" w:uiPriority="9" w:qFormat="1"/>
+    <w:lsdException w:name="heading 2" w:semiHidden="1" w:uiPriority="9" w:unhideWhenUsed="1" w:qFormat="1"/>
+    <w:lsdException w:name="heading 3" w:semiHidden="1" w:uiPriority="9" w:unhideWhenUsed="1" w:qFormat="1"/>
+    <w:lsdException w:name="heading 4" w:semiHidden="1" w:uiPriority="9" w:unhideWhenUsed="1" w:qFormat="1"/>
+    <w:lsdException w:name="heading 5" w:semiHidden="1" w:uiPriority="9" w:unhideWhenUsed="1" w:qFormat="1"/>
+    <w:lsdException w:name="heading 6" w:semiHidden="1" w:uiPriority="9" w:unhideWhenUsed="1" w:qFormat="1"/>
+    <w:lsdException w:name="heading 7" w:semiHidden="1" w:uiPriority="9" w:unhideWhenUsed="1" w:qFormat="1"/>
+    <w:lsdException w:name="heading 8" w:semiHidden="1" w:uiPriority="9" w:unhideWhenUsed="1" w:qFormat="1"/>
+    <w:lsdException w:name="heading 9" w:semiHidden="1" w:uiPriority="9" w:unhideWhenUsed="1" w:qFormat="1"/>
+    <w:lsdException w:name="index 1" w:semiHidden="1" w:unhideWhenUsed="1"/>
+    <w:lsdException w:name="index 2" w:semiHidden="1" w:unhideWhenUsed="1"/>
+    <w:lsdException w:name="index 3" w:semiHidden="1" w:unhideWhenUsed="1"/>
+    <w:lsdException w:name="index 4" w:semiHidden="1" w:unhideWhenUsed="1"/>
+    <w:lsdException w:name="index 5" w:semiHidden="1" w:unhideWhenUsed="1"/>
+    <w:lsdException w:name="index 6" w:semiHidden="1" w:unhideWhenUsed="1"/>
+    <w:lsdException w:name="index 7" w:semiHidden="1" w:unhideWhenUsed="1"/>
+    <w:lsdException w:name="index 8" w:semiHidden="1" w:unhideWhenUsed="1"/>
+    <w:lsdException w:name="index 9" w:semiHidden="1" w:unhideWhenUsed="1"/>
+    <w:lsdException w:name="toc 1" w:semiHidden="1" w:uiPriority="39" w:unhideWhenUsed="1"/>
+    <w:lsdException w:name="toc 2" w:semiHidden="1" w:uiPriority="39" w:unhideWhenUsed="1"/>
+    <w:lsdException w:name="toc 3" w:semiHidden="1" w:uiPriority="39" w:unhideWhenUsed="1"/>
+    <w:lsdException w:name="toc 4" w:semiHidden="1" w:uiPriority="39" w:unhideWhenUsed="1"/>
+    <w:lsdException w:name="toc 5" w:semiHidden="1" w:uiPriority="39" w:unhideWhenUsed="1"/>
+    <w:lsdException w:name="toc 6" w:semiHidden="1" w:uiPriority="39" w:unhideWhenUsed="1"/>
+    <w:lsdException w:name="toc 7" w:semiHidden="1" w:uiPriority="39" w:unhideWhenUsed="1"/>
+    <w:lsdException w:name="toc 8" w:semiHidden="1" w:uiPriority="39" w:unhideWhenUsed="1"/>
+    <w:lsdException w:name="toc 9" w:semiHidden="1" w:uiPriority="39" w:unhideWhenUsed="1"/>
+    <w:lsdException w:name="Normal Indent" w:semiHidden="1" w:unhideWhenUsed="1"/>
+    <w:lsdException w:name="footnote text" w:semiHidden="1" w:unhideWhenUsed="1"/>
+    <w:lsdException w:name="annotation text" w:semiHidden="1" w:unhideWhenUsed="1"/>
+    <w:lsdException w:name="header" w:semiHidden="1" w:unhideWhenUsed="1"/>
+    <w:lsdException w:name="footer" w:semiHidden="1" w:unhideWhenUsed="1"/>
+    <w:lsdException w:name="index heading" w:semiHidden="1" w:unhideWhenUsed="1"/>
+    <w:lsdException w:name="caption" w:semiHidden="1" w:uiPriority="35" w:unhideWhenUsed="1" w:qFormat="1"/>
+    <w:lsdException w:name="table of figures" w:semiHidden="1" w:unhideWhenUsed="1"/>
+    <w:lsdException w:name="envelope address" w:semiHidden="1" w:unhideWhenUsed="1"/>
+    <w:lsdException w:name="envelope return" w:semiHidden="1" w:unhideWhenUsed="1"/>
+    <w:lsdException w:name="footnote reference" w:semiHidden="1" w:unhideWhenUsed="1"/>
+    <w:lsdException w:name="annotation reference" w:semiHidden="1" w:unhideWhenUsed="1"/>
+    <w:lsdException w:name="line number" w:semiHidden="1" w:unhideWhenUsed="1"/>
+    <w:lsdException w:name="page number" w:semiHidden="1" w:unhideWhenUsed="1"/>
+    <w:lsdException w:name="endnote reference" w:semiHidden="1" w:unhideWhenUsed="1"/>
+    <w:lsdException w:name="endnote text" w:semiHidden="1" w:unhideWhenUsed="1"/>
+    <w:lsdException w:name="table of authorities" w:semiHidden="1" w:unhideWhenUsed="1"/>
+    <w:lsdException w:name="macro" w:semiHidden="1" w:unhideWhenUsed="1"/>
+    <w:lsdException w:name="toa heading" w:semiHidden="1" w:unhideWhenUsed="1"/>
+    <w:lsdException w:name="List" w:semiHidden="1" w:unhideWhenUsed="1"/>
+    <w:lsdException w:name="List Bullet" w:semiHidden="1" w:unhideWhenUsed="1"/>
+    <w:lsdException w:name="List Number" w:semiHidden="1" w:unhideWhenUsed="1"/>
+    <w:lsdException w:name="List 2" w:semiHidden="1" w:unhideWhenUsed="1"/>
+    <w:lsdException w:name="List 3" w:semiHidden="1" w:unhideWhenUsed="1"/>
+    <w:lsdException w:name="List 4" w:semiHidden="1" w:unhideWhenUsed="1"/>
+    <w:lsdException w:name="List 5" w:semiHidden="1" w:unhideWhenUsed="1"/>
+    <w:lsdException w:name="List Bullet 2" w:semiHidden="1" w:unhideWhenUsed="1"/>
+    <w:lsdException w:name="List Bullet 3" w:semiHidden="1" w:unhideWhenUsed="1"/>
+    <w:lsdException w:name="List Bullet 4" w:semiHidden="1" w:unhideWhenUsed="1"/>
+    <w:lsdException w:name="List Bullet 5" w:semiHidden="1" w:unhideWhenUsed="1"/>
+    <w:lsdException w:name="List Number 2" w:semiHidden="1" w:unhideWhenUsed="1"/>
+    <w:lsdException w:name="List Number 3" w:semiHidden="1" w:unhideWhenUsed="1"/>
+    <w:lsdException w:name="List Number 4" w:semiHidden="1" w:unhideWhenUsed="1"/>
+    <w:lsdException w:name="List Number 5" w:semiHidden="1" w:unhideWhenUsed="1"/>
+    <w:lsdException w:name="Title" w:uiPriority="10" w:qFormat="1"/>
+    <w:lsdException w:name="Closing" w:semiHidden="1" w:unhideWhenUsed="1"/>
+    <w:lsdException w:name="Signature" w:semiHidden="1" w:unhideWhenUsed="1"/>
+    <w:lsdException w:name="Default Paragraph Font" w:semiHidden="1" w:uiPriority="1" w:unhideWhenUsed="1"/>
+    <w:lsdException w:name="Body Text" w:semiHidden="1" w:unhideWhenUsed="1"/>
+    <w:lsdException w:name="Body Text Indent" w:semiHidden="1" w:unhideWhenUsed="1"/>
+    <w:lsdException w:name="List Continue" w:semiHidden="1" w:unhideWhenUsed="1"/>
+    <w:lsdException w:name="List Continue 2" w:semiHidden="1" w:unhideWhenUsed="1"/>
+    <w:lsdException w:name="List Continue 3" w:semiHidden="1" w:unhideWhenUsed="1"/>
+    <w:lsdException w:name="List Continue 4" w:semiHidden="1" w:unhideWhenUsed="1"/>
+    <w:lsdException w:name="List Continue 5" w:semiHidden="1" w:unhideWhenUsed="1"/>
+    <w:lsdException w:name="Message Header" w:semiHidden="1" w:unhideWhenUsed="1"/>
+    <w:lsdException w:name="Subtitle" w:uiPriority="11" w:qFormat="1"/>
+    <w:lsdException w:name="Salutation" w:semiHidden="1" w:unhideWhenUsed="1"/>
+    <w:lsdException w:name="Date" w:semiHidden="1" w:unhideWhenUsed="1"/>
+    <w:lsdException w:name="Body Text First Indent" w:semiHidden="1" w:unhideWhenUsed="1"/>
+    <w:lsdException w:name="Body Text First Indent 2" w:semiHidden="1" w:unhideWhenUsed="1"/>
+    <w:lsdException w:name="Note Heading" w:semiHidden="1" w:unhideWhenUsed="1"/>
+    <w:lsdException w:name="Body Text 2" w:semiHidden="1" w:unhideWhenUsed="1"/>
+    <w:lsdException w:name="Body Text 3" w:semiHidden="1" w:unhideWhenUsed="1"/>
+    <w:lsdException w:name="Body Text Indent 2" w:semiHidden="1" w:unhideWhenUsed="1"/>
+    <w:lsdException w:name="Body Text Indent 3" w:semiHidden="1" w:unhideWhenUsed="1"/>
+    <w:lsdException w:name="Block Text" w:semiHidden="1" w:unhideWhenUsed="1"/>
+    <w:lsdException w:name="Hyperlink" w:semiHidden="1" w:unhideWhenUsed="1"/>
+    <w:lsdException w:name="FollowedHyperlink" w:semiHidden="1" w:unhideWhenUsed="1"/>
+    <w:lsdException w:name="Strong" w:uiPriority="22" w:qFormat="1"/>
+    <w:lsdException w:name="Emphasis" w:uiPriority="20" w:qFormat="1"/>
+    <w:lsdException w:name="Document Map" w:semiHidden="1" w:unhideWhenUsed="1"/>
+    <w:lsdException w:name="Plain Text" w:semiHidden="1" w:unhideWhenUsed="1"/>
+    <w:lsdException w:name="E-mail Signature" w:semiHidden="1" w:unhideWhenUsed="1"/>
+    <w:lsdException w:name="HTML Top of Form" w:semiHidden="1" w:unhideWhenUsed="1"/>
+    <w:lsdException w:name="HTML Bottom of Form" w:semiHidden="1" w:unhideWhenUsed="1"/>
+    <w:lsdException w:name="Normal (Web)" w:semiHidden="1" w:unhideWhenUsed="1"/>
+    <w:lsdException w:name="HTML Acronym" w:semiHidden="1" w:unhideWhenUsed="1"/>
+    <w:lsdException w:name="HTML Address" w:semiHidden="1" w:unhideWhenUsed="1"/>
+    <w:lsdException w:name="HTML Cite" w:semiHidden="1" w:unhideWhenUsed="1"/>
+    <w:lsdException w:name="HTML Code" w:semiHidden="1" w:unhideWhenUsed="1"/>
+    <w:lsdException w:name="HTML Definition" w:semiHidden="1" w:unhideWhenUsed="1"/>
+    <w:lsdException w:name="HTML Keyboard" w:semiHidden="1" w:unhideWhenUsed="1"/>
+    <w:lsdException w:name="HTML Preformatted" w:semiHidden="1" w:unhideWhenUsed="1"/>
+    <w:lsdException w:name="HTML Sample" w:semiHidden="1" w:unhideWhenUsed="1"/>
+    <w:lsdException w:name="HTML Typewriter" w:semiHidden="1" w:unhideWhenUsed="1"/>
+    <w:lsdException w:name="HTML Variable" w:semiHidden="1" w:unhideWhenUsed="1"/>
+    <w:lsdException w:name="Normal Table" w:semiHidden="1" w:unhideWhenUsed="1"/>
+    <w:lsdException w:name="annotation subject" w:semiHidden="1" w:unhideWhenUsed="1"/>
+    <w:lsdException w:name="No List" w:semiHidden="1" w:unhideWhenUsed="1"/>
+    <w:lsdException w:name="Outline List 1" w:semiHidden="1" w:unhideWhenUsed="1"/>
+    <w:lsdException w:name="Outline List 2" w:semiHidden="1" w:unhideWhenUsed="1"/>
+    <w:lsdException w:name="Outline List 3" w:semiHidden="1" w:unhideWhenUsed="1"/>
+    <w:lsdException w:name="Table Simple 1" w:semiHidden="1" w:unhideWhenUsed="1"/>
+    <w:lsdException w:name="Table Simple 2" w:semiHidden="1" w:unhideWhenUsed="1"/>
+    <w:lsdException w:name="Table Simple 3" w:semiHidden="1" w:unhideWhenUsed="1"/>
+    <w:lsdException w:name="Table Classic 1" w:semiHidden="1" w:unhideWhenUsed="1"/>
+    <w:lsdException w:name="Table Classic 2" w:semiHidden="1" w:unhideWhenUsed="1"/>
+    <w:lsdException w:name="Table Classic 3" w:semiHidden="1" w:unhideWhenUsed="1"/>
+    <w:lsdException w:name="Table Classic 4" w:semiHidden="1" w:unhideWhenUsed="1"/>
+    <w:lsdException w:name="Table Colorful 1" w:semiHidden="1" w:unhideWhenUsed="1"/>
+    <w:lsdException w:name="Table Colorful 2" w:semiHidden="1" w:unhideWhenUsed="1"/>
+    <w:lsdException w:name="Table Colorful 3" w:semiHidden="1" w:unhideWhenUsed="1"/>
+    <w:lsdException w:name="Table Columns 1" w:semiHidden="1" w:unhideWhenUsed="1"/>
+    <w:lsdException w:name="Table Columns 2" w:semiHidden="1" w:unhideWhenUsed="1"/>
+    <w:lsdException w:name="Table Columns 3" w:semiHidden="1" w:unhideWhenUsed="1"/>
+    <w:lsdException w:name="Table Columns 4" w:semiHidden="1" w:unhideWhenUsed="1"/>
+    <w:lsdException w:name="Table Columns 5" w:semiHidden="1" w:unhideWhenUsed="1"/>
+    <w:lsdException w:name="Table Grid 1" w:semiHidden="1" w:unhideWhenUsed="1"/>
+    <w:lsdException w:name="Table Grid 2" w:semiHidden="1" w:unhideWhenUsed="1"/>
+    <w:lsdException w:name="Table Grid 3" w:semiHidden="1" w:unhideWhenUsed="1"/>
+    <w:lsdException w:name="Table Grid 4" w:semiHidden="1" w:unhideWhenUsed="1"/>
+    <w:lsdException w:name="Table Grid 5" w:semiHidden="1" w:unhideWhenUsed="1"/>
+    <w:lsdException w:name="Table Grid 6" w:semiHidden="1" w:unhideWhenUsed="1"/>
+    <w:lsdException w:name="Table Grid 7" w:semiHidden="1" w:unhideWhenUsed="1"/>
+    <w:lsdException w:name="Table Grid 8" w:semiHidden="1" w:unhideWhenUsed="1"/>
+    <w:lsdException w:name="Table List 1" w:semiHidden="1" w:unhideWhenUsed="1"/>
+    <w:lsdException w:name="Table List 2" w:semiHidden="1" w:unhideWhenUsed="1"/>
+    <w:lsdException w:name="Table List 3" w:semiHidden="1" w:unhideWhenUsed="1"/>
+    <w:lsdException w:name="Table List 4" w:semiHidden="1" w:unhideWhenUsed="1"/>
+    <w:lsdException w:name="Table List 5" w:semiHidden="1" w:unhideWhenUsed="1"/>
+    <w:lsdException w:name="Table List 6" w:semiHidden="1" w:unhideWhenUsed="1"/>
+    <w:lsdException w:name="Table List 7" w:semiHidden="1" w:unhideWhenUsed="1"/>
+    <w:lsdException w:name="Table List 8" w:semiHidden="1" w:unhideWhenUsed="1"/>
+    <w:lsdException w:name="Table 3D effects 1" w:semiHidden="1" w:unhideWhenUsed="1"/>
+    <w:lsdException w:name="Table 3D effects 2" w:semiHidden="1" w:unhideWhenUsed="1"/>
+    <w:lsdException w:name="Table 3D effects 3" w:semiHidden="1" w:unhideWhenUsed="1"/>
+    <w:lsdException w:name="Table Contemporary" w:semiHidden="1" w:unhideWhenUsed="1"/>
+    <w:lsdException w:name="Table Elegant" w:semiHidden="1" w:unhideWhenUsed="1"/>
+    <w:lsdException w:name="Table Professional" w:semiHidden="1" w:unhideWhenUsed="1"/>
+    <w:lsdException w:name="Table Subtle 1" w:semiHidden="1" w:unhideWhenUsed="1"/>
+    <w:lsdException w:name="Table Subtle 2" w:semiHidden="1" w:unhideWhenUsed="1"/>
+    <w:lsdException w:name="Table Web 1" w:semiHidden="1" w:unhideWhenUsed="1"/>
+    <w:lsdException w:name="Table Web 2" w:semiHidden="1" w:unhideWhenUsed="1"/>
+    <w:lsdException w:name="Table Web 3" w:semiHidden="1" w:unhideWhenUsed="1"/>
+    <w:lsdException w:name="Balloon Text" w:semiHidden="1" w:unhideWhenUsed="1"/>
+    <w:lsdException w:name="Table Grid" w:uiPriority="39"/>
+    <w:lsdException w:name="Table Theme" w:semiHidden="1" w:unhideWhenUsed="1"/>
+    <w:lsdException w:name="Placeholder Text" w:semiHidden="1"/>
+    <w:lsdException w:name="No Spacing" w:uiPriority="1" w:qFormat="1"/>
+    <w:lsdException w:name="Light Shading" w:uiPriority="60"/>
+    <w:lsdException w:name="Light List" w:uiPriority="61"/>
+    <w:lsdException w:name="Light Grid" w:uiPriority="62"/>
+    <w:lsdException w:name="Medium Shading 1" w:uiPriority="63"/>
+    <w:lsdException w:name="Medium Shading 2" w:uiPriority="64"/>
+    <w:lsdException w:name="Medium List 1" w:uiPriority="65"/>
+    <w:lsdException w:name="Medium List 2" w:uiPriority="66"/>
+    <w:lsdException w:name="Medium Grid 1" w:uiPriority="67"/>
+    <w:lsdException w:name="Medium Grid 2" w:uiPriority="68"/>
+    <w:lsdException w:name="Medium Grid 3" w:uiPriority="69"/>
+    <w:lsdException w:name="Dark List" w:uiPriority="70"/>
+    <w:lsdException w:name="Colorful Shading" w:uiPriority="71"/>
+    <w:lsdException w:name="Colorful List" w:uiPriority="72"/>
+    <w:lsdException w:name="Colorful Grid" w:uiPriority="73"/>
+    <w:lsdException w:name="Light Shading Accent 1" w:uiPriority="60"/>
+    <w:lsdException w:name="Light List Accent 1" w:uiPriority="61"/>
+    <w:lsdException w:name="Light Grid Accent 1" w:uiPriority="62"/>
+    <w:lsdException w:name="Medium Shading 1 Accent 1" w:uiPriority="63"/>
+    <w:lsdException w:name="Medium Shading 2 Accent 1" w:uiPriority="64"/>
+    <w:lsdException w:name="Medium List 1 Accent 1" w:uiPriority="65"/>
+    <w:lsdException w:name="Revision" w:semiHidden="1"/>
+    <w:lsdException w:name="List Paragraph" w:uiPriority="34" w:qFormat="1"/>
+    <w:lsdException w:name="Quote" w:uiPriority="29" w:qFormat="1"/>
+    <w:lsdException w:name="Intense Quote" w:uiPriority="30" w:qFormat="1"/>
+    <w:lsdException w:name="Medium List 2 Accent 1" w:uiPriority="66"/>
+    <w:lsdException w:name="Medium Grid 1 Accent 1" w:uiPriority="67"/>
+    <w:lsdException w:name="Medium Grid 2 Accent 1" w:uiPriority="68"/>
+    <w:lsdException w:name="Medium Grid 3 Accent 1" w:uiPriority="69"/>
+    <w:lsdException w:name="Dark List Accent 1" w:uiPriority="70"/>
+    <w:lsdException w:name="Colorful Shading Accent 1" w:uiPriority="71"/>
+    <w:lsdException w:name="Colorful List Accent 1" w:uiPriority="72"/>
+    <w:lsdException w:name="Colorful Grid Accent 1" w:uiPriority="73"/>
+    <w:lsdException w:name="Light Shading Accent 2" w:uiPriority="60"/>
+    <w:lsdException w:name="Light List Accent 2" w:uiPriority="61"/>
+    <w:lsdException w:name="Light Grid Accent 2" w:uiPriority="62"/>
+    <w:lsdException w:name="Medium Shading 1 Accent 2" w:uiPriority="63"/>
+    <w:lsdException w:name="Medium Shading 2 Accent 2" w:uiPriority="64"/>
+    <w:lsdException w:name="Medium List 1 Accent 2" w:uiPriority="65"/>
+    <w:lsdException w:name="Medium List 2 Accent 2" w:uiPriority="66"/>
+    <w:lsdException w:name="Medium Grid 1 Accent 2" w:uiPriority="67"/>
+    <w:lsdException w:name="Medium Grid 2 Accent 2" w:uiPriority="68"/>
+    <w:lsdException w:name="Medium Grid 3 Accent 2" w:uiPriority="69"/>
+    <w:lsdException w:name="Dark List Accent 2" w:uiPriority="70"/>
+    <w:lsdException w:name="Colorful Shading Accent 2" w:uiPriority="71"/>
+    <w:lsdException w:name="Colorful List Accent 2" w:uiPriority="72"/>
+    <w:lsdException w:name="Colorful Grid Accent 2" w:uiPriority="73"/>
+    <w:lsdException w:name="Light Shading Accent 3" w:uiPriority="60"/>
+    <w:lsdException w:name="Light List Accent 3" w:uiPriority="61"/>
+    <w:lsdException w:name="Light Grid Accent 3" w:uiPriority="62"/>
+    <w:lsdException w:name="Medium Shading 1 Accent 3" w:uiPriority="63"/>
+    <w:lsdException w:name="Medium Shading 2 Accent 3" w:uiPriority="64"/>
+    <w:lsdException w:name="Medium List 1 Accent 3" w:uiPriority="65"/>
+    <w:lsdException w:name="Medium List 2 Accent 3" w:uiPriority="66"/>
+    <w:lsdException w:name="Medium Grid 1 Accent 3" w:uiPriority="67"/>
+    <w:lsdException w:name="Medium Grid 2 Accent 3" w:uiPriority="68"/>
+    <w:lsdException w:name="Medium Grid 3 Accent 3" w:uiPriority="69"/>
+    <w:lsdException w:name="Dark List Accent 3" w:uiPriority="70"/>
+    <w:lsdException w:name="Colorful Shading Accent 3" w:uiPriority="71"/>
+    <w:lsdException w:name="Colorful List Accent 3" w:uiPriority="72"/>
+    <w:lsdException w:name="Colorful Grid Accent 3" w:uiPriority="73"/>
+    <w:lsdException w:name="Light Shading Accent 4" w:uiPriority="60"/>
+    <w:lsdException w:name="Light List Accent 4" w:uiPriority="61"/>
+    <w:lsdException w:name="Light Grid Accent 4" w:uiPriority="62"/>
+    <w:lsdException w:name="Medium Shading 1 Accent 4" w:uiPriority="63"/>
+    <w:lsdException w:name="Medium Shading 2 Accent 4" w:uiPriority="64"/>
+    <w:lsdException w:name="Medium List 1 Accent 4" w:uiPriority="65"/>
+    <w:lsdException w:name="Medium List 2 Accent 4" w:uiPriority="66"/>
+    <w:lsdException w:name="Medium Grid 1 Accent 4" w:uiPriority="67"/>
+    <w:lsdException w:name="Medium Grid 2 Accent 4" w:uiPriority="68"/>
+    <w:lsdException w:name="Medium Grid 3 Accent 4" w:uiPriority="69"/>
+    <w:lsdException w:name="Dark List Accent 4" w:uiPriority="70"/>
+    <w:lsdException w:name="Colorful Shading Accent 4" w:uiPriority="71"/>
+    <w:lsdException w:name="Colorful List Accent 4" w:uiPriority="72"/>
+    <w:lsdException w:name="Colorful Grid Accent 4" w:uiPriority="73"/>
+    <w:lsdException w:name="Light Shading Accent 5" w:uiPriority="60"/>
+    <w:lsdException w:name="Light List Accent 5" w:uiPriority="61"/>
+    <w:lsdException w:name="Light Grid Accent 5" w:uiPriority="62"/>
+    <w:lsdException w:name="Medium Shading 1 Accent 5" w:uiPriority="63"/>
+    <w:lsdException w:name="Medium Shading 2 Accent 5" w:uiPriority="64"/>
+    <w:lsdException w:name="Medium List 1 Accent 5" w:uiPriority="65"/>
+    <w:lsdException w:name="Medium List 2 Accent 5" w:uiPriority="66"/>
+    <w:lsdException w:name="Medium Grid 1 Accent 5" w:uiPriority="67"/>
+    <w:lsdException w:name="Medium Grid 2 Accent 5" w:uiPriority="68"/>
+    <w:lsdException w:name="Medium Grid 3 Accent 5" w:uiPriority="69"/>
+    <w:lsdException w:name="Dark List Accent 5" w:uiPriority="70"/>
+    <w:lsdException w:name="Colorful Shading Accent 5" w:uiPriority="71"/>
+    <w:lsdException w:name="Colorful List Accent 5" w:uiPriority="72"/>
+    <w:lsdException w:name="Colorful Grid Accent 5" w:uiPriority="73"/>
+    <w:lsdException w:name="Light Shading Accent 6" w:uiPriority="60"/>
+    <w:lsdException w:name="Light List Accent 6" w:uiPriority="61"/>
+    <w:lsdException w:name="Light Grid Accent 6" w:uiPriority="62"/>
+    <w:lsdException w:name="Medium Shading 1 Accent 6" w:uiPriority="63"/>
+    <w:lsdException w:name="Medium Shading 2 Accent 6" w:uiPriority="64"/>
+    <w:lsdException w:name="Medium List 1 Accent 6" w:uiPriority="65"/>
+    <w:lsdException w:name="Medium List 2 Accent 6" w:uiPriority="66"/>
+    <w:lsdException w:name="Medium Grid 1 Accent 6" w:uiPriority="67"/>
+    <w:lsdException w:name="Medium Grid 2 Accent 6" w:uiPriority="68"/>
+    <w:lsdException w:name="Medium Grid 3 Accent 6" w:uiPriority="69"/>
+    <w:lsdException w:name="Dark List Accent 6" w:uiPriority="70"/>
+    <w:lsdException w:name="Colorful Shading Accent 6" w:uiPriority="71"/>
+    <w:lsdException w:name="Colorful List Accent 6" w:uiPriority="72"/>
+    <w:lsdException w:name="Colorful Grid Accent 6" w:uiPriority="73"/>
+    <w:lsdException w:name="Subtle Emphasis" w:uiPriority="19" w:qFormat="1"/>
+    <w:lsdException w:name="Intense Emphasis" w:uiPriority="21" w:qFormat="1"/>
+    <w:lsdException w:name="Subtle Reference" w:uiPriority="31" w:qFormat="1"/>
+    <w:lsdException w:name="Intense Reference" w:uiPriority="32" w:qFormat="1"/>
+    <w:lsdException w:name="Book Title" w:uiPriority="33" w:qFormat="1"/>
+    <w:lsdException w:name="Bibliography" w:semiHidden="1" w:uiPriority="37" w:unhideWhenUsed="1"/>
+    <w:lsdException w:name="TOC Heading" w:semiHidden="1" w:uiPriority="39" w:unhideWhenUsed="1" w:qFormat="1"/>
+    <w:lsdException w:name="Plain Table 1" w:uiPriority="41"/>
+    <w:lsdException w:name="Plain Table 2" w:uiPriority="42"/>
+    <w:lsdException w:name="Plain Table 3" w:uiPriority="43"/>
+    <w:lsdException w:name="Plain Table 4" w:uiPriority="44"/>
+    <w:lsdException w:name="Plain Table 5" w:uiPriority="45"/>
+    <w:lsdException w:name="Grid Table Light" w:uiPriority="40"/>
+    <w:lsdException w:name="Grid Table 1 Light" w:uiPriority="46"/>
+    <w:lsdException w:name="Grid Table 2" w:uiPriority="47"/>
+    <w:lsdException w:name="Grid Table 3" w:uiPriority="48"/>
+    <w:lsdException w:name="Grid Table 4" w:uiPriority="49"/>
+    <w:lsdException w:name="Grid Table 5 Dark" w:uiPriority="50"/>
+    <w:lsdException w:name="Grid Table 6 Colorful" w:uiPriority="51"/>
+    <w:lsdException w:name="Grid Table 7 Colorful" w:uiPriority="52"/>
+    <w:lsdException w:name="Grid Table 1 Light Accent 1" w:uiPriority="46"/>
+    <w:lsdException w:name="Grid Table 2 Accent 1" w:uiPriority="47"/>
+    <w:lsdException w:name="Grid Table 3 Accent 1" w:uiPriority="48"/>
+    <w:lsdException w:name="Grid Table 4 Accent 1" w:uiPriority="49"/>
+    <w:lsdException w:name="Grid Table 5 Dark Accent 1" w:uiPriority="50"/>
+    <w:lsdException w:name="Grid Table 6 Colorful Accent 1" w:uiPriority="51"/>
+    <w:lsdException w:name="Grid Table 7 Colorful Accent 1" w:uiPriority="52"/>
+    <w:lsdException w:name="Grid Table 1 Light Accent 2" w:uiPriority="46"/>
+    <w:lsdException w:name="Grid Table 2 Accent 2" w:uiPriority="47"/>
+    <w:lsdException w:name="Grid Table 3 Accent 2" w:uiPriority="48"/>
+    <w:lsdException w:name="Grid Table 4 Accent 2" w:uiPriority="49"/>
+    <w:lsdException w:name="Grid Table 5 Dark Accent 2" w:uiPriority="50"/>
+    <w:lsdException w:name="Grid Table 6 Colorful Accent 2" w:uiPriority="51"/>
+    <w:lsdException w:name="Grid Table 7 Colorful Accent 2" w:uiPriority="52"/>
+    <w:lsdException w:name="Grid Table 1 Light Accent 3" w:uiPriority="46"/>
+    <w:lsdException w:name="Grid Table 2 Accent 3" w:uiPriority="47"/>
+    <w:lsdException w:name="Grid Table 3 Accent 3" w:uiPriority="48"/>
+    <w:lsdException w:name="Grid Table 4 Accent 3" w:uiPriority="49"/>
+    <w:lsdException w:name="Grid Table 5 Dark Accent 3" w:uiPriority="50"/>
+    <w:lsdException w:name="Grid Table 6 Colorful Accent 3" w:uiPriority="51"/>
+    <w:lsdException w:name="Grid Table 7 Colorful Accent 3" w:uiPriority="52"/>
+    <w:lsdException w:name="Grid Table 1 Light Accent 4" w:uiPriority="46"/>
+    <w:lsdException w:name="Grid Table 2 Accent 4" w:uiPriority="47"/>
+    <w:lsdException w:name="Grid Table 3 Accent 4" w:uiPriority="48"/>
+    <w:lsdException w:name="Grid Table 4 Accent 4" w:uiPriority="49"/>
+    <w:lsdException w:name="Grid Table 5 Dark Accent 4" w:uiPriority="50"/>
+    <w:lsdException w:name="Grid Table 6 Colorful Accent 4" w:uiPriority="51"/>
+    <w:lsdException w:name="Grid Table 7 Colorful Accent 4" w:uiPriority="52"/>
+    <w:lsdException w:name="Grid Table 1 Light Accent 5" w:uiPriority="46"/>
+    <w:lsdException w:name="Grid Table 2 Accent 5" w:uiPriority="47"/>
+    <w:lsdException w:name="Grid Table 3 Accent 5" w:uiPriority="48"/>
+    <w:lsdException w:name="Grid Table 4 Accent 5" w:uiPriority="49"/>
+    <w:lsdException w:name="Grid Table 5 Dark Accent 5" w:uiPriority="50"/>
+    <w:lsdException w:name="Grid Table 6 Colorful Accent 5" w:uiPriority="51"/>
+    <w:lsdException w:name="Grid Table 7 Colorful Accent 5" w:uiPriority="52"/>
+    <w:lsdException w:name="Grid Table 1 Light Accent 6" w:uiPriority="46"/>
+    <w:lsdException w:name="Grid Table 2 Accent 6" w:uiPriority="47"/>
+    <w:lsdException w:name="Grid Table 3 Accent 6" w:uiPriority="48"/>
+    <w:lsdException w:name="Grid Table 4 Accent 6" w:uiPriority="49"/>
+    <w:lsdException w:name="Grid Table 5 Dark Accent 6" w:uiPriority="50"/>
+    <w:lsdException w:name="Grid Table 6 Colorful Accent 6" w:uiPriority="51"/>
+    <w:lsdException w:name="Grid Table 7 Colorful Accent 6" w:uiPriority="52"/>
+    <w:lsdException w:name="List Table 1 Light" w:uiPriority="46"/>
+    <w:lsdException w:name="List Table 2" w:uiPriority="47"/>
+    <w:lsdException w:name="List Table 3" w:uiPriority="48"/>
+    <w:lsdException w:name="List Table 4" w:uiPriority="49"/>
+    <w:lsdException w:name="List Table 5 Dark" w:uiPriority="50"/>
+    <w:lsdException w:name="List Table 6 Colorful" w:uiPriority="51"/>
+    <w:lsdException w:name="List Table 7 Colorful" w:uiPriority="52"/>
+    <w:lsdException w:name="List Table 1 Light Accent 1" w:uiPriority="46"/>
+    <w:lsdException w:name="List Table 2 Accent 1" w:uiPriority="47"/>
+    <w:lsdException w:name="List Table 3 Accent 1" w:uiPriority="48"/>
+    <w:lsdException w:name="List Table 4 Accent 1" w:uiPriority="49"/>
+    <w:lsdException w:name="List Table 5 Dark Accent 1" w:uiPriority="50"/>
+    <w:lsdException w:name="List Table 6 Colorful Accent 1" w:uiPriority="51"/>
+    <w:lsdException w:name="List Table 7 Colorful Accent 1" w:uiPriority="52"/>
+    <w:lsdException w:name="List Table 1 Light Accent 2" w:uiPriority="46"/>
+    <w:lsdException w:name="List Table 2 Accent 2" w:uiPriority="47"/>
+    <w:lsdException w:name="List Table 3 Accent 2" w:uiPriority="48"/>
+    <w:lsdException w:name="List Table 4 Accent 2" w:uiPriority="49"/>
+    <w:lsdException w:name="List Table 5 Dark Accent 2" w:uiPriority="50"/>
+    <w:lsdException w:name="List Table 6 Colorful Accent 2" w:uiPriority="51"/>
+    <w:lsdException w:name="List Table 7 Colorful Accent 2" w:uiPriority="52"/>
+    <w:lsdException w:name="List Table 1 Light Accent 3" w:uiPriority="46"/>
+    <w:lsdException w:name="List Table 2 Accent 3" w:uiPriority="47"/>
+    <w:lsdException w:name="List Table 3 Accent 3" w:uiPriority="48"/>
+    <w:lsdException w:name="List Table 4 Accent 3" w:uiPriority="49"/>
+    <w:lsdException w:name="List Table 5 Dark Accent 3" w:uiPriority="50"/>
+    <w:lsdException w:name="List Table 6 Colorful Accent 3" w:uiPriority="51"/>
+    <w:lsdException w:name="List Table 7 Colorful Accent 3" w:uiPriority="52"/>
+    <w:lsdException w:name="List Table 1 Light Accent 4" w:uiPriority="46"/>
+    <w:lsdException w:name="List Table 2 Accent 4" w:uiPriority="47"/>
+    <w:lsdException w:name="List Table 3 Accent 4" w:uiPriority="48"/>
+    <w:lsdException w:name="List Table 4 Accent 4" w:uiPriority="49"/>
+    <w:lsdException w:name="List Table 5 Dark Accent 4" w:uiPriority="50"/>
+    <w:lsdException w:name="List Table 6 Colorful Accent 4" w:uiPriority="51"/>
+    <w:lsdException w:name="List Table 7 Colorful Accent 4" w:uiPriority="52"/>
+    <w:lsdException w:name="List Table 1 Light Accent 5" w:uiPriority="46"/>
+    <w:lsdException w:name="List Table 2 Accent 5" w:uiPriority="47"/>
+    <w:lsdException w:name="List Table 3 Accent 5" w:uiPriority="48"/>
+    <w:lsdException w:name="List Table 4 Accent 5" w:uiPriority="49"/>
+    <w:lsdException w:name="List Table 5 Dark Accent 5" w:uiPriority="50"/>
+    <w:lsdException w:name="List Table 6 Colorful Accent 5" w:uiPriority="51"/>
+    <w:lsdException w:name="List Table 7 Colorful Accent 5" w:uiPriority="52"/>
+    <w:lsdException w:name="List Table 1 Light Accent 6" w:uiPriority="46"/>
+    <w:lsdException w:name="List Table 2 Accent 6" w:uiPriority="47"/>
+    <w:lsdException w:name="List Table 3 Accent 6" w:uiPriority="48"/>
+    <w:lsdException w:name="List Table 4 Accent 6" w:uiPriority="49"/>
+    <w:lsdException w:name="List Table 5 Dark Accent 6" w:uiPriority="50"/>
+    <w:lsdException w:name="List Table 6 Colorful Accent 6" w:uiPriority="51"/>
+    <w:lsdException w:name="List Table 7 Colorful Accent 6" w:uiPriority="52"/>
+  </w:latentStyles>
+  <w:style w:type="paragraph" w:default="1" w:styleId="Normal">
+    <w:name w:val="Normal"/>
+    <w:qFormat/>
+  </w:style>
+  <w:style w:type="character" w:default="1" w:styleId="DefaultParagraphFont">
+    <w:name w:val="Default Paragraph Font"/>
+    <w:uiPriority w:val="1"/>
+    <w:semiHidden/>
+    <w:unhideWhenUsed/>
+  </w:style>
+  <w:style w:type="table" w:default="1" w:styleId="TableNormal">
+    <w:name w:val="Normal Table"/>
+    <w:uiPriority w:val="99"/>
+    <w:semiHidden/>
+    <w:unhideWhenUsed/>
+    <w:tblPr>
+      <w:tblInd w:w="0" w:type="dxa"/>
+      <w:tblCellMar>
+        <w:top w:w="0" w:type="dxa"/>
+        <w:left w:w="108" w:type="dxa"/>
+        <w:bottom w:w="0" w:type="dxa"/>
+        <w:right w:w="108" w:type="dxa"/>
+      </w:tblCellMar>
+    </w:tblPr>
+  </w:style>
+  <w:style w:type="numbering" w:default="1" w:styleId="NoList">
+    <w:name w:val="No List"/>
+    <w:uiPriority w:val="99"/>
+    <w:semiHidden/>
+    <w:unhideWhenUsed/>
+  </w:style>
+  <w:style w:type="paragraph" w:customStyle="1" w:styleId="1DF60833C82241168F47A470B76B5A25">
+    <w:name w:val="1DF60833C82241168F47A470B76B5A25"/>
+    <w:rsid w:val="0003359D"/>
+  </w:style>
+  <w:style w:type="paragraph" w:customStyle="1" w:styleId="9DE763F866E7419B983140FCD1DEE785">
+    <w:name w:val="9DE763F866E7419B983140FCD1DEE785"/>
+    <w:rsid w:val="0003359D"/>
+  </w:style>
+  <w:style w:type="paragraph" w:customStyle="1" w:styleId="164B85A3A2A7497494E34787843DBC4B">
+    <w:name w:val="164B85A3A2A7497494E34787843DBC4B"/>
+    <w:rsid w:val="0003359D"/>
+  </w:style>
+</w:styles>
+</file>
+
+<file path=word/glossary/webSettings.xml><?xml version="1.0" encoding="utf-8"?>
+<w:webSettings xmlns:mc="http://schemas.openxmlformats.org/markup-compatibility/2006" xmlns:r="http://schemas.openxmlformats.org/officeDocument/2006/relationships" xmlns:w="http://schemas.openxmlformats.org/wordprocessingml/2006/main" xmlns:w14="http://schemas.microsoft.com/office/word/2010/wordml" xmlns:w15="http://schemas.microsoft.com/office/word/2012/wordml" xmlns:w16se="http://schemas.microsoft.com/office/word/2015/wordml/symex" mc:Ignorable="w14 w15 w16se">
+  <w:optimizeForBrowser/>
+  <w:allowPNG/>
+</w:webSettings>
+</file>
+
 <file path=word/theme/theme1.xml><?xml version="1.0" encoding="utf-8"?>
 <a:theme xmlns:a="http://schemas.openxmlformats.org/drawingml/2006/main" name="Office Theme">
   <a:themeElements>
@@ -22879,7 +24402,7 @@
 </file>
 
 <file path=customXml/itemProps1.xml><?xml version="1.0" encoding="utf-8"?>
-<ds:datastoreItem xmlns:ds="http://schemas.openxmlformats.org/officeDocument/2006/customXml" ds:itemID="{160E3657-FDFD-4CD9-9FB3-2F607212F0BF}">
+<ds:datastoreItem xmlns:ds="http://schemas.openxmlformats.org/officeDocument/2006/customXml" ds:itemID="{DA11C128-8670-42A4-9E56-59A509A0C370}">
   <ds:schemaRefs>
     <ds:schemaRef ds:uri="http://schemas.openxmlformats.org/officeDocument/2006/bibliography"/>
   </ds:schemaRefs>

</xml_diff>